<commit_message>
added chapter about automatic documentation generation in user manual
</commit_message>
<xml_diff>
--- a/doc/20160624_fvj_malsgit-open_source_relations.docx
+++ b/doc/20160624_fvj_malsgit-open_source_relations.docx
@@ -44,10 +44,10 @@
         <w:tblLook w:val="04A0" w:firstRow="1" w:lastRow="0" w:firstColumn="1" w:lastColumn="0" w:noHBand="0" w:noVBand="1"/>
       </w:tblPr>
       <w:tblGrid>
-        <w:gridCol w:w="3894"/>
-        <w:gridCol w:w="2663"/>
-        <w:gridCol w:w="2161"/>
-        <w:gridCol w:w="904"/>
+        <w:gridCol w:w="4713"/>
+        <w:gridCol w:w="1568"/>
+        <w:gridCol w:w="2383"/>
+        <w:gridCol w:w="958"/>
       </w:tblGrid>
       <w:tr>
         <w:tc>
@@ -383,21 +383,8 @@
             <w:tcW w:w="0" w:type="auto"/>
           </w:tcPr>
           <w:p>
-            <w:proofErr w:type="spellStart"/>
-            <w:r>
-              <w:t>Despeckle</w:t>
-            </w:r>
-            <w:proofErr w:type="spellEnd"/>
-            <w:r>
-              <w:t xml:space="preserve"> </w:t>
-            </w:r>
-            <w:proofErr w:type="spellStart"/>
-            <w:r>
-              <w:t>yes+functionalities</w:t>
-            </w:r>
-            <w:proofErr w:type="spellEnd"/>
-            <w:r>
-              <w:t xml:space="preserve"> for DT filter but not DT filter as such</w:t>
+            <w:r>
+              <w:t>Yes</w:t>
             </w:r>
           </w:p>
         </w:tc>
@@ -503,7 +490,7 @@
           </w:tcPr>
           <w:p>
             <w:r>
-              <w:t>Possible</w:t>
+              <w:t>Yes</w:t>
             </w:r>
           </w:p>
         </w:tc>
@@ -584,7 +571,7 @@
           </w:tcPr>
           <w:p>
             <w:r>
-              <w:t>Possible</w:t>
+              <w:t>Yes</w:t>
             </w:r>
           </w:p>
         </w:tc>
@@ -698,7 +685,7 @@
           </w:tcPr>
           <w:p>
             <w:r>
-              <w:t>Possible</w:t>
+              <w:t>Yes</w:t>
             </w:r>
           </w:p>
         </w:tc>
@@ -768,7 +755,7 @@
           </w:tcPr>
           <w:p>
             <w:r>
-              <w:t>Possible but not as such</w:t>
+              <w:t>Yes</w:t>
             </w:r>
           </w:p>
         </w:tc>
@@ -802,7 +789,7 @@
           </w:tcPr>
           <w:p>
             <w:r>
-              <w:t>Possible but not as such</w:t>
+              <w:t>Yes</w:t>
             </w:r>
           </w:p>
         </w:tc>
@@ -1032,8 +1019,80 @@
           </w:tcPr>
           <w:p>
             <w:r>
+              <w:t>Linear fit</w:t>
+            </w:r>
+          </w:p>
+        </w:tc>
+        <w:tc>
+          <w:tcPr>
+            <w:tcW w:w="0" w:type="auto"/>
+          </w:tcPr>
+          <w:p>
+            <w:r>
+              <w:t>Not as such</w:t>
+            </w:r>
+          </w:p>
+        </w:tc>
+        <w:tc>
+          <w:tcPr>
+            <w:tcW w:w="0" w:type="auto"/>
+          </w:tcPr>
+          <w:p>
+            <w:r>
+              <w:t>Yes</w:t>
+            </w:r>
+          </w:p>
+        </w:tc>
+        <w:tc>
+          <w:tcPr>
+            <w:tcW w:w="0" w:type="auto"/>
+          </w:tcPr>
+          <w:p/>
+        </w:tc>
+      </w:tr>
+      <w:tr>
+        <w:tc>
+          <w:tcPr>
+            <w:tcW w:w="0" w:type="auto"/>
+          </w:tcPr>
+          <w:p>
+            <w:r>
+              <w:t>Linear fit 2 windows</w:t>
+            </w:r>
+          </w:p>
+        </w:tc>
+        <w:tc>
+          <w:tcPr>
+            <w:tcW w:w="0" w:type="auto"/>
+          </w:tcPr>
+          <w:p>
+            <w:r>
+              <w:t>Not as such</w:t>
+            </w:r>
+          </w:p>
+        </w:tc>
+        <w:tc>
+          <w:tcPr>
+            <w:tcW w:w="0" w:type="auto"/>
+          </w:tcPr>
+          <w:p/>
+        </w:tc>
+        <w:tc>
+          <w:tcPr>
+            <w:tcW w:w="0" w:type="auto"/>
+          </w:tcPr>
+          <w:p/>
+        </w:tc>
+      </w:tr>
+      <w:tr>
+        <w:tc>
+          <w:tcPr>
+            <w:tcW w:w="0" w:type="auto"/>
+          </w:tcPr>
+          <w:p>
+            <w:r>
               <w:lastRenderedPageBreak/>
-              <w:t>Linear fit</w:t>
+              <w:t>Linear fit 3 windows</w:t>
             </w:r>
           </w:p>
         </w:tc>
@@ -1051,6 +1110,48 @@
           <w:tcPr>
             <w:tcW w:w="0" w:type="auto"/>
           </w:tcPr>
+          <w:p/>
+        </w:tc>
+        <w:tc>
+          <w:tcPr>
+            <w:tcW w:w="0" w:type="auto"/>
+          </w:tcPr>
+          <w:p/>
+        </w:tc>
+      </w:tr>
+      <w:tr>
+        <w:tc>
+          <w:tcPr>
+            <w:tcW w:w="0" w:type="auto"/>
+          </w:tcPr>
+          <w:p>
+            <w:r>
+              <w:t>Multistep (</w:t>
+            </w:r>
+            <w:proofErr w:type="spellStart"/>
+            <w:r>
+              <w:t>Vulpiani</w:t>
+            </w:r>
+            <w:proofErr w:type="spellEnd"/>
+            <w:r>
+              <w:t xml:space="preserve"> approach)</w:t>
+            </w:r>
+          </w:p>
+        </w:tc>
+        <w:tc>
+          <w:tcPr>
+            <w:tcW w:w="0" w:type="auto"/>
+          </w:tcPr>
+          <w:p>
+            <w:r>
+              <w:t>Not as such</w:t>
+            </w:r>
+          </w:p>
+        </w:tc>
+        <w:tc>
+          <w:tcPr>
+            <w:tcW w:w="0" w:type="auto"/>
+          </w:tcPr>
           <w:p>
             <w:r>
               <w:t>Yes</w:t>
@@ -1071,7 +1172,652 @@
           </w:tcPr>
           <w:p>
             <w:r>
-              <w:t>Linear fit 2 windows</w:t>
+              <w:t>Least square</w:t>
+            </w:r>
+          </w:p>
+        </w:tc>
+        <w:tc>
+          <w:tcPr>
+            <w:tcW w:w="0" w:type="auto"/>
+          </w:tcPr>
+          <w:p>
+            <w:r>
+              <w:t>Yes</w:t>
+            </w:r>
+          </w:p>
+        </w:tc>
+        <w:tc>
+          <w:tcPr>
+            <w:tcW w:w="0" w:type="auto"/>
+          </w:tcPr>
+          <w:p/>
+        </w:tc>
+        <w:tc>
+          <w:tcPr>
+            <w:tcW w:w="0" w:type="auto"/>
+          </w:tcPr>
+          <w:p>
+            <w:r>
+              <w:t>CSU radar tools</w:t>
+            </w:r>
+          </w:p>
+        </w:tc>
+      </w:tr>
+      <w:tr>
+        <w:tc>
+          <w:tcPr>
+            <w:tcW w:w="0" w:type="auto"/>
+          </w:tcPr>
+          <w:p>
+            <w:r>
+              <w:t>Least square 2 windows</w:t>
+            </w:r>
+          </w:p>
+        </w:tc>
+        <w:tc>
+          <w:tcPr>
+            <w:tcW w:w="0" w:type="auto"/>
+          </w:tcPr>
+          <w:p>
+            <w:r>
+              <w:t>Yes</w:t>
+            </w:r>
+          </w:p>
+        </w:tc>
+        <w:tc>
+          <w:tcPr>
+            <w:tcW w:w="0" w:type="auto"/>
+          </w:tcPr>
+          <w:p/>
+        </w:tc>
+        <w:tc>
+          <w:tcPr>
+            <w:tcW w:w="0" w:type="auto"/>
+          </w:tcPr>
+          <w:p/>
+        </w:tc>
+      </w:tr>
+      <w:tr>
+        <w:tc>
+          <w:tcPr>
+            <w:tcW w:w="0" w:type="auto"/>
+          </w:tcPr>
+          <w:p>
+            <w:proofErr w:type="spellStart"/>
+            <w:r>
+              <w:t>Kalman</w:t>
+            </w:r>
+            <w:proofErr w:type="spellEnd"/>
+          </w:p>
+        </w:tc>
+        <w:tc>
+          <w:tcPr>
+            <w:tcW w:w="0" w:type="auto"/>
+          </w:tcPr>
+          <w:p>
+            <w:r>
+              <w:t>No</w:t>
+            </w:r>
+          </w:p>
+        </w:tc>
+        <w:tc>
+          <w:tcPr>
+            <w:tcW w:w="0" w:type="auto"/>
+          </w:tcPr>
+          <w:p/>
+        </w:tc>
+        <w:tc>
+          <w:tcPr>
+            <w:tcW w:w="0" w:type="auto"/>
+          </w:tcPr>
+          <w:p/>
+        </w:tc>
+      </w:tr>
+      <w:tr>
+        <w:tc>
+          <w:tcPr>
+            <w:tcW w:w="0" w:type="auto"/>
+          </w:tcPr>
+          <w:p>
+            <w:pPr>
+              <w:rPr>
+                <w:i/>
+              </w:rPr>
+            </w:pPr>
+            <w:r>
+              <w:rPr>
+                <w:i/>
+              </w:rPr>
+              <w:t>Attenuation correction:</w:t>
+            </w:r>
+          </w:p>
+        </w:tc>
+        <w:tc>
+          <w:tcPr>
+            <w:tcW w:w="0" w:type="auto"/>
+          </w:tcPr>
+          <w:p/>
+        </w:tc>
+        <w:tc>
+          <w:tcPr>
+            <w:tcW w:w="0" w:type="auto"/>
+          </w:tcPr>
+          <w:p/>
+        </w:tc>
+        <w:tc>
+          <w:tcPr>
+            <w:tcW w:w="0" w:type="auto"/>
+          </w:tcPr>
+          <w:p/>
+        </w:tc>
+      </w:tr>
+      <w:tr>
+        <w:tc>
+          <w:tcPr>
+            <w:tcW w:w="0" w:type="auto"/>
+          </w:tcPr>
+          <w:p>
+            <w:r>
+              <w:t>Based on self-consistency</w:t>
+            </w:r>
+          </w:p>
+        </w:tc>
+        <w:tc>
+          <w:tcPr>
+            <w:tcW w:w="0" w:type="auto"/>
+          </w:tcPr>
+          <w:p>
+            <w:r>
+              <w:t>No</w:t>
+            </w:r>
+          </w:p>
+        </w:tc>
+        <w:tc>
+          <w:tcPr>
+            <w:tcW w:w="0" w:type="auto"/>
+          </w:tcPr>
+          <w:p/>
+        </w:tc>
+        <w:tc>
+          <w:tcPr>
+            <w:tcW w:w="0" w:type="auto"/>
+          </w:tcPr>
+          <w:p/>
+        </w:tc>
+      </w:tr>
+      <w:tr>
+        <w:tc>
+          <w:tcPr>
+            <w:tcW w:w="0" w:type="auto"/>
+          </w:tcPr>
+          <w:p>
+            <w:r>
+              <w:t>Z-Phi</w:t>
+            </w:r>
+          </w:p>
+        </w:tc>
+        <w:tc>
+          <w:tcPr>
+            <w:tcW w:w="0" w:type="auto"/>
+          </w:tcPr>
+          <w:p>
+            <w:r>
+              <w:t>Yes</w:t>
+            </w:r>
+          </w:p>
+        </w:tc>
+        <w:tc>
+          <w:tcPr>
+            <w:tcW w:w="0" w:type="auto"/>
+          </w:tcPr>
+          <w:p/>
+        </w:tc>
+        <w:tc>
+          <w:tcPr>
+            <w:tcW w:w="0" w:type="auto"/>
+          </w:tcPr>
+          <w:p/>
+        </w:tc>
+      </w:tr>
+      <w:tr>
+        <w:tc>
+          <w:tcPr>
+            <w:tcW w:w="0" w:type="auto"/>
+          </w:tcPr>
+          <w:p>
+            <w:r>
+              <w:t xml:space="preserve">Linear dependence with </w:t>
+            </w:r>
+            <w:proofErr w:type="spellStart"/>
+            <w:r>
+              <w:t>PhiDP</w:t>
+            </w:r>
+            <w:proofErr w:type="spellEnd"/>
+          </w:p>
+        </w:tc>
+        <w:tc>
+          <w:tcPr>
+            <w:tcW w:w="0" w:type="auto"/>
+          </w:tcPr>
+          <w:p>
+            <w:r>
+              <w:t>Yes</w:t>
+            </w:r>
+          </w:p>
+        </w:tc>
+        <w:tc>
+          <w:tcPr>
+            <w:tcW w:w="0" w:type="auto"/>
+          </w:tcPr>
+          <w:p>
+            <w:r>
+              <w:t xml:space="preserve">Yes (from </w:t>
+            </w:r>
+            <w:proofErr w:type="spellStart"/>
+            <w:r>
+              <w:t>Kdp</w:t>
+            </w:r>
+            <w:proofErr w:type="spellEnd"/>
+            <w:r>
+              <w:t>)</w:t>
+            </w:r>
+          </w:p>
+        </w:tc>
+        <w:tc>
+          <w:tcPr>
+            <w:tcW w:w="0" w:type="auto"/>
+          </w:tcPr>
+          <w:p/>
+        </w:tc>
+      </w:tr>
+      <w:tr>
+        <w:tc>
+          <w:tcPr>
+            <w:tcW w:w="0" w:type="auto"/>
+          </w:tcPr>
+          <w:p>
+            <w:pPr>
+              <w:rPr>
+                <w:b/>
+              </w:rPr>
+            </w:pPr>
+            <w:r>
+              <w:rPr>
+                <w:b/>
+              </w:rPr>
+              <w:t>Hydrometeor classification:</w:t>
+            </w:r>
+          </w:p>
+        </w:tc>
+        <w:tc>
+          <w:tcPr>
+            <w:tcW w:w="0" w:type="auto"/>
+          </w:tcPr>
+          <w:p/>
+        </w:tc>
+        <w:tc>
+          <w:tcPr>
+            <w:tcW w:w="0" w:type="auto"/>
+          </w:tcPr>
+          <w:p/>
+        </w:tc>
+        <w:tc>
+          <w:tcPr>
+            <w:tcW w:w="0" w:type="auto"/>
+          </w:tcPr>
+          <w:p/>
+        </w:tc>
+      </w:tr>
+      <w:tr>
+        <w:tc>
+          <w:tcPr>
+            <w:tcW w:w="0" w:type="auto"/>
+          </w:tcPr>
+          <w:p>
+            <w:r>
+              <w:t>Fuzzy logic based on Dolan et al 2009</w:t>
+            </w:r>
+          </w:p>
+        </w:tc>
+        <w:tc>
+          <w:tcPr>
+            <w:tcW w:w="0" w:type="auto"/>
+          </w:tcPr>
+          <w:p>
+            <w:r>
+              <w:t>No</w:t>
+            </w:r>
+          </w:p>
+        </w:tc>
+        <w:tc>
+          <w:tcPr>
+            <w:tcW w:w="0" w:type="auto"/>
+          </w:tcPr>
+          <w:p/>
+        </w:tc>
+        <w:tc>
+          <w:tcPr>
+            <w:tcW w:w="0" w:type="auto"/>
+          </w:tcPr>
+          <w:p>
+            <w:r>
+              <w:t>CSU radar tools</w:t>
+            </w:r>
+          </w:p>
+        </w:tc>
+      </w:tr>
+      <w:tr>
+        <w:tc>
+          <w:tcPr>
+            <w:tcW w:w="0" w:type="auto"/>
+          </w:tcPr>
+          <w:p>
+            <w:r>
+              <w:t xml:space="preserve">Fuzzy logic developed by </w:t>
+            </w:r>
+            <w:proofErr w:type="spellStart"/>
+            <w:r>
+              <w:t>fvj</w:t>
+            </w:r>
+            <w:proofErr w:type="spellEnd"/>
+          </w:p>
+        </w:tc>
+        <w:tc>
+          <w:tcPr>
+            <w:tcW w:w="0" w:type="auto"/>
+          </w:tcPr>
+          <w:p>
+            <w:r>
+              <w:t>No</w:t>
+            </w:r>
+          </w:p>
+        </w:tc>
+        <w:tc>
+          <w:tcPr>
+            <w:tcW w:w="0" w:type="auto"/>
+          </w:tcPr>
+          <w:p/>
+        </w:tc>
+        <w:tc>
+          <w:tcPr>
+            <w:tcW w:w="0" w:type="auto"/>
+          </w:tcPr>
+          <w:p/>
+        </w:tc>
+      </w:tr>
+      <w:tr>
+        <w:tc>
+          <w:tcPr>
+            <w:tcW w:w="0" w:type="auto"/>
+          </w:tcPr>
+          <w:p>
+            <w:r>
+              <w:t>Unsupervised by Jacopo Grazioli</w:t>
+            </w:r>
+          </w:p>
+        </w:tc>
+        <w:tc>
+          <w:tcPr>
+            <w:tcW w:w="0" w:type="auto"/>
+          </w:tcPr>
+          <w:p>
+            <w:r>
+              <w:t>No</w:t>
+            </w:r>
+          </w:p>
+        </w:tc>
+        <w:tc>
+          <w:tcPr>
+            <w:tcW w:w="0" w:type="auto"/>
+          </w:tcPr>
+          <w:p/>
+        </w:tc>
+        <w:tc>
+          <w:tcPr>
+            <w:tcW w:w="0" w:type="auto"/>
+          </w:tcPr>
+          <w:p/>
+        </w:tc>
+      </w:tr>
+      <w:tr>
+        <w:tc>
+          <w:tcPr>
+            <w:tcW w:w="0" w:type="auto"/>
+          </w:tcPr>
+          <w:p>
+            <w:r>
+              <w:t>Semi-supervised by Nikola Besic (with ice crystals)</w:t>
+            </w:r>
+          </w:p>
+        </w:tc>
+        <w:tc>
+          <w:tcPr>
+            <w:tcW w:w="0" w:type="auto"/>
+          </w:tcPr>
+          <w:p>
+            <w:r>
+              <w:t>Yes</w:t>
+            </w:r>
+          </w:p>
+        </w:tc>
+        <w:tc>
+          <w:tcPr>
+            <w:tcW w:w="0" w:type="auto"/>
+          </w:tcPr>
+          <w:p/>
+        </w:tc>
+        <w:tc>
+          <w:tcPr>
+            <w:tcW w:w="0" w:type="auto"/>
+          </w:tcPr>
+          <w:p/>
+        </w:tc>
+      </w:tr>
+      <w:tr>
+        <w:tc>
+          <w:tcPr>
+            <w:tcW w:w="0" w:type="auto"/>
+          </w:tcPr>
+          <w:p>
+            <w:r>
+              <w:t>Semi-supervised by Nikola Besic (without ice crystals)</w:t>
+            </w:r>
+          </w:p>
+        </w:tc>
+        <w:tc>
+          <w:tcPr>
+            <w:tcW w:w="0" w:type="auto"/>
+          </w:tcPr>
+          <w:p>
+            <w:r>
+              <w:t>No</w:t>
+            </w:r>
+          </w:p>
+        </w:tc>
+        <w:tc>
+          <w:tcPr>
+            <w:tcW w:w="0" w:type="auto"/>
+          </w:tcPr>
+          <w:p/>
+        </w:tc>
+        <w:tc>
+          <w:tcPr>
+            <w:tcW w:w="0" w:type="auto"/>
+          </w:tcPr>
+          <w:p/>
+        </w:tc>
+      </w:tr>
+      <w:tr>
+        <w:tc>
+          <w:tcPr>
+            <w:tcW w:w="0" w:type="auto"/>
+          </w:tcPr>
+          <w:p>
+            <w:pPr>
+              <w:rPr>
+                <w:b/>
+              </w:rPr>
+            </w:pPr>
+            <w:r>
+              <w:rPr>
+                <w:b/>
+              </w:rPr>
+              <w:t>Precipitation rate estimation</w:t>
+            </w:r>
+            <w:r>
+              <w:rPr>
+                <w:b/>
+              </w:rPr>
+              <w:t>:</w:t>
+            </w:r>
+          </w:p>
+        </w:tc>
+        <w:tc>
+          <w:tcPr>
+            <w:tcW w:w="0" w:type="auto"/>
+          </w:tcPr>
+          <w:p/>
+        </w:tc>
+        <w:tc>
+          <w:tcPr>
+            <w:tcW w:w="0" w:type="auto"/>
+          </w:tcPr>
+          <w:p/>
+        </w:tc>
+        <w:tc>
+          <w:tcPr>
+            <w:tcW w:w="0" w:type="auto"/>
+          </w:tcPr>
+          <w:p/>
+        </w:tc>
+      </w:tr>
+      <w:tr>
+        <w:tc>
+          <w:tcPr>
+            <w:tcW w:w="0" w:type="auto"/>
+          </w:tcPr>
+          <w:p>
+            <w:r>
+              <w:t>Simple Z-R relation</w:t>
+            </w:r>
+          </w:p>
+        </w:tc>
+        <w:tc>
+          <w:tcPr>
+            <w:tcW w:w="0" w:type="auto"/>
+          </w:tcPr>
+          <w:p>
+            <w:r>
+              <w:t>Yes</w:t>
+            </w:r>
+          </w:p>
+        </w:tc>
+        <w:tc>
+          <w:tcPr>
+            <w:tcW w:w="0" w:type="auto"/>
+          </w:tcPr>
+          <w:p>
+            <w:r>
+              <w:t>Yes</w:t>
+            </w:r>
+          </w:p>
+        </w:tc>
+        <w:tc>
+          <w:tcPr>
+            <w:tcW w:w="0" w:type="auto"/>
+          </w:tcPr>
+          <w:p/>
+        </w:tc>
+      </w:tr>
+      <w:tr>
+        <w:tc>
+          <w:tcPr>
+            <w:tcW w:w="0" w:type="auto"/>
+          </w:tcPr>
+          <w:p>
+            <w:proofErr w:type="spellStart"/>
+            <w:r>
+              <w:t>Kdp</w:t>
+            </w:r>
+            <w:proofErr w:type="spellEnd"/>
+            <w:r>
+              <w:t>-R relation</w:t>
+            </w:r>
+          </w:p>
+        </w:tc>
+        <w:tc>
+          <w:tcPr>
+            <w:tcW w:w="0" w:type="auto"/>
+          </w:tcPr>
+          <w:p>
+            <w:r>
+              <w:t>Yes</w:t>
+            </w:r>
+          </w:p>
+        </w:tc>
+        <w:tc>
+          <w:tcPr>
+            <w:tcW w:w="0" w:type="auto"/>
+          </w:tcPr>
+          <w:p>
+            <w:r>
+              <w:t>Yes</w:t>
+            </w:r>
+          </w:p>
+        </w:tc>
+        <w:tc>
+          <w:tcPr>
+            <w:tcW w:w="0" w:type="auto"/>
+          </w:tcPr>
+          <w:p/>
+        </w:tc>
+      </w:tr>
+      <w:tr>
+        <w:tc>
+          <w:tcPr>
+            <w:tcW w:w="0" w:type="auto"/>
+          </w:tcPr>
+          <w:p>
+            <w:r>
+              <w:t>Ah-R relation</w:t>
+            </w:r>
+          </w:p>
+        </w:tc>
+        <w:tc>
+          <w:tcPr>
+            <w:tcW w:w="0" w:type="auto"/>
+          </w:tcPr>
+          <w:p>
+            <w:r>
+              <w:t>Yes</w:t>
+            </w:r>
+          </w:p>
+        </w:tc>
+        <w:tc>
+          <w:tcPr>
+            <w:tcW w:w="0" w:type="auto"/>
+          </w:tcPr>
+          <w:p>
+            <w:r>
+              <w:t>No</w:t>
+            </w:r>
+          </w:p>
+        </w:tc>
+        <w:tc>
+          <w:tcPr>
+            <w:tcW w:w="0" w:type="auto"/>
+          </w:tcPr>
+          <w:p/>
+        </w:tc>
+      </w:tr>
+      <w:tr>
+        <w:tc>
+          <w:tcPr>
+            <w:tcW w:w="0" w:type="auto"/>
+          </w:tcPr>
+          <w:p>
+            <w:r>
+              <w:t>variable Z-R according to position respect to melting layer</w:t>
             </w:r>
           </w:p>
         </w:tc>
@@ -1089,23 +1835,32 @@
           <w:tcPr>
             <w:tcW w:w="0" w:type="auto"/>
           </w:tcPr>
-          <w:p/>
-        </w:tc>
-        <w:tc>
-          <w:tcPr>
-            <w:tcW w:w="0" w:type="auto"/>
-          </w:tcPr>
-          <w:p/>
-        </w:tc>
-      </w:tr>
-      <w:tr>
-        <w:tc>
-          <w:tcPr>
-            <w:tcW w:w="0" w:type="auto"/>
-          </w:tcPr>
-          <w:p>
-            <w:r>
-              <w:t>Linear fit 3 windows</w:t>
+          <w:p>
+            <w:r>
+              <w:t>No</w:t>
+            </w:r>
+          </w:p>
+        </w:tc>
+        <w:tc>
+          <w:tcPr>
+            <w:tcW w:w="0" w:type="auto"/>
+          </w:tcPr>
+          <w:p/>
+        </w:tc>
+      </w:tr>
+      <w:tr>
+        <w:tc>
+          <w:tcPr>
+            <w:tcW w:w="0" w:type="auto"/>
+          </w:tcPr>
+          <w:p>
+            <w:r>
+              <w:t>Variable Z-R according to position respect to melting layer</w:t>
+            </w:r>
+          </w:p>
+          <w:p>
+            <w:r>
+              <w:t>Ah-R, Z-R combination below the melting layer</w:t>
             </w:r>
           </w:p>
         </w:tc>
@@ -1123,31 +1878,35 @@
           <w:tcPr>
             <w:tcW w:w="0" w:type="auto"/>
           </w:tcPr>
-          <w:p/>
-        </w:tc>
-        <w:tc>
-          <w:tcPr>
-            <w:tcW w:w="0" w:type="auto"/>
-          </w:tcPr>
-          <w:p/>
-        </w:tc>
-      </w:tr>
-      <w:tr>
-        <w:tc>
-          <w:tcPr>
-            <w:tcW w:w="0" w:type="auto"/>
-          </w:tcPr>
-          <w:p>
-            <w:r>
-              <w:t>Multistep (</w:t>
-            </w:r>
-            <w:proofErr w:type="spellStart"/>
-            <w:r>
-              <w:t>Vulpiani</w:t>
-            </w:r>
-            <w:proofErr w:type="spellEnd"/>
-            <w:r>
-              <w:t xml:space="preserve"> approach)</w:t>
+          <w:p>
+            <w:r>
+              <w:t>No</w:t>
+            </w:r>
+          </w:p>
+        </w:tc>
+        <w:tc>
+          <w:tcPr>
+            <w:tcW w:w="0" w:type="auto"/>
+          </w:tcPr>
+          <w:p/>
+        </w:tc>
+      </w:tr>
+      <w:tr>
+        <w:tc>
+          <w:tcPr>
+            <w:tcW w:w="0" w:type="auto"/>
+          </w:tcPr>
+          <w:p>
+            <w:pPr>
+              <w:rPr>
+                <w:b/>
+              </w:rPr>
+            </w:pPr>
+            <w:r>
+              <w:rPr>
+                <w:b/>
+              </w:rPr>
+              <w:t>Vertical Wind shear estimation</w:t>
             </w:r>
           </w:p>
         </w:tc>
@@ -1165,6 +1924,324 @@
           <w:tcPr>
             <w:tcW w:w="0" w:type="auto"/>
           </w:tcPr>
+          <w:p/>
+        </w:tc>
+        <w:tc>
+          <w:tcPr>
+            <w:tcW w:w="0" w:type="auto"/>
+          </w:tcPr>
+          <w:p/>
+        </w:tc>
+      </w:tr>
+      <w:tr>
+        <w:tc>
+          <w:tcPr>
+            <w:tcW w:w="0" w:type="auto"/>
+          </w:tcPr>
+          <w:p>
+            <w:pPr>
+              <w:rPr>
+                <w:b/>
+              </w:rPr>
+            </w:pPr>
+            <w:r>
+              <w:rPr>
+                <w:b/>
+              </w:rPr>
+              <w:t>Backscatter cross-section from reflectivity values</w:t>
+            </w:r>
+          </w:p>
+        </w:tc>
+        <w:tc>
+          <w:tcPr>
+            <w:tcW w:w="0" w:type="auto"/>
+          </w:tcPr>
+          <w:p>
+            <w:r>
+              <w:t>Not as such</w:t>
+            </w:r>
+          </w:p>
+        </w:tc>
+        <w:tc>
+          <w:tcPr>
+            <w:tcW w:w="0" w:type="auto"/>
+          </w:tcPr>
+          <w:p/>
+        </w:tc>
+        <w:tc>
+          <w:tcPr>
+            <w:tcW w:w="0" w:type="auto"/>
+          </w:tcPr>
+          <w:p/>
+        </w:tc>
+      </w:tr>
+      <w:tr>
+        <w:tc>
+          <w:tcPr>
+            <w:tcW w:w="0" w:type="auto"/>
+          </w:tcPr>
+          <w:p>
+            <w:pPr>
+              <w:rPr>
+                <w:b/>
+              </w:rPr>
+            </w:pPr>
+            <w:r>
+              <w:rPr>
+                <w:b/>
+              </w:rPr>
+              <w:t>Data quality monitoring:</w:t>
+            </w:r>
+          </w:p>
+        </w:tc>
+        <w:tc>
+          <w:tcPr>
+            <w:tcW w:w="0" w:type="auto"/>
+          </w:tcPr>
+          <w:p/>
+        </w:tc>
+        <w:tc>
+          <w:tcPr>
+            <w:tcW w:w="0" w:type="auto"/>
+          </w:tcPr>
+          <w:p/>
+        </w:tc>
+        <w:tc>
+          <w:tcPr>
+            <w:tcW w:w="0" w:type="auto"/>
+          </w:tcPr>
+          <w:p/>
+        </w:tc>
+      </w:tr>
+      <w:tr>
+        <w:tc>
+          <w:tcPr>
+            <w:tcW w:w="0" w:type="auto"/>
+          </w:tcPr>
+          <w:p>
+            <w:proofErr w:type="spellStart"/>
+            <w:r>
+              <w:t>XvsC</w:t>
+            </w:r>
+            <w:proofErr w:type="spellEnd"/>
+            <w:r>
+              <w:t xml:space="preserve"> Position: Search for suitable range bins for radar inter-comparison</w:t>
+            </w:r>
+          </w:p>
+        </w:tc>
+        <w:tc>
+          <w:tcPr>
+            <w:tcW w:w="0" w:type="auto"/>
+          </w:tcPr>
+          <w:p>
+            <w:r>
+              <w:t>Not as such</w:t>
+            </w:r>
+          </w:p>
+        </w:tc>
+        <w:tc>
+          <w:tcPr>
+            <w:tcW w:w="0" w:type="auto"/>
+          </w:tcPr>
+          <w:p/>
+        </w:tc>
+        <w:tc>
+          <w:tcPr>
+            <w:tcW w:w="0" w:type="auto"/>
+          </w:tcPr>
+          <w:p/>
+        </w:tc>
+      </w:tr>
+      <w:tr>
+        <w:tc>
+          <w:tcPr>
+            <w:tcW w:w="0" w:type="auto"/>
+          </w:tcPr>
+          <w:p>
+            <w:proofErr w:type="spellStart"/>
+            <w:r>
+              <w:t>meanZ</w:t>
+            </w:r>
+            <w:proofErr w:type="spellEnd"/>
+            <w:r>
+              <w:t xml:space="preserve">: Compute the hourly-averaged reflectivity, </w:t>
+            </w:r>
+            <w:proofErr w:type="spellStart"/>
+            <w:r>
+              <w:t>phidp</w:t>
+            </w:r>
+            <w:proofErr w:type="spellEnd"/>
+            <w:r>
+              <w:t>, and flag matrix of data quality</w:t>
+            </w:r>
+          </w:p>
+        </w:tc>
+        <w:tc>
+          <w:tcPr>
+            <w:tcW w:w="0" w:type="auto"/>
+          </w:tcPr>
+          <w:p>
+            <w:r>
+              <w:t>Not as such</w:t>
+            </w:r>
+          </w:p>
+        </w:tc>
+        <w:tc>
+          <w:tcPr>
+            <w:tcW w:w="0" w:type="auto"/>
+          </w:tcPr>
+          <w:p/>
+        </w:tc>
+        <w:tc>
+          <w:tcPr>
+            <w:tcW w:w="0" w:type="auto"/>
+          </w:tcPr>
+          <w:p/>
+        </w:tc>
+      </w:tr>
+      <w:tr>
+        <w:tc>
+          <w:tcPr>
+            <w:tcW w:w="0" w:type="auto"/>
+          </w:tcPr>
+          <w:p>
+            <w:proofErr w:type="spellStart"/>
+            <w:r>
+              <w:t>XvsC</w:t>
+            </w:r>
+            <w:proofErr w:type="spellEnd"/>
+            <w:r>
+              <w:t>: comparison of the averaged reflectivity of two radars at collocated points</w:t>
+            </w:r>
+          </w:p>
+        </w:tc>
+        <w:tc>
+          <w:tcPr>
+            <w:tcW w:w="0" w:type="auto"/>
+          </w:tcPr>
+          <w:p>
+            <w:r>
+              <w:t>Not as such</w:t>
+            </w:r>
+          </w:p>
+        </w:tc>
+        <w:tc>
+          <w:tcPr>
+            <w:tcW w:w="0" w:type="auto"/>
+          </w:tcPr>
+          <w:p/>
+        </w:tc>
+        <w:tc>
+          <w:tcPr>
+            <w:tcW w:w="0" w:type="auto"/>
+          </w:tcPr>
+          <w:p/>
+        </w:tc>
+      </w:tr>
+      <w:tr>
+        <w:tc>
+          <w:tcPr>
+            <w:tcW w:w="0" w:type="auto"/>
+          </w:tcPr>
+          <w:p>
+            <w:proofErr w:type="spellStart"/>
+            <w:r>
+              <w:t>Intercomp</w:t>
+            </w:r>
+            <w:proofErr w:type="spellEnd"/>
+            <w:r>
+              <w:t xml:space="preserve">: comparison of the instantaneous values of the </w:t>
+            </w:r>
+            <w:proofErr w:type="spellStart"/>
+            <w:r>
+              <w:t>polarimetric</w:t>
+            </w:r>
+            <w:proofErr w:type="spellEnd"/>
+            <w:r>
+              <w:t xml:space="preserve"> variables of two radars at collocated points</w:t>
+            </w:r>
+          </w:p>
+        </w:tc>
+        <w:tc>
+          <w:tcPr>
+            <w:tcW w:w="0" w:type="auto"/>
+          </w:tcPr>
+          <w:p>
+            <w:r>
+              <w:t>Not as such</w:t>
+            </w:r>
+          </w:p>
+        </w:tc>
+        <w:tc>
+          <w:tcPr>
+            <w:tcW w:w="0" w:type="auto"/>
+          </w:tcPr>
+          <w:p/>
+        </w:tc>
+        <w:tc>
+          <w:tcPr>
+            <w:tcW w:w="0" w:type="auto"/>
+          </w:tcPr>
+          <w:p/>
+        </w:tc>
+      </w:tr>
+      <w:tr>
+        <w:tc>
+          <w:tcPr>
+            <w:tcW w:w="0" w:type="auto"/>
+          </w:tcPr>
+          <w:p>
+            <w:r>
+              <w:t xml:space="preserve">Histogram: 1D and 2D histograms of </w:t>
+            </w:r>
+            <w:proofErr w:type="spellStart"/>
+            <w:r>
+              <w:t>polarimetric</w:t>
+            </w:r>
+            <w:proofErr w:type="spellEnd"/>
+            <w:r>
+              <w:t xml:space="preserve"> variables according to various criteria </w:t>
+            </w:r>
+          </w:p>
+        </w:tc>
+        <w:tc>
+          <w:tcPr>
+            <w:tcW w:w="0" w:type="auto"/>
+          </w:tcPr>
+          <w:p>
+            <w:r>
+              <w:t>Not as such</w:t>
+            </w:r>
+          </w:p>
+        </w:tc>
+        <w:tc>
+          <w:tcPr>
+            <w:tcW w:w="0" w:type="auto"/>
+          </w:tcPr>
+          <w:p/>
+        </w:tc>
+        <w:tc>
+          <w:tcPr>
+            <w:tcW w:w="0" w:type="auto"/>
+          </w:tcPr>
+          <w:p/>
+        </w:tc>
+      </w:tr>
+      <w:tr>
+        <w:tc>
+          <w:tcPr>
+            <w:tcW w:w="0" w:type="auto"/>
+          </w:tcPr>
+          <w:p>
+            <w:r>
+              <w:t>Sun monitoring: radar receiver monitoring using sun hits obtained during normal radar operations</w:t>
+            </w:r>
+          </w:p>
+        </w:tc>
+        <w:tc>
+          <w:tcPr>
+            <w:tcW w:w="0" w:type="auto"/>
+          </w:tcPr>
           <w:p>
             <w:r>
               <w:t>Yes</w:t>
@@ -1177,15 +2254,127 @@
           </w:tcPr>
           <w:p/>
         </w:tc>
-      </w:tr>
-      <w:tr>
-        <w:tc>
-          <w:tcPr>
-            <w:tcW w:w="0" w:type="auto"/>
-          </w:tcPr>
-          <w:p>
-            <w:r>
-              <w:t>Least square</w:t>
+        <w:tc>
+          <w:tcPr>
+            <w:tcW w:w="0" w:type="auto"/>
+          </w:tcPr>
+          <w:p/>
+        </w:tc>
+      </w:tr>
+      <w:tr>
+        <w:tc>
+          <w:tcPr>
+            <w:tcW w:w="0" w:type="auto"/>
+          </w:tcPr>
+          <w:p>
+            <w:r>
+              <w:t xml:space="preserve">Monitoring: monitoring of the </w:t>
+            </w:r>
+            <w:proofErr w:type="spellStart"/>
+            <w:r>
+              <w:t>Zdr</w:t>
+            </w:r>
+            <w:proofErr w:type="spellEnd"/>
+            <w:r>
+              <w:t xml:space="preserve"> in moderate rain, </w:t>
+            </w:r>
+            <w:proofErr w:type="spellStart"/>
+            <w:r>
+              <w:t>RhoHV</w:t>
+            </w:r>
+            <w:proofErr w:type="spellEnd"/>
+            <w:r>
+              <w:t xml:space="preserve"> in rain, the system </w:t>
+            </w:r>
+            <w:proofErr w:type="spellStart"/>
+            <w:r>
+              <w:t>PhiDP</w:t>
+            </w:r>
+            <w:proofErr w:type="spellEnd"/>
+            <w:r>
+              <w:t xml:space="preserve"> offset and the reflectivity bias according to the self-</w:t>
+            </w:r>
+            <w:r>
+              <w:lastRenderedPageBreak/>
+              <w:t>consistency algorithm</w:t>
+            </w:r>
+          </w:p>
+        </w:tc>
+        <w:tc>
+          <w:tcPr>
+            <w:tcW w:w="0" w:type="auto"/>
+          </w:tcPr>
+          <w:p>
+            <w:r>
+              <w:lastRenderedPageBreak/>
+              <w:t>Partially Yes</w:t>
+            </w:r>
+          </w:p>
+        </w:tc>
+        <w:tc>
+          <w:tcPr>
+            <w:tcW w:w="0" w:type="auto"/>
+          </w:tcPr>
+          <w:p/>
+        </w:tc>
+        <w:tc>
+          <w:tcPr>
+            <w:tcW w:w="0" w:type="auto"/>
+          </w:tcPr>
+          <w:p/>
+        </w:tc>
+      </w:tr>
+      <w:tr>
+        <w:tc>
+          <w:tcPr>
+            <w:tcW w:w="0" w:type="auto"/>
+          </w:tcPr>
+          <w:p>
+            <w:r>
+              <w:lastRenderedPageBreak/>
+              <w:t>Sensor comparison: Point to point comparison of radar data time series with other sensors (</w:t>
+            </w:r>
+            <w:proofErr w:type="spellStart"/>
+            <w:r>
+              <w:t>disdrometer</w:t>
+            </w:r>
+            <w:proofErr w:type="spellEnd"/>
+            <w:r>
+              <w:t xml:space="preserve"> or rain gauges)</w:t>
+            </w:r>
+          </w:p>
+        </w:tc>
+        <w:tc>
+          <w:tcPr>
+            <w:tcW w:w="0" w:type="auto"/>
+          </w:tcPr>
+          <w:p>
+            <w:r>
+              <w:t>Yes</w:t>
+            </w:r>
+          </w:p>
+        </w:tc>
+        <w:tc>
+          <w:tcPr>
+            <w:tcW w:w="0" w:type="auto"/>
+          </w:tcPr>
+          <w:p/>
+        </w:tc>
+        <w:tc>
+          <w:tcPr>
+            <w:tcW w:w="0" w:type="auto"/>
+          </w:tcPr>
+          <w:p/>
+        </w:tc>
+      </w:tr>
+      <w:tr>
+        <w:tc>
+          <w:tcPr>
+            <w:tcW w:w="0" w:type="auto"/>
+          </w:tcPr>
+          <w:p>
+            <w:r>
+              <w:t>Quantiles of data</w:t>
             </w:r>
           </w:p>
         </w:tc>
@@ -1209,21 +2398,25 @@
           <w:tcPr>
             <w:tcW w:w="0" w:type="auto"/>
           </w:tcPr>
-          <w:p>
-            <w:r>
-              <w:t>CSU radar tools</w:t>
-            </w:r>
-          </w:p>
-        </w:tc>
-      </w:tr>
-      <w:tr>
-        <w:tc>
-          <w:tcPr>
-            <w:tcW w:w="0" w:type="auto"/>
-          </w:tcPr>
-          <w:p>
-            <w:r>
-              <w:t>Least square 2 windows</w:t>
+          <w:p/>
+        </w:tc>
+      </w:tr>
+      <w:tr>
+        <w:tc>
+          <w:tcPr>
+            <w:tcW w:w="0" w:type="auto"/>
+          </w:tcPr>
+          <w:p>
+            <w:pPr>
+              <w:rPr>
+                <w:b/>
+              </w:rPr>
+            </w:pPr>
+            <w:r>
+              <w:rPr>
+                <w:b/>
+              </w:rPr>
+              <w:t>Quasi vertical profiles</w:t>
             </w:r>
           </w:p>
         </w:tc>
@@ -1256,11 +2449,17 @@
             <w:tcW w:w="0" w:type="auto"/>
           </w:tcPr>
           <w:p>
-            <w:proofErr w:type="spellStart"/>
-            <w:r>
-              <w:t>Kalman</w:t>
-            </w:r>
-            <w:proofErr w:type="spellEnd"/>
+            <w:pPr>
+              <w:rPr>
+                <w:b/>
+              </w:rPr>
+            </w:pPr>
+            <w:r>
+              <w:rPr>
+                <w:b/>
+              </w:rPr>
+              <w:t>Radar data on a plane trajectory</w:t>
+            </w:r>
           </w:p>
         </w:tc>
         <w:tc>
@@ -1270,1221 +2469,9 @@
           <w:p>
             <w:r>
               <w:t>No</w:t>
-            </w:r>
-          </w:p>
-        </w:tc>
-        <w:tc>
-          <w:tcPr>
-            <w:tcW w:w="0" w:type="auto"/>
-          </w:tcPr>
-          <w:p/>
-        </w:tc>
-        <w:tc>
-          <w:tcPr>
-            <w:tcW w:w="0" w:type="auto"/>
-          </w:tcPr>
-          <w:p/>
-        </w:tc>
-      </w:tr>
-      <w:tr>
-        <w:tc>
-          <w:tcPr>
-            <w:tcW w:w="0" w:type="auto"/>
-          </w:tcPr>
-          <w:p>
-            <w:pPr>
-              <w:rPr>
-                <w:i/>
-              </w:rPr>
-            </w:pPr>
-            <w:r>
-              <w:rPr>
-                <w:i/>
-              </w:rPr>
-              <w:t>Attenuation correction:</w:t>
-            </w:r>
-          </w:p>
-        </w:tc>
-        <w:tc>
-          <w:tcPr>
-            <w:tcW w:w="0" w:type="auto"/>
-          </w:tcPr>
-          <w:p/>
-        </w:tc>
-        <w:tc>
-          <w:tcPr>
-            <w:tcW w:w="0" w:type="auto"/>
-          </w:tcPr>
-          <w:p/>
-        </w:tc>
-        <w:tc>
-          <w:tcPr>
-            <w:tcW w:w="0" w:type="auto"/>
-          </w:tcPr>
-          <w:p/>
-        </w:tc>
-      </w:tr>
-      <w:tr>
-        <w:tc>
-          <w:tcPr>
-            <w:tcW w:w="0" w:type="auto"/>
-          </w:tcPr>
-          <w:p>
-            <w:r>
-              <w:t>Based on self-consistency</w:t>
-            </w:r>
-          </w:p>
-        </w:tc>
-        <w:tc>
-          <w:tcPr>
-            <w:tcW w:w="0" w:type="auto"/>
-          </w:tcPr>
-          <w:p>
-            <w:r>
-              <w:t>No</w:t>
-            </w:r>
-          </w:p>
-        </w:tc>
-        <w:tc>
-          <w:tcPr>
-            <w:tcW w:w="0" w:type="auto"/>
-          </w:tcPr>
-          <w:p/>
-        </w:tc>
-        <w:tc>
-          <w:tcPr>
-            <w:tcW w:w="0" w:type="auto"/>
-          </w:tcPr>
-          <w:p/>
-        </w:tc>
-      </w:tr>
-      <w:tr>
-        <w:tc>
-          <w:tcPr>
-            <w:tcW w:w="0" w:type="auto"/>
-          </w:tcPr>
-          <w:p>
-            <w:r>
-              <w:t>Z-Phi</w:t>
-            </w:r>
-          </w:p>
-        </w:tc>
-        <w:tc>
-          <w:tcPr>
-            <w:tcW w:w="0" w:type="auto"/>
-          </w:tcPr>
-          <w:p>
-            <w:r>
-              <w:t>Yes</w:t>
-            </w:r>
-          </w:p>
-        </w:tc>
-        <w:tc>
-          <w:tcPr>
-            <w:tcW w:w="0" w:type="auto"/>
-          </w:tcPr>
-          <w:p/>
-        </w:tc>
-        <w:tc>
-          <w:tcPr>
-            <w:tcW w:w="0" w:type="auto"/>
-          </w:tcPr>
-          <w:p/>
-        </w:tc>
-      </w:tr>
-      <w:tr>
-        <w:tc>
-          <w:tcPr>
-            <w:tcW w:w="0" w:type="auto"/>
-          </w:tcPr>
-          <w:p>
-            <w:r>
-              <w:t xml:space="preserve">Linear dependence with </w:t>
-            </w:r>
-            <w:proofErr w:type="spellStart"/>
-            <w:r>
-              <w:t>PhiDP</w:t>
-            </w:r>
-            <w:proofErr w:type="spellEnd"/>
-          </w:p>
-        </w:tc>
-        <w:tc>
-          <w:tcPr>
-            <w:tcW w:w="0" w:type="auto"/>
-          </w:tcPr>
-          <w:p>
-            <w:r>
-              <w:t>Not as such</w:t>
-            </w:r>
-          </w:p>
-        </w:tc>
-        <w:tc>
-          <w:tcPr>
-            <w:tcW w:w="0" w:type="auto"/>
-          </w:tcPr>
-          <w:p>
-            <w:r>
-              <w:t xml:space="preserve">Yes (from </w:t>
-            </w:r>
-            <w:proofErr w:type="spellStart"/>
-            <w:r>
-              <w:t>Kdp</w:t>
-            </w:r>
-            <w:proofErr w:type="spellEnd"/>
-            <w:r>
-              <w:t>)</w:t>
-            </w:r>
-          </w:p>
-        </w:tc>
-        <w:tc>
-          <w:tcPr>
-            <w:tcW w:w="0" w:type="auto"/>
-          </w:tcPr>
-          <w:p/>
-        </w:tc>
-      </w:tr>
-      <w:tr>
-        <w:tc>
-          <w:tcPr>
-            <w:tcW w:w="0" w:type="auto"/>
-          </w:tcPr>
-          <w:p>
-            <w:pPr>
-              <w:rPr>
-                <w:b/>
-              </w:rPr>
-            </w:pPr>
-            <w:r>
-              <w:rPr>
-                <w:b/>
-              </w:rPr>
-              <w:t>Hydrometeor classification:</w:t>
-            </w:r>
-          </w:p>
-        </w:tc>
-        <w:tc>
-          <w:tcPr>
-            <w:tcW w:w="0" w:type="auto"/>
-          </w:tcPr>
-          <w:p/>
-        </w:tc>
-        <w:tc>
-          <w:tcPr>
-            <w:tcW w:w="0" w:type="auto"/>
-          </w:tcPr>
-          <w:p/>
-        </w:tc>
-        <w:tc>
-          <w:tcPr>
-            <w:tcW w:w="0" w:type="auto"/>
-          </w:tcPr>
-          <w:p/>
-        </w:tc>
-      </w:tr>
-      <w:tr>
-        <w:tc>
-          <w:tcPr>
-            <w:tcW w:w="0" w:type="auto"/>
-          </w:tcPr>
-          <w:p>
-            <w:r>
-              <w:t>Fuzzy logic based on Dolan et al 2009</w:t>
-            </w:r>
-          </w:p>
-        </w:tc>
-        <w:tc>
-          <w:tcPr>
-            <w:tcW w:w="0" w:type="auto"/>
-          </w:tcPr>
-          <w:p>
-            <w:r>
-              <w:t>No</w:t>
-            </w:r>
-          </w:p>
-        </w:tc>
-        <w:tc>
-          <w:tcPr>
-            <w:tcW w:w="0" w:type="auto"/>
-          </w:tcPr>
-          <w:p/>
-        </w:tc>
-        <w:tc>
-          <w:tcPr>
-            <w:tcW w:w="0" w:type="auto"/>
-          </w:tcPr>
-          <w:p>
-            <w:r>
-              <w:t>CSU radar tools</w:t>
-            </w:r>
-          </w:p>
-        </w:tc>
-      </w:tr>
-      <w:tr>
-        <w:tc>
-          <w:tcPr>
-            <w:tcW w:w="0" w:type="auto"/>
-          </w:tcPr>
-          <w:p>
-            <w:r>
-              <w:t xml:space="preserve">Fuzzy logic developed by </w:t>
-            </w:r>
-            <w:proofErr w:type="spellStart"/>
-            <w:r>
-              <w:t>fvj</w:t>
-            </w:r>
-            <w:proofErr w:type="spellEnd"/>
-          </w:p>
-        </w:tc>
-        <w:tc>
-          <w:tcPr>
-            <w:tcW w:w="0" w:type="auto"/>
-          </w:tcPr>
-          <w:p>
-            <w:r>
-              <w:t>No</w:t>
-            </w:r>
-          </w:p>
-        </w:tc>
-        <w:tc>
-          <w:tcPr>
-            <w:tcW w:w="0" w:type="auto"/>
-          </w:tcPr>
-          <w:p/>
-        </w:tc>
-        <w:tc>
-          <w:tcPr>
-            <w:tcW w:w="0" w:type="auto"/>
-          </w:tcPr>
-          <w:p/>
-        </w:tc>
-      </w:tr>
-      <w:tr>
-        <w:tc>
-          <w:tcPr>
-            <w:tcW w:w="0" w:type="auto"/>
-          </w:tcPr>
-          <w:p>
-            <w:r>
-              <w:t>Unsupervised by Jacopo Grazioli</w:t>
-            </w:r>
-          </w:p>
-        </w:tc>
-        <w:tc>
-          <w:tcPr>
-            <w:tcW w:w="0" w:type="auto"/>
-          </w:tcPr>
-          <w:p>
-            <w:r>
-              <w:t>No</w:t>
-            </w:r>
-          </w:p>
-        </w:tc>
-        <w:tc>
-          <w:tcPr>
-            <w:tcW w:w="0" w:type="auto"/>
-          </w:tcPr>
-          <w:p/>
-        </w:tc>
-        <w:tc>
-          <w:tcPr>
-            <w:tcW w:w="0" w:type="auto"/>
-          </w:tcPr>
-          <w:p/>
-        </w:tc>
-      </w:tr>
-      <w:tr>
-        <w:tc>
-          <w:tcPr>
-            <w:tcW w:w="0" w:type="auto"/>
-          </w:tcPr>
-          <w:p>
-            <w:r>
-              <w:t>Semi-supervised by Nikola Besic (with ice crystals)</w:t>
-            </w:r>
-          </w:p>
-        </w:tc>
-        <w:tc>
-          <w:tcPr>
-            <w:tcW w:w="0" w:type="auto"/>
-          </w:tcPr>
-          <w:p>
-            <w:r>
-              <w:t>Yes</w:t>
-            </w:r>
-          </w:p>
-        </w:tc>
-        <w:tc>
-          <w:tcPr>
-            <w:tcW w:w="0" w:type="auto"/>
-          </w:tcPr>
-          <w:p/>
-        </w:tc>
-        <w:tc>
-          <w:tcPr>
-            <w:tcW w:w="0" w:type="auto"/>
-          </w:tcPr>
-          <w:p/>
-        </w:tc>
-      </w:tr>
-      <w:tr>
-        <w:tc>
-          <w:tcPr>
-            <w:tcW w:w="0" w:type="auto"/>
-          </w:tcPr>
-          <w:p>
-            <w:r>
-              <w:t>Semi-supervised by Nikola Besic (without ice crystals)</w:t>
-            </w:r>
-          </w:p>
-        </w:tc>
-        <w:tc>
-          <w:tcPr>
-            <w:tcW w:w="0" w:type="auto"/>
-          </w:tcPr>
-          <w:p>
-            <w:r>
-              <w:t>No</w:t>
-            </w:r>
-          </w:p>
-        </w:tc>
-        <w:tc>
-          <w:tcPr>
-            <w:tcW w:w="0" w:type="auto"/>
-          </w:tcPr>
-          <w:p/>
-        </w:tc>
-        <w:tc>
-          <w:tcPr>
-            <w:tcW w:w="0" w:type="auto"/>
-          </w:tcPr>
-          <w:p/>
-        </w:tc>
-      </w:tr>
-      <w:tr>
-        <w:tc>
-          <w:tcPr>
-            <w:tcW w:w="0" w:type="auto"/>
-          </w:tcPr>
-          <w:p>
-            <w:pPr>
-              <w:rPr>
-                <w:b/>
-              </w:rPr>
-            </w:pPr>
-            <w:r>
-              <w:rPr>
-                <w:b/>
-              </w:rPr>
-              <w:t>Precipitation rate estimation</w:t>
-            </w:r>
-            <w:r>
-              <w:rPr>
-                <w:b/>
-              </w:rPr>
-              <w:t>:</w:t>
-            </w:r>
-          </w:p>
-        </w:tc>
-        <w:tc>
-          <w:tcPr>
-            <w:tcW w:w="0" w:type="auto"/>
-          </w:tcPr>
-          <w:p/>
-        </w:tc>
-        <w:tc>
-          <w:tcPr>
-            <w:tcW w:w="0" w:type="auto"/>
-          </w:tcPr>
-          <w:p/>
-        </w:tc>
-        <w:tc>
-          <w:tcPr>
-            <w:tcW w:w="0" w:type="auto"/>
-          </w:tcPr>
-          <w:p/>
-        </w:tc>
-      </w:tr>
-      <w:tr>
-        <w:tc>
-          <w:tcPr>
-            <w:tcW w:w="0" w:type="auto"/>
-          </w:tcPr>
-          <w:p>
-            <w:r>
-              <w:t>Simple Z-R relation</w:t>
-            </w:r>
-          </w:p>
-        </w:tc>
-        <w:tc>
-          <w:tcPr>
-            <w:tcW w:w="0" w:type="auto"/>
-          </w:tcPr>
-          <w:p>
-            <w:r>
-              <w:t>Yes</w:t>
-            </w:r>
-          </w:p>
-        </w:tc>
-        <w:tc>
-          <w:tcPr>
-            <w:tcW w:w="0" w:type="auto"/>
-          </w:tcPr>
-          <w:p>
-            <w:r>
-              <w:t>Yes</w:t>
-            </w:r>
-          </w:p>
-        </w:tc>
-        <w:tc>
-          <w:tcPr>
-            <w:tcW w:w="0" w:type="auto"/>
-          </w:tcPr>
-          <w:p/>
-        </w:tc>
-      </w:tr>
-      <w:tr>
-        <w:tc>
-          <w:tcPr>
-            <w:tcW w:w="0" w:type="auto"/>
-          </w:tcPr>
-          <w:p>
-            <w:proofErr w:type="spellStart"/>
-            <w:r>
-              <w:t>Kdp</w:t>
-            </w:r>
-            <w:proofErr w:type="spellEnd"/>
-            <w:r>
-              <w:t>-R relation</w:t>
-            </w:r>
-          </w:p>
-        </w:tc>
-        <w:tc>
-          <w:tcPr>
-            <w:tcW w:w="0" w:type="auto"/>
-          </w:tcPr>
-          <w:p>
-            <w:r>
-              <w:t>Yes</w:t>
-            </w:r>
-          </w:p>
-        </w:tc>
-        <w:tc>
-          <w:tcPr>
-            <w:tcW w:w="0" w:type="auto"/>
-          </w:tcPr>
-          <w:p>
-            <w:r>
-              <w:t>Yes</w:t>
-            </w:r>
-          </w:p>
-        </w:tc>
-        <w:tc>
-          <w:tcPr>
-            <w:tcW w:w="0" w:type="auto"/>
-          </w:tcPr>
-          <w:p/>
-        </w:tc>
-      </w:tr>
-      <w:tr>
-        <w:tc>
-          <w:tcPr>
-            <w:tcW w:w="0" w:type="auto"/>
-          </w:tcPr>
-          <w:p>
-            <w:r>
-              <w:t>Ah-R relation</w:t>
-            </w:r>
-          </w:p>
-        </w:tc>
-        <w:tc>
-          <w:tcPr>
-            <w:tcW w:w="0" w:type="auto"/>
-          </w:tcPr>
-          <w:p>
-            <w:r>
-              <w:t>Yes</w:t>
-            </w:r>
-          </w:p>
-        </w:tc>
-        <w:tc>
-          <w:tcPr>
-            <w:tcW w:w="0" w:type="auto"/>
-          </w:tcPr>
-          <w:p>
-            <w:r>
-              <w:t>No</w:t>
-            </w:r>
-          </w:p>
-        </w:tc>
-        <w:tc>
-          <w:tcPr>
-            <w:tcW w:w="0" w:type="auto"/>
-          </w:tcPr>
-          <w:p/>
-        </w:tc>
-      </w:tr>
-      <w:tr>
-        <w:tc>
-          <w:tcPr>
-            <w:tcW w:w="0" w:type="auto"/>
-          </w:tcPr>
-          <w:p>
-            <w:r>
-              <w:t>variable Z-R according to position respect to melting layer</w:t>
-            </w:r>
-          </w:p>
-        </w:tc>
-        <w:tc>
-          <w:tcPr>
-            <w:tcW w:w="0" w:type="auto"/>
-          </w:tcPr>
-          <w:p>
-            <w:r>
-              <w:t>Not as such</w:t>
-            </w:r>
-          </w:p>
-        </w:tc>
-        <w:tc>
-          <w:tcPr>
-            <w:tcW w:w="0" w:type="auto"/>
-          </w:tcPr>
-          <w:p>
-            <w:r>
-              <w:t>No</w:t>
-            </w:r>
-          </w:p>
-        </w:tc>
-        <w:tc>
-          <w:tcPr>
-            <w:tcW w:w="0" w:type="auto"/>
-          </w:tcPr>
-          <w:p/>
-        </w:tc>
-      </w:tr>
-      <w:tr>
-        <w:tc>
-          <w:tcPr>
-            <w:tcW w:w="0" w:type="auto"/>
-          </w:tcPr>
-          <w:p>
-            <w:r>
-              <w:t>Variable Z-R according to position respect to melting layer</w:t>
-            </w:r>
-          </w:p>
-          <w:p>
-            <w:r>
-              <w:t>Ah-R, Z-R combination below the melting layer</w:t>
-            </w:r>
-          </w:p>
-        </w:tc>
-        <w:tc>
-          <w:tcPr>
-            <w:tcW w:w="0" w:type="auto"/>
-          </w:tcPr>
-          <w:p>
-            <w:r>
-              <w:t>Not as such</w:t>
             </w:r>
             <w:bookmarkStart w:id="0" w:name="_GoBack"/>
             <w:bookmarkEnd w:id="0"/>
-          </w:p>
-        </w:tc>
-        <w:tc>
-          <w:tcPr>
-            <w:tcW w:w="0" w:type="auto"/>
-          </w:tcPr>
-          <w:p>
-            <w:r>
-              <w:t>No</w:t>
-            </w:r>
-          </w:p>
-        </w:tc>
-        <w:tc>
-          <w:tcPr>
-            <w:tcW w:w="0" w:type="auto"/>
-          </w:tcPr>
-          <w:p/>
-        </w:tc>
-      </w:tr>
-      <w:tr>
-        <w:tc>
-          <w:tcPr>
-            <w:tcW w:w="0" w:type="auto"/>
-          </w:tcPr>
-          <w:p>
-            <w:pPr>
-              <w:rPr>
-                <w:b/>
-              </w:rPr>
-            </w:pPr>
-            <w:r>
-              <w:rPr>
-                <w:b/>
-              </w:rPr>
-              <w:t>Vertical Wind shear estimation</w:t>
-            </w:r>
-          </w:p>
-        </w:tc>
-        <w:tc>
-          <w:tcPr>
-            <w:tcW w:w="0" w:type="auto"/>
-          </w:tcPr>
-          <w:p>
-            <w:r>
-              <w:t>Not as such</w:t>
-            </w:r>
-          </w:p>
-        </w:tc>
-        <w:tc>
-          <w:tcPr>
-            <w:tcW w:w="0" w:type="auto"/>
-          </w:tcPr>
-          <w:p/>
-        </w:tc>
-        <w:tc>
-          <w:tcPr>
-            <w:tcW w:w="0" w:type="auto"/>
-          </w:tcPr>
-          <w:p/>
-        </w:tc>
-      </w:tr>
-      <w:tr>
-        <w:tc>
-          <w:tcPr>
-            <w:tcW w:w="0" w:type="auto"/>
-          </w:tcPr>
-          <w:p>
-            <w:pPr>
-              <w:rPr>
-                <w:b/>
-              </w:rPr>
-            </w:pPr>
-            <w:r>
-              <w:rPr>
-                <w:b/>
-              </w:rPr>
-              <w:t>Backscatter cross-section from reflectivity values</w:t>
-            </w:r>
-          </w:p>
-        </w:tc>
-        <w:tc>
-          <w:tcPr>
-            <w:tcW w:w="0" w:type="auto"/>
-          </w:tcPr>
-          <w:p>
-            <w:r>
-              <w:t>Not as such</w:t>
-            </w:r>
-          </w:p>
-        </w:tc>
-        <w:tc>
-          <w:tcPr>
-            <w:tcW w:w="0" w:type="auto"/>
-          </w:tcPr>
-          <w:p/>
-        </w:tc>
-        <w:tc>
-          <w:tcPr>
-            <w:tcW w:w="0" w:type="auto"/>
-          </w:tcPr>
-          <w:p/>
-        </w:tc>
-      </w:tr>
-      <w:tr>
-        <w:tc>
-          <w:tcPr>
-            <w:tcW w:w="0" w:type="auto"/>
-          </w:tcPr>
-          <w:p>
-            <w:pPr>
-              <w:rPr>
-                <w:b/>
-              </w:rPr>
-            </w:pPr>
-            <w:r>
-              <w:rPr>
-                <w:b/>
-              </w:rPr>
-              <w:t>Data quality monitoring:</w:t>
-            </w:r>
-          </w:p>
-        </w:tc>
-        <w:tc>
-          <w:tcPr>
-            <w:tcW w:w="0" w:type="auto"/>
-          </w:tcPr>
-          <w:p/>
-        </w:tc>
-        <w:tc>
-          <w:tcPr>
-            <w:tcW w:w="0" w:type="auto"/>
-          </w:tcPr>
-          <w:p/>
-        </w:tc>
-        <w:tc>
-          <w:tcPr>
-            <w:tcW w:w="0" w:type="auto"/>
-          </w:tcPr>
-          <w:p/>
-        </w:tc>
-      </w:tr>
-      <w:tr>
-        <w:tc>
-          <w:tcPr>
-            <w:tcW w:w="0" w:type="auto"/>
-          </w:tcPr>
-          <w:p>
-            <w:proofErr w:type="spellStart"/>
-            <w:r>
-              <w:t>XvsC</w:t>
-            </w:r>
-            <w:proofErr w:type="spellEnd"/>
-            <w:r>
-              <w:t xml:space="preserve"> Position: Search for suitable range bins for radar inter-comparison</w:t>
-            </w:r>
-          </w:p>
-        </w:tc>
-        <w:tc>
-          <w:tcPr>
-            <w:tcW w:w="0" w:type="auto"/>
-          </w:tcPr>
-          <w:p>
-            <w:r>
-              <w:t>Not as such</w:t>
-            </w:r>
-          </w:p>
-        </w:tc>
-        <w:tc>
-          <w:tcPr>
-            <w:tcW w:w="0" w:type="auto"/>
-          </w:tcPr>
-          <w:p/>
-        </w:tc>
-        <w:tc>
-          <w:tcPr>
-            <w:tcW w:w="0" w:type="auto"/>
-          </w:tcPr>
-          <w:p/>
-        </w:tc>
-      </w:tr>
-      <w:tr>
-        <w:tc>
-          <w:tcPr>
-            <w:tcW w:w="0" w:type="auto"/>
-          </w:tcPr>
-          <w:p>
-            <w:proofErr w:type="spellStart"/>
-            <w:r>
-              <w:t>meanZ</w:t>
-            </w:r>
-            <w:proofErr w:type="spellEnd"/>
-            <w:r>
-              <w:t xml:space="preserve">: Compute the hourly-averaged reflectivity, </w:t>
-            </w:r>
-            <w:proofErr w:type="spellStart"/>
-            <w:r>
-              <w:t>phidp</w:t>
-            </w:r>
-            <w:proofErr w:type="spellEnd"/>
-            <w:r>
-              <w:t>, and flag matrix of data quality</w:t>
-            </w:r>
-          </w:p>
-        </w:tc>
-        <w:tc>
-          <w:tcPr>
-            <w:tcW w:w="0" w:type="auto"/>
-          </w:tcPr>
-          <w:p>
-            <w:r>
-              <w:t>Not as such</w:t>
-            </w:r>
-          </w:p>
-        </w:tc>
-        <w:tc>
-          <w:tcPr>
-            <w:tcW w:w="0" w:type="auto"/>
-          </w:tcPr>
-          <w:p/>
-        </w:tc>
-        <w:tc>
-          <w:tcPr>
-            <w:tcW w:w="0" w:type="auto"/>
-          </w:tcPr>
-          <w:p/>
-        </w:tc>
-      </w:tr>
-      <w:tr>
-        <w:tc>
-          <w:tcPr>
-            <w:tcW w:w="0" w:type="auto"/>
-          </w:tcPr>
-          <w:p>
-            <w:proofErr w:type="spellStart"/>
-            <w:r>
-              <w:t>XvsC</w:t>
-            </w:r>
-            <w:proofErr w:type="spellEnd"/>
-            <w:r>
-              <w:t>: comparison of the averaged reflectivity of two radars at collocated points</w:t>
-            </w:r>
-          </w:p>
-        </w:tc>
-        <w:tc>
-          <w:tcPr>
-            <w:tcW w:w="0" w:type="auto"/>
-          </w:tcPr>
-          <w:p>
-            <w:r>
-              <w:t>Not as such</w:t>
-            </w:r>
-          </w:p>
-        </w:tc>
-        <w:tc>
-          <w:tcPr>
-            <w:tcW w:w="0" w:type="auto"/>
-          </w:tcPr>
-          <w:p/>
-        </w:tc>
-        <w:tc>
-          <w:tcPr>
-            <w:tcW w:w="0" w:type="auto"/>
-          </w:tcPr>
-          <w:p/>
-        </w:tc>
-      </w:tr>
-      <w:tr>
-        <w:tc>
-          <w:tcPr>
-            <w:tcW w:w="0" w:type="auto"/>
-          </w:tcPr>
-          <w:p>
-            <w:proofErr w:type="spellStart"/>
-            <w:r>
-              <w:t>Intercomp</w:t>
-            </w:r>
-            <w:proofErr w:type="spellEnd"/>
-            <w:r>
-              <w:t xml:space="preserve">: comparison of the instantaneous values of the </w:t>
-            </w:r>
-            <w:proofErr w:type="spellStart"/>
-            <w:r>
-              <w:t>polarimetric</w:t>
-            </w:r>
-            <w:proofErr w:type="spellEnd"/>
-            <w:r>
-              <w:t xml:space="preserve"> variables of two radars at collocated </w:t>
-            </w:r>
-            <w:r>
-              <w:lastRenderedPageBreak/>
-              <w:t>points</w:t>
-            </w:r>
-          </w:p>
-        </w:tc>
-        <w:tc>
-          <w:tcPr>
-            <w:tcW w:w="0" w:type="auto"/>
-          </w:tcPr>
-          <w:p>
-            <w:r>
-              <w:lastRenderedPageBreak/>
-              <w:t>Not as such</w:t>
-            </w:r>
-          </w:p>
-        </w:tc>
-        <w:tc>
-          <w:tcPr>
-            <w:tcW w:w="0" w:type="auto"/>
-          </w:tcPr>
-          <w:p/>
-        </w:tc>
-        <w:tc>
-          <w:tcPr>
-            <w:tcW w:w="0" w:type="auto"/>
-          </w:tcPr>
-          <w:p/>
-        </w:tc>
-      </w:tr>
-      <w:tr>
-        <w:tc>
-          <w:tcPr>
-            <w:tcW w:w="0" w:type="auto"/>
-          </w:tcPr>
-          <w:p>
-            <w:r>
-              <w:lastRenderedPageBreak/>
-              <w:t xml:space="preserve">Histogram: 1D and 2D histograms of </w:t>
-            </w:r>
-            <w:proofErr w:type="spellStart"/>
-            <w:r>
-              <w:t>polarimetric</w:t>
-            </w:r>
-            <w:proofErr w:type="spellEnd"/>
-            <w:r>
-              <w:t xml:space="preserve"> variables according to various criteria </w:t>
-            </w:r>
-          </w:p>
-        </w:tc>
-        <w:tc>
-          <w:tcPr>
-            <w:tcW w:w="0" w:type="auto"/>
-          </w:tcPr>
-          <w:p>
-            <w:r>
-              <w:t>Not as such</w:t>
-            </w:r>
-          </w:p>
-        </w:tc>
-        <w:tc>
-          <w:tcPr>
-            <w:tcW w:w="0" w:type="auto"/>
-          </w:tcPr>
-          <w:p/>
-        </w:tc>
-        <w:tc>
-          <w:tcPr>
-            <w:tcW w:w="0" w:type="auto"/>
-          </w:tcPr>
-          <w:p/>
-        </w:tc>
-      </w:tr>
-      <w:tr>
-        <w:tc>
-          <w:tcPr>
-            <w:tcW w:w="0" w:type="auto"/>
-          </w:tcPr>
-          <w:p>
-            <w:r>
-              <w:t>Sun monitoring: radar receiver monitoring using sun hits obtained during normal radar operations</w:t>
-            </w:r>
-          </w:p>
-        </w:tc>
-        <w:tc>
-          <w:tcPr>
-            <w:tcW w:w="0" w:type="auto"/>
-          </w:tcPr>
-          <w:p>
-            <w:r>
-              <w:t>Not as such</w:t>
-            </w:r>
-          </w:p>
-        </w:tc>
-        <w:tc>
-          <w:tcPr>
-            <w:tcW w:w="0" w:type="auto"/>
-          </w:tcPr>
-          <w:p/>
-        </w:tc>
-        <w:tc>
-          <w:tcPr>
-            <w:tcW w:w="0" w:type="auto"/>
-          </w:tcPr>
-          <w:p/>
-        </w:tc>
-      </w:tr>
-      <w:tr>
-        <w:tc>
-          <w:tcPr>
-            <w:tcW w:w="0" w:type="auto"/>
-          </w:tcPr>
-          <w:p>
-            <w:r>
-              <w:t xml:space="preserve">Monitoring: monitoring of the </w:t>
-            </w:r>
-            <w:proofErr w:type="spellStart"/>
-            <w:r>
-              <w:t>Zdr</w:t>
-            </w:r>
-            <w:proofErr w:type="spellEnd"/>
-            <w:r>
-              <w:t xml:space="preserve"> in moderate rain, </w:t>
-            </w:r>
-            <w:proofErr w:type="spellStart"/>
-            <w:r>
-              <w:t>RhoHV</w:t>
-            </w:r>
-            <w:proofErr w:type="spellEnd"/>
-            <w:r>
-              <w:t xml:space="preserve"> in rain, the system </w:t>
-            </w:r>
-            <w:proofErr w:type="spellStart"/>
-            <w:r>
-              <w:t>PhiDP</w:t>
-            </w:r>
-            <w:proofErr w:type="spellEnd"/>
-            <w:r>
-              <w:t xml:space="preserve"> offset and the reflectivity bias according to the self-consistency algorithm</w:t>
-            </w:r>
-          </w:p>
-        </w:tc>
-        <w:tc>
-          <w:tcPr>
-            <w:tcW w:w="0" w:type="auto"/>
-          </w:tcPr>
-          <w:p>
-            <w:r>
-              <w:t>Not as such</w:t>
-            </w:r>
-          </w:p>
-        </w:tc>
-        <w:tc>
-          <w:tcPr>
-            <w:tcW w:w="0" w:type="auto"/>
-          </w:tcPr>
-          <w:p/>
-        </w:tc>
-        <w:tc>
-          <w:tcPr>
-            <w:tcW w:w="0" w:type="auto"/>
-          </w:tcPr>
-          <w:p/>
-        </w:tc>
-      </w:tr>
-      <w:tr>
-        <w:tc>
-          <w:tcPr>
-            <w:tcW w:w="0" w:type="auto"/>
-          </w:tcPr>
-          <w:p>
-            <w:r>
-              <w:t>Sensor comparison: Point to point comparison of radar data time series with other sensors (</w:t>
-            </w:r>
-            <w:proofErr w:type="spellStart"/>
-            <w:r>
-              <w:t>disdrometer</w:t>
-            </w:r>
-            <w:proofErr w:type="spellEnd"/>
-            <w:r>
-              <w:t xml:space="preserve"> or rain gauges)</w:t>
-            </w:r>
-          </w:p>
-        </w:tc>
-        <w:tc>
-          <w:tcPr>
-            <w:tcW w:w="0" w:type="auto"/>
-          </w:tcPr>
-          <w:p>
-            <w:r>
-              <w:t>Not as such</w:t>
-            </w:r>
-          </w:p>
-        </w:tc>
-        <w:tc>
-          <w:tcPr>
-            <w:tcW w:w="0" w:type="auto"/>
-          </w:tcPr>
-          <w:p/>
-        </w:tc>
-        <w:tc>
-          <w:tcPr>
-            <w:tcW w:w="0" w:type="auto"/>
-          </w:tcPr>
-          <w:p/>
-        </w:tc>
-      </w:tr>
-      <w:tr>
-        <w:tc>
-          <w:tcPr>
-            <w:tcW w:w="0" w:type="auto"/>
-          </w:tcPr>
-          <w:p>
-            <w:r>
-              <w:t>Quantiles of data</w:t>
-            </w:r>
-          </w:p>
-        </w:tc>
-        <w:tc>
-          <w:tcPr>
-            <w:tcW w:w="0" w:type="auto"/>
-          </w:tcPr>
-          <w:p>
-            <w:r>
-              <w:t>Not as such</w:t>
-            </w:r>
-          </w:p>
-        </w:tc>
-        <w:tc>
-          <w:tcPr>
-            <w:tcW w:w="0" w:type="auto"/>
-          </w:tcPr>
-          <w:p/>
-        </w:tc>
-        <w:tc>
-          <w:tcPr>
-            <w:tcW w:w="0" w:type="auto"/>
-          </w:tcPr>
-          <w:p/>
-        </w:tc>
-      </w:tr>
-      <w:tr>
-        <w:tc>
-          <w:tcPr>
-            <w:tcW w:w="0" w:type="auto"/>
-          </w:tcPr>
-          <w:p>
-            <w:pPr>
-              <w:rPr>
-                <w:b/>
-              </w:rPr>
-            </w:pPr>
-            <w:r>
-              <w:rPr>
-                <w:b/>
-              </w:rPr>
-              <w:t>Quasi vertical profiles</w:t>
-            </w:r>
-          </w:p>
-        </w:tc>
-        <w:tc>
-          <w:tcPr>
-            <w:tcW w:w="0" w:type="auto"/>
-          </w:tcPr>
-          <w:p>
-            <w:r>
-              <w:t>Not as such</w:t>
-            </w:r>
-          </w:p>
-        </w:tc>
-        <w:tc>
-          <w:tcPr>
-            <w:tcW w:w="0" w:type="auto"/>
-          </w:tcPr>
-          <w:p/>
-        </w:tc>
-        <w:tc>
-          <w:tcPr>
-            <w:tcW w:w="0" w:type="auto"/>
-          </w:tcPr>
-          <w:p/>
-        </w:tc>
-      </w:tr>
-      <w:tr>
-        <w:tc>
-          <w:tcPr>
-            <w:tcW w:w="0" w:type="auto"/>
-          </w:tcPr>
-          <w:p>
-            <w:pPr>
-              <w:rPr>
-                <w:b/>
-              </w:rPr>
-            </w:pPr>
-            <w:r>
-              <w:rPr>
-                <w:b/>
-              </w:rPr>
-              <w:t>Radar data on a plane trajectory</w:t>
-            </w:r>
-          </w:p>
-        </w:tc>
-        <w:tc>
-          <w:tcPr>
-            <w:tcW w:w="0" w:type="auto"/>
-          </w:tcPr>
-          <w:p>
-            <w:r>
-              <w:t>No</w:t>
-            </w:r>
           </w:p>
         </w:tc>
         <w:tc>
@@ -5097,7 +5084,7 @@
 </file>
 
 <file path=customXml/itemProps1.xml><?xml version="1.0" encoding="utf-8"?>
-<ds:datastoreItem xmlns:ds="http://schemas.openxmlformats.org/officeDocument/2006/customXml" ds:itemID="{5F8D8ABD-D3A5-4738-B139-E64D1D1B6C98}">
+<ds:datastoreItem xmlns:ds="http://schemas.openxmlformats.org/officeDocument/2006/customXml" ds:itemID="{19963739-5116-4A60-A3EF-8792CB138DD6}">
   <ds:schemaRefs>
     <ds:schemaRef ds:uri="http://schemas.openxmlformats.org/officeDocument/2006/bibliography"/>
   </ds:schemaRefs>

</xml_diff>

<commit_message>
sun monitoring uses DRAO reference and global data can be used while processing
</commit_message>
<xml_diff>
--- a/doc/20160624_fvj_malsgit-open_source_relations.docx
+++ b/doc/20160624_fvj_malsgit-open_source_relations.docx
@@ -44,10 +44,10 @@
         <w:tblLook w:val="04A0" w:firstRow="1" w:lastRow="0" w:firstColumn="1" w:lastColumn="0" w:noHBand="0" w:noVBand="1"/>
       </w:tblPr>
       <w:tblGrid>
-        <w:gridCol w:w="4713"/>
-        <w:gridCol w:w="1568"/>
-        <w:gridCol w:w="2383"/>
-        <w:gridCol w:w="958"/>
+        <w:gridCol w:w="4747"/>
+        <w:gridCol w:w="1523"/>
+        <w:gridCol w:w="2392"/>
+        <w:gridCol w:w="960"/>
       </w:tblGrid>
       <w:tr>
         <w:tc>
@@ -524,8 +524,10 @@
           </w:tcPr>
           <w:p>
             <w:r>
-              <w:t>Not really addressed</w:t>
-            </w:r>
+              <w:t>Yes</w:t>
+            </w:r>
+            <w:bookmarkStart w:id="0" w:name="_GoBack"/>
+            <w:bookmarkEnd w:id="0"/>
           </w:p>
         </w:tc>
         <w:tc>
@@ -1091,8 +1093,50 @@
           </w:tcPr>
           <w:p>
             <w:r>
+              <w:t>Linear fit 3 windows</w:t>
+            </w:r>
+          </w:p>
+        </w:tc>
+        <w:tc>
+          <w:tcPr>
+            <w:tcW w:w="0" w:type="auto"/>
+          </w:tcPr>
+          <w:p>
+            <w:r>
+              <w:t>Not as such</w:t>
+            </w:r>
+          </w:p>
+        </w:tc>
+        <w:tc>
+          <w:tcPr>
+            <w:tcW w:w="0" w:type="auto"/>
+          </w:tcPr>
+          <w:p/>
+        </w:tc>
+        <w:tc>
+          <w:tcPr>
+            <w:tcW w:w="0" w:type="auto"/>
+          </w:tcPr>
+          <w:p/>
+        </w:tc>
+      </w:tr>
+      <w:tr>
+        <w:tc>
+          <w:tcPr>
+            <w:tcW w:w="0" w:type="auto"/>
+          </w:tcPr>
+          <w:p>
+            <w:r>
               <w:lastRenderedPageBreak/>
-              <w:t>Linear fit 3 windows</w:t>
+              <w:t>Multistep (</w:t>
+            </w:r>
+            <w:proofErr w:type="spellStart"/>
+            <w:r>
+              <w:t>Vulpiani</w:t>
+            </w:r>
+            <w:proofErr w:type="spellEnd"/>
+            <w:r>
+              <w:t xml:space="preserve"> approach)</w:t>
             </w:r>
           </w:p>
         </w:tc>
@@ -1110,31 +1154,672 @@
           <w:tcPr>
             <w:tcW w:w="0" w:type="auto"/>
           </w:tcPr>
-          <w:p/>
-        </w:tc>
-        <w:tc>
-          <w:tcPr>
-            <w:tcW w:w="0" w:type="auto"/>
-          </w:tcPr>
-          <w:p/>
-        </w:tc>
-      </w:tr>
-      <w:tr>
-        <w:tc>
-          <w:tcPr>
-            <w:tcW w:w="0" w:type="auto"/>
-          </w:tcPr>
-          <w:p>
-            <w:r>
-              <w:t>Multistep (</w:t>
-            </w:r>
-            <w:proofErr w:type="spellStart"/>
-            <w:r>
-              <w:t>Vulpiani</w:t>
-            </w:r>
-            <w:proofErr w:type="spellEnd"/>
-            <w:r>
-              <w:t xml:space="preserve"> approach)</w:t>
+          <w:p>
+            <w:r>
+              <w:t>Yes</w:t>
+            </w:r>
+          </w:p>
+        </w:tc>
+        <w:tc>
+          <w:tcPr>
+            <w:tcW w:w="0" w:type="auto"/>
+          </w:tcPr>
+          <w:p/>
+        </w:tc>
+      </w:tr>
+      <w:tr>
+        <w:tc>
+          <w:tcPr>
+            <w:tcW w:w="0" w:type="auto"/>
+          </w:tcPr>
+          <w:p>
+            <w:r>
+              <w:t>Least square</w:t>
+            </w:r>
+          </w:p>
+        </w:tc>
+        <w:tc>
+          <w:tcPr>
+            <w:tcW w:w="0" w:type="auto"/>
+          </w:tcPr>
+          <w:p>
+            <w:r>
+              <w:t>Yes</w:t>
+            </w:r>
+          </w:p>
+        </w:tc>
+        <w:tc>
+          <w:tcPr>
+            <w:tcW w:w="0" w:type="auto"/>
+          </w:tcPr>
+          <w:p/>
+        </w:tc>
+        <w:tc>
+          <w:tcPr>
+            <w:tcW w:w="0" w:type="auto"/>
+          </w:tcPr>
+          <w:p>
+            <w:r>
+              <w:t>CSU radar tools</w:t>
+            </w:r>
+          </w:p>
+        </w:tc>
+      </w:tr>
+      <w:tr>
+        <w:tc>
+          <w:tcPr>
+            <w:tcW w:w="0" w:type="auto"/>
+          </w:tcPr>
+          <w:p>
+            <w:r>
+              <w:t>Least square 2 windows</w:t>
+            </w:r>
+          </w:p>
+        </w:tc>
+        <w:tc>
+          <w:tcPr>
+            <w:tcW w:w="0" w:type="auto"/>
+          </w:tcPr>
+          <w:p>
+            <w:r>
+              <w:t>Yes</w:t>
+            </w:r>
+          </w:p>
+        </w:tc>
+        <w:tc>
+          <w:tcPr>
+            <w:tcW w:w="0" w:type="auto"/>
+          </w:tcPr>
+          <w:p/>
+        </w:tc>
+        <w:tc>
+          <w:tcPr>
+            <w:tcW w:w="0" w:type="auto"/>
+          </w:tcPr>
+          <w:p/>
+        </w:tc>
+      </w:tr>
+      <w:tr>
+        <w:tc>
+          <w:tcPr>
+            <w:tcW w:w="0" w:type="auto"/>
+          </w:tcPr>
+          <w:p>
+            <w:proofErr w:type="spellStart"/>
+            <w:r>
+              <w:t>Kalman</w:t>
+            </w:r>
+            <w:proofErr w:type="spellEnd"/>
+          </w:p>
+        </w:tc>
+        <w:tc>
+          <w:tcPr>
+            <w:tcW w:w="0" w:type="auto"/>
+          </w:tcPr>
+          <w:p>
+            <w:r>
+              <w:t>No</w:t>
+            </w:r>
+          </w:p>
+        </w:tc>
+        <w:tc>
+          <w:tcPr>
+            <w:tcW w:w="0" w:type="auto"/>
+          </w:tcPr>
+          <w:p/>
+        </w:tc>
+        <w:tc>
+          <w:tcPr>
+            <w:tcW w:w="0" w:type="auto"/>
+          </w:tcPr>
+          <w:p/>
+        </w:tc>
+      </w:tr>
+      <w:tr>
+        <w:tc>
+          <w:tcPr>
+            <w:tcW w:w="0" w:type="auto"/>
+          </w:tcPr>
+          <w:p>
+            <w:pPr>
+              <w:rPr>
+                <w:i/>
+              </w:rPr>
+            </w:pPr>
+            <w:r>
+              <w:rPr>
+                <w:i/>
+              </w:rPr>
+              <w:t>Attenuation correction:</w:t>
+            </w:r>
+          </w:p>
+        </w:tc>
+        <w:tc>
+          <w:tcPr>
+            <w:tcW w:w="0" w:type="auto"/>
+          </w:tcPr>
+          <w:p/>
+        </w:tc>
+        <w:tc>
+          <w:tcPr>
+            <w:tcW w:w="0" w:type="auto"/>
+          </w:tcPr>
+          <w:p/>
+        </w:tc>
+        <w:tc>
+          <w:tcPr>
+            <w:tcW w:w="0" w:type="auto"/>
+          </w:tcPr>
+          <w:p/>
+        </w:tc>
+      </w:tr>
+      <w:tr>
+        <w:tc>
+          <w:tcPr>
+            <w:tcW w:w="0" w:type="auto"/>
+          </w:tcPr>
+          <w:p>
+            <w:r>
+              <w:t>Based on self-consistency</w:t>
+            </w:r>
+          </w:p>
+        </w:tc>
+        <w:tc>
+          <w:tcPr>
+            <w:tcW w:w="0" w:type="auto"/>
+          </w:tcPr>
+          <w:p>
+            <w:r>
+              <w:t>No</w:t>
+            </w:r>
+          </w:p>
+        </w:tc>
+        <w:tc>
+          <w:tcPr>
+            <w:tcW w:w="0" w:type="auto"/>
+          </w:tcPr>
+          <w:p/>
+        </w:tc>
+        <w:tc>
+          <w:tcPr>
+            <w:tcW w:w="0" w:type="auto"/>
+          </w:tcPr>
+          <w:p/>
+        </w:tc>
+      </w:tr>
+      <w:tr>
+        <w:tc>
+          <w:tcPr>
+            <w:tcW w:w="0" w:type="auto"/>
+          </w:tcPr>
+          <w:p>
+            <w:r>
+              <w:t>Z-Phi</w:t>
+            </w:r>
+          </w:p>
+        </w:tc>
+        <w:tc>
+          <w:tcPr>
+            <w:tcW w:w="0" w:type="auto"/>
+          </w:tcPr>
+          <w:p>
+            <w:r>
+              <w:t>Yes</w:t>
+            </w:r>
+          </w:p>
+        </w:tc>
+        <w:tc>
+          <w:tcPr>
+            <w:tcW w:w="0" w:type="auto"/>
+          </w:tcPr>
+          <w:p/>
+        </w:tc>
+        <w:tc>
+          <w:tcPr>
+            <w:tcW w:w="0" w:type="auto"/>
+          </w:tcPr>
+          <w:p/>
+        </w:tc>
+      </w:tr>
+      <w:tr>
+        <w:tc>
+          <w:tcPr>
+            <w:tcW w:w="0" w:type="auto"/>
+          </w:tcPr>
+          <w:p>
+            <w:r>
+              <w:t xml:space="preserve">Linear dependence with </w:t>
+            </w:r>
+            <w:proofErr w:type="spellStart"/>
+            <w:r>
+              <w:t>PhiDP</w:t>
+            </w:r>
+            <w:proofErr w:type="spellEnd"/>
+          </w:p>
+        </w:tc>
+        <w:tc>
+          <w:tcPr>
+            <w:tcW w:w="0" w:type="auto"/>
+          </w:tcPr>
+          <w:p>
+            <w:r>
+              <w:t>Yes</w:t>
+            </w:r>
+          </w:p>
+        </w:tc>
+        <w:tc>
+          <w:tcPr>
+            <w:tcW w:w="0" w:type="auto"/>
+          </w:tcPr>
+          <w:p>
+            <w:r>
+              <w:t xml:space="preserve">Yes (from </w:t>
+            </w:r>
+            <w:proofErr w:type="spellStart"/>
+            <w:r>
+              <w:t>Kdp</w:t>
+            </w:r>
+            <w:proofErr w:type="spellEnd"/>
+            <w:r>
+              <w:t>)</w:t>
+            </w:r>
+          </w:p>
+        </w:tc>
+        <w:tc>
+          <w:tcPr>
+            <w:tcW w:w="0" w:type="auto"/>
+          </w:tcPr>
+          <w:p/>
+        </w:tc>
+      </w:tr>
+      <w:tr>
+        <w:tc>
+          <w:tcPr>
+            <w:tcW w:w="0" w:type="auto"/>
+          </w:tcPr>
+          <w:p>
+            <w:pPr>
+              <w:rPr>
+                <w:b/>
+              </w:rPr>
+            </w:pPr>
+            <w:r>
+              <w:rPr>
+                <w:b/>
+              </w:rPr>
+              <w:t>Hydrometeor classification:</w:t>
+            </w:r>
+          </w:p>
+        </w:tc>
+        <w:tc>
+          <w:tcPr>
+            <w:tcW w:w="0" w:type="auto"/>
+          </w:tcPr>
+          <w:p/>
+        </w:tc>
+        <w:tc>
+          <w:tcPr>
+            <w:tcW w:w="0" w:type="auto"/>
+          </w:tcPr>
+          <w:p/>
+        </w:tc>
+        <w:tc>
+          <w:tcPr>
+            <w:tcW w:w="0" w:type="auto"/>
+          </w:tcPr>
+          <w:p/>
+        </w:tc>
+      </w:tr>
+      <w:tr>
+        <w:tc>
+          <w:tcPr>
+            <w:tcW w:w="0" w:type="auto"/>
+          </w:tcPr>
+          <w:p>
+            <w:r>
+              <w:t>Fuzzy logic based on Dolan et al 2009</w:t>
+            </w:r>
+          </w:p>
+        </w:tc>
+        <w:tc>
+          <w:tcPr>
+            <w:tcW w:w="0" w:type="auto"/>
+          </w:tcPr>
+          <w:p>
+            <w:r>
+              <w:t>No</w:t>
+            </w:r>
+          </w:p>
+        </w:tc>
+        <w:tc>
+          <w:tcPr>
+            <w:tcW w:w="0" w:type="auto"/>
+          </w:tcPr>
+          <w:p/>
+        </w:tc>
+        <w:tc>
+          <w:tcPr>
+            <w:tcW w:w="0" w:type="auto"/>
+          </w:tcPr>
+          <w:p>
+            <w:r>
+              <w:t>CSU radar tools</w:t>
+            </w:r>
+          </w:p>
+        </w:tc>
+      </w:tr>
+      <w:tr>
+        <w:tc>
+          <w:tcPr>
+            <w:tcW w:w="0" w:type="auto"/>
+          </w:tcPr>
+          <w:p>
+            <w:r>
+              <w:t xml:space="preserve">Fuzzy logic developed by </w:t>
+            </w:r>
+            <w:proofErr w:type="spellStart"/>
+            <w:r>
+              <w:t>fvj</w:t>
+            </w:r>
+            <w:proofErr w:type="spellEnd"/>
+          </w:p>
+        </w:tc>
+        <w:tc>
+          <w:tcPr>
+            <w:tcW w:w="0" w:type="auto"/>
+          </w:tcPr>
+          <w:p>
+            <w:r>
+              <w:t>No</w:t>
+            </w:r>
+          </w:p>
+        </w:tc>
+        <w:tc>
+          <w:tcPr>
+            <w:tcW w:w="0" w:type="auto"/>
+          </w:tcPr>
+          <w:p/>
+        </w:tc>
+        <w:tc>
+          <w:tcPr>
+            <w:tcW w:w="0" w:type="auto"/>
+          </w:tcPr>
+          <w:p/>
+        </w:tc>
+      </w:tr>
+      <w:tr>
+        <w:tc>
+          <w:tcPr>
+            <w:tcW w:w="0" w:type="auto"/>
+          </w:tcPr>
+          <w:p>
+            <w:r>
+              <w:t>Unsupervised by Jacopo Grazioli</w:t>
+            </w:r>
+          </w:p>
+        </w:tc>
+        <w:tc>
+          <w:tcPr>
+            <w:tcW w:w="0" w:type="auto"/>
+          </w:tcPr>
+          <w:p>
+            <w:r>
+              <w:t>No</w:t>
+            </w:r>
+          </w:p>
+        </w:tc>
+        <w:tc>
+          <w:tcPr>
+            <w:tcW w:w="0" w:type="auto"/>
+          </w:tcPr>
+          <w:p/>
+        </w:tc>
+        <w:tc>
+          <w:tcPr>
+            <w:tcW w:w="0" w:type="auto"/>
+          </w:tcPr>
+          <w:p/>
+        </w:tc>
+      </w:tr>
+      <w:tr>
+        <w:tc>
+          <w:tcPr>
+            <w:tcW w:w="0" w:type="auto"/>
+          </w:tcPr>
+          <w:p>
+            <w:r>
+              <w:t>Semi-supervised by Nikola Besic (with ice crystals)</w:t>
+            </w:r>
+          </w:p>
+        </w:tc>
+        <w:tc>
+          <w:tcPr>
+            <w:tcW w:w="0" w:type="auto"/>
+          </w:tcPr>
+          <w:p>
+            <w:r>
+              <w:t>Yes</w:t>
+            </w:r>
+          </w:p>
+        </w:tc>
+        <w:tc>
+          <w:tcPr>
+            <w:tcW w:w="0" w:type="auto"/>
+          </w:tcPr>
+          <w:p/>
+        </w:tc>
+        <w:tc>
+          <w:tcPr>
+            <w:tcW w:w="0" w:type="auto"/>
+          </w:tcPr>
+          <w:p/>
+        </w:tc>
+      </w:tr>
+      <w:tr>
+        <w:tc>
+          <w:tcPr>
+            <w:tcW w:w="0" w:type="auto"/>
+          </w:tcPr>
+          <w:p>
+            <w:r>
+              <w:t>Semi-supervised by Nikola Besic (without ice crystals)</w:t>
+            </w:r>
+          </w:p>
+        </w:tc>
+        <w:tc>
+          <w:tcPr>
+            <w:tcW w:w="0" w:type="auto"/>
+          </w:tcPr>
+          <w:p>
+            <w:r>
+              <w:t>No</w:t>
+            </w:r>
+          </w:p>
+        </w:tc>
+        <w:tc>
+          <w:tcPr>
+            <w:tcW w:w="0" w:type="auto"/>
+          </w:tcPr>
+          <w:p/>
+        </w:tc>
+        <w:tc>
+          <w:tcPr>
+            <w:tcW w:w="0" w:type="auto"/>
+          </w:tcPr>
+          <w:p/>
+        </w:tc>
+      </w:tr>
+      <w:tr>
+        <w:tc>
+          <w:tcPr>
+            <w:tcW w:w="0" w:type="auto"/>
+          </w:tcPr>
+          <w:p>
+            <w:pPr>
+              <w:rPr>
+                <w:b/>
+              </w:rPr>
+            </w:pPr>
+            <w:r>
+              <w:rPr>
+                <w:b/>
+              </w:rPr>
+              <w:t>Precipitation rate estimation</w:t>
+            </w:r>
+            <w:r>
+              <w:rPr>
+                <w:b/>
+              </w:rPr>
+              <w:t>:</w:t>
+            </w:r>
+          </w:p>
+        </w:tc>
+        <w:tc>
+          <w:tcPr>
+            <w:tcW w:w="0" w:type="auto"/>
+          </w:tcPr>
+          <w:p/>
+        </w:tc>
+        <w:tc>
+          <w:tcPr>
+            <w:tcW w:w="0" w:type="auto"/>
+          </w:tcPr>
+          <w:p/>
+        </w:tc>
+        <w:tc>
+          <w:tcPr>
+            <w:tcW w:w="0" w:type="auto"/>
+          </w:tcPr>
+          <w:p/>
+        </w:tc>
+      </w:tr>
+      <w:tr>
+        <w:tc>
+          <w:tcPr>
+            <w:tcW w:w="0" w:type="auto"/>
+          </w:tcPr>
+          <w:p>
+            <w:r>
+              <w:t>Simple Z-R relation</w:t>
+            </w:r>
+          </w:p>
+        </w:tc>
+        <w:tc>
+          <w:tcPr>
+            <w:tcW w:w="0" w:type="auto"/>
+          </w:tcPr>
+          <w:p>
+            <w:r>
+              <w:t>Yes</w:t>
+            </w:r>
+          </w:p>
+        </w:tc>
+        <w:tc>
+          <w:tcPr>
+            <w:tcW w:w="0" w:type="auto"/>
+          </w:tcPr>
+          <w:p>
+            <w:r>
+              <w:t>Yes</w:t>
+            </w:r>
+          </w:p>
+        </w:tc>
+        <w:tc>
+          <w:tcPr>
+            <w:tcW w:w="0" w:type="auto"/>
+          </w:tcPr>
+          <w:p/>
+        </w:tc>
+      </w:tr>
+      <w:tr>
+        <w:tc>
+          <w:tcPr>
+            <w:tcW w:w="0" w:type="auto"/>
+          </w:tcPr>
+          <w:p>
+            <w:proofErr w:type="spellStart"/>
+            <w:r>
+              <w:t>Kdp</w:t>
+            </w:r>
+            <w:proofErr w:type="spellEnd"/>
+            <w:r>
+              <w:t>-R relation</w:t>
+            </w:r>
+          </w:p>
+        </w:tc>
+        <w:tc>
+          <w:tcPr>
+            <w:tcW w:w="0" w:type="auto"/>
+          </w:tcPr>
+          <w:p>
+            <w:r>
+              <w:t>Yes</w:t>
+            </w:r>
+          </w:p>
+        </w:tc>
+        <w:tc>
+          <w:tcPr>
+            <w:tcW w:w="0" w:type="auto"/>
+          </w:tcPr>
+          <w:p>
+            <w:r>
+              <w:t>Yes</w:t>
+            </w:r>
+          </w:p>
+        </w:tc>
+        <w:tc>
+          <w:tcPr>
+            <w:tcW w:w="0" w:type="auto"/>
+          </w:tcPr>
+          <w:p/>
+        </w:tc>
+      </w:tr>
+      <w:tr>
+        <w:tc>
+          <w:tcPr>
+            <w:tcW w:w="0" w:type="auto"/>
+          </w:tcPr>
+          <w:p>
+            <w:r>
+              <w:t>Ah-R relation</w:t>
+            </w:r>
+          </w:p>
+        </w:tc>
+        <w:tc>
+          <w:tcPr>
+            <w:tcW w:w="0" w:type="auto"/>
+          </w:tcPr>
+          <w:p>
+            <w:r>
+              <w:t>Yes</w:t>
+            </w:r>
+          </w:p>
+        </w:tc>
+        <w:tc>
+          <w:tcPr>
+            <w:tcW w:w="0" w:type="auto"/>
+          </w:tcPr>
+          <w:p>
+            <w:r>
+              <w:t>No</w:t>
+            </w:r>
+          </w:p>
+        </w:tc>
+        <w:tc>
+          <w:tcPr>
+            <w:tcW w:w="0" w:type="auto"/>
+          </w:tcPr>
+          <w:p/>
+        </w:tc>
+      </w:tr>
+      <w:tr>
+        <w:tc>
+          <w:tcPr>
+            <w:tcW w:w="0" w:type="auto"/>
+          </w:tcPr>
+          <w:p>
+            <w:r>
+              <w:t>variable Z-R according to position respect to melting layer</w:t>
             </w:r>
           </w:p>
         </w:tc>
@@ -1154,6 +1839,413 @@
           </w:tcPr>
           <w:p>
             <w:r>
+              <w:t>No</w:t>
+            </w:r>
+          </w:p>
+        </w:tc>
+        <w:tc>
+          <w:tcPr>
+            <w:tcW w:w="0" w:type="auto"/>
+          </w:tcPr>
+          <w:p/>
+        </w:tc>
+      </w:tr>
+      <w:tr>
+        <w:tc>
+          <w:tcPr>
+            <w:tcW w:w="0" w:type="auto"/>
+          </w:tcPr>
+          <w:p>
+            <w:r>
+              <w:t>Variable Z-R according to position respect to melting layer</w:t>
+            </w:r>
+          </w:p>
+          <w:p>
+            <w:r>
+              <w:t>Ah-R, Z-R combination below the melting layer</w:t>
+            </w:r>
+          </w:p>
+        </w:tc>
+        <w:tc>
+          <w:tcPr>
+            <w:tcW w:w="0" w:type="auto"/>
+          </w:tcPr>
+          <w:p>
+            <w:r>
+              <w:t>Not as such</w:t>
+            </w:r>
+          </w:p>
+        </w:tc>
+        <w:tc>
+          <w:tcPr>
+            <w:tcW w:w="0" w:type="auto"/>
+          </w:tcPr>
+          <w:p>
+            <w:r>
+              <w:t>No</w:t>
+            </w:r>
+          </w:p>
+        </w:tc>
+        <w:tc>
+          <w:tcPr>
+            <w:tcW w:w="0" w:type="auto"/>
+          </w:tcPr>
+          <w:p/>
+        </w:tc>
+      </w:tr>
+      <w:tr>
+        <w:tc>
+          <w:tcPr>
+            <w:tcW w:w="0" w:type="auto"/>
+          </w:tcPr>
+          <w:p>
+            <w:pPr>
+              <w:rPr>
+                <w:b/>
+              </w:rPr>
+            </w:pPr>
+            <w:r>
+              <w:rPr>
+                <w:b/>
+              </w:rPr>
+              <w:t>Vertical Wind shear estimation</w:t>
+            </w:r>
+          </w:p>
+        </w:tc>
+        <w:tc>
+          <w:tcPr>
+            <w:tcW w:w="0" w:type="auto"/>
+          </w:tcPr>
+          <w:p>
+            <w:r>
+              <w:t>Not as such</w:t>
+            </w:r>
+          </w:p>
+        </w:tc>
+        <w:tc>
+          <w:tcPr>
+            <w:tcW w:w="0" w:type="auto"/>
+          </w:tcPr>
+          <w:p/>
+        </w:tc>
+        <w:tc>
+          <w:tcPr>
+            <w:tcW w:w="0" w:type="auto"/>
+          </w:tcPr>
+          <w:p/>
+        </w:tc>
+      </w:tr>
+      <w:tr>
+        <w:tc>
+          <w:tcPr>
+            <w:tcW w:w="0" w:type="auto"/>
+          </w:tcPr>
+          <w:p>
+            <w:pPr>
+              <w:rPr>
+                <w:b/>
+              </w:rPr>
+            </w:pPr>
+            <w:r>
+              <w:rPr>
+                <w:b/>
+              </w:rPr>
+              <w:t>Backscatter cross-section from reflectivity values</w:t>
+            </w:r>
+          </w:p>
+        </w:tc>
+        <w:tc>
+          <w:tcPr>
+            <w:tcW w:w="0" w:type="auto"/>
+          </w:tcPr>
+          <w:p>
+            <w:r>
+              <w:t>Not as such</w:t>
+            </w:r>
+          </w:p>
+        </w:tc>
+        <w:tc>
+          <w:tcPr>
+            <w:tcW w:w="0" w:type="auto"/>
+          </w:tcPr>
+          <w:p/>
+        </w:tc>
+        <w:tc>
+          <w:tcPr>
+            <w:tcW w:w="0" w:type="auto"/>
+          </w:tcPr>
+          <w:p/>
+        </w:tc>
+      </w:tr>
+      <w:tr>
+        <w:tc>
+          <w:tcPr>
+            <w:tcW w:w="0" w:type="auto"/>
+          </w:tcPr>
+          <w:p>
+            <w:pPr>
+              <w:rPr>
+                <w:b/>
+              </w:rPr>
+            </w:pPr>
+            <w:r>
+              <w:rPr>
+                <w:b/>
+              </w:rPr>
+              <w:t>Data quality monitoring:</w:t>
+            </w:r>
+          </w:p>
+        </w:tc>
+        <w:tc>
+          <w:tcPr>
+            <w:tcW w:w="0" w:type="auto"/>
+          </w:tcPr>
+          <w:p/>
+        </w:tc>
+        <w:tc>
+          <w:tcPr>
+            <w:tcW w:w="0" w:type="auto"/>
+          </w:tcPr>
+          <w:p/>
+        </w:tc>
+        <w:tc>
+          <w:tcPr>
+            <w:tcW w:w="0" w:type="auto"/>
+          </w:tcPr>
+          <w:p/>
+        </w:tc>
+      </w:tr>
+      <w:tr>
+        <w:tc>
+          <w:tcPr>
+            <w:tcW w:w="0" w:type="auto"/>
+          </w:tcPr>
+          <w:p>
+            <w:proofErr w:type="spellStart"/>
+            <w:r>
+              <w:t>XvsC</w:t>
+            </w:r>
+            <w:proofErr w:type="spellEnd"/>
+            <w:r>
+              <w:t xml:space="preserve"> Position: Search for suitable range bins for radar inter-comparison</w:t>
+            </w:r>
+          </w:p>
+        </w:tc>
+        <w:tc>
+          <w:tcPr>
+            <w:tcW w:w="0" w:type="auto"/>
+          </w:tcPr>
+          <w:p>
+            <w:r>
+              <w:t>Not as such</w:t>
+            </w:r>
+          </w:p>
+        </w:tc>
+        <w:tc>
+          <w:tcPr>
+            <w:tcW w:w="0" w:type="auto"/>
+          </w:tcPr>
+          <w:p/>
+        </w:tc>
+        <w:tc>
+          <w:tcPr>
+            <w:tcW w:w="0" w:type="auto"/>
+          </w:tcPr>
+          <w:p/>
+        </w:tc>
+      </w:tr>
+      <w:tr>
+        <w:tc>
+          <w:tcPr>
+            <w:tcW w:w="0" w:type="auto"/>
+          </w:tcPr>
+          <w:p>
+            <w:proofErr w:type="spellStart"/>
+            <w:r>
+              <w:t>meanZ</w:t>
+            </w:r>
+            <w:proofErr w:type="spellEnd"/>
+            <w:r>
+              <w:t xml:space="preserve">: Compute the hourly-averaged reflectivity, </w:t>
+            </w:r>
+            <w:proofErr w:type="spellStart"/>
+            <w:r>
+              <w:t>phidp</w:t>
+            </w:r>
+            <w:proofErr w:type="spellEnd"/>
+            <w:r>
+              <w:t>, and flag matrix of data quality</w:t>
+            </w:r>
+          </w:p>
+        </w:tc>
+        <w:tc>
+          <w:tcPr>
+            <w:tcW w:w="0" w:type="auto"/>
+          </w:tcPr>
+          <w:p>
+            <w:r>
+              <w:t>Not as such</w:t>
+            </w:r>
+          </w:p>
+        </w:tc>
+        <w:tc>
+          <w:tcPr>
+            <w:tcW w:w="0" w:type="auto"/>
+          </w:tcPr>
+          <w:p/>
+        </w:tc>
+        <w:tc>
+          <w:tcPr>
+            <w:tcW w:w="0" w:type="auto"/>
+          </w:tcPr>
+          <w:p/>
+        </w:tc>
+      </w:tr>
+      <w:tr>
+        <w:tc>
+          <w:tcPr>
+            <w:tcW w:w="0" w:type="auto"/>
+          </w:tcPr>
+          <w:p>
+            <w:proofErr w:type="spellStart"/>
+            <w:r>
+              <w:t>XvsC</w:t>
+            </w:r>
+            <w:proofErr w:type="spellEnd"/>
+            <w:r>
+              <w:t>: comparison of the averaged reflectivity of two radars at collocated points</w:t>
+            </w:r>
+          </w:p>
+        </w:tc>
+        <w:tc>
+          <w:tcPr>
+            <w:tcW w:w="0" w:type="auto"/>
+          </w:tcPr>
+          <w:p>
+            <w:r>
+              <w:t>Not as such</w:t>
+            </w:r>
+          </w:p>
+        </w:tc>
+        <w:tc>
+          <w:tcPr>
+            <w:tcW w:w="0" w:type="auto"/>
+          </w:tcPr>
+          <w:p/>
+        </w:tc>
+        <w:tc>
+          <w:tcPr>
+            <w:tcW w:w="0" w:type="auto"/>
+          </w:tcPr>
+          <w:p/>
+        </w:tc>
+      </w:tr>
+      <w:tr>
+        <w:tc>
+          <w:tcPr>
+            <w:tcW w:w="0" w:type="auto"/>
+          </w:tcPr>
+          <w:p>
+            <w:proofErr w:type="spellStart"/>
+            <w:r>
+              <w:t>Intercomp</w:t>
+            </w:r>
+            <w:proofErr w:type="spellEnd"/>
+            <w:r>
+              <w:t xml:space="preserve">: comparison of the instantaneous values of the </w:t>
+            </w:r>
+            <w:proofErr w:type="spellStart"/>
+            <w:r>
+              <w:t>polarimetric</w:t>
+            </w:r>
+            <w:proofErr w:type="spellEnd"/>
+            <w:r>
+              <w:t xml:space="preserve"> variables of two radars at collocated points</w:t>
+            </w:r>
+          </w:p>
+        </w:tc>
+        <w:tc>
+          <w:tcPr>
+            <w:tcW w:w="0" w:type="auto"/>
+          </w:tcPr>
+          <w:p>
+            <w:r>
+              <w:t>Not as such</w:t>
+            </w:r>
+          </w:p>
+        </w:tc>
+        <w:tc>
+          <w:tcPr>
+            <w:tcW w:w="0" w:type="auto"/>
+          </w:tcPr>
+          <w:p/>
+        </w:tc>
+        <w:tc>
+          <w:tcPr>
+            <w:tcW w:w="0" w:type="auto"/>
+          </w:tcPr>
+          <w:p/>
+        </w:tc>
+      </w:tr>
+      <w:tr>
+        <w:tc>
+          <w:tcPr>
+            <w:tcW w:w="0" w:type="auto"/>
+          </w:tcPr>
+          <w:p>
+            <w:r>
+              <w:t xml:space="preserve">Histogram: 1D and 2D histograms of </w:t>
+            </w:r>
+            <w:proofErr w:type="spellStart"/>
+            <w:r>
+              <w:t>polarimetric</w:t>
+            </w:r>
+            <w:proofErr w:type="spellEnd"/>
+            <w:r>
+              <w:t xml:space="preserve"> variables according to various criteria </w:t>
+            </w:r>
+          </w:p>
+        </w:tc>
+        <w:tc>
+          <w:tcPr>
+            <w:tcW w:w="0" w:type="auto"/>
+          </w:tcPr>
+          <w:p>
+            <w:r>
+              <w:t>Not as such</w:t>
+            </w:r>
+          </w:p>
+        </w:tc>
+        <w:tc>
+          <w:tcPr>
+            <w:tcW w:w="0" w:type="auto"/>
+          </w:tcPr>
+          <w:p/>
+        </w:tc>
+        <w:tc>
+          <w:tcPr>
+            <w:tcW w:w="0" w:type="auto"/>
+          </w:tcPr>
+          <w:p/>
+        </w:tc>
+      </w:tr>
+      <w:tr>
+        <w:tc>
+          <w:tcPr>
+            <w:tcW w:w="0" w:type="auto"/>
+          </w:tcPr>
+          <w:p>
+            <w:r>
+              <w:t>Sun monitoring: radar receiver monitoring using sun hits obtained during normal radar operations</w:t>
+            </w:r>
+          </w:p>
+        </w:tc>
+        <w:tc>
+          <w:tcPr>
+            <w:tcW w:w="0" w:type="auto"/>
+          </w:tcPr>
+          <w:p>
+            <w:r>
               <w:t>Yes</w:t>
             </w:r>
           </w:p>
@@ -1164,1149 +2256,54 @@
           </w:tcPr>
           <w:p/>
         </w:tc>
-      </w:tr>
-      <w:tr>
-        <w:tc>
-          <w:tcPr>
-            <w:tcW w:w="0" w:type="auto"/>
-          </w:tcPr>
-          <w:p>
-            <w:r>
-              <w:t>Least square</w:t>
-            </w:r>
-          </w:p>
-        </w:tc>
-        <w:tc>
-          <w:tcPr>
-            <w:tcW w:w="0" w:type="auto"/>
-          </w:tcPr>
-          <w:p>
-            <w:r>
-              <w:t>Yes</w:t>
-            </w:r>
-          </w:p>
-        </w:tc>
-        <w:tc>
-          <w:tcPr>
-            <w:tcW w:w="0" w:type="auto"/>
-          </w:tcPr>
-          <w:p/>
-        </w:tc>
-        <w:tc>
-          <w:tcPr>
-            <w:tcW w:w="0" w:type="auto"/>
-          </w:tcPr>
-          <w:p>
-            <w:r>
-              <w:t>CSU radar tools</w:t>
-            </w:r>
-          </w:p>
-        </w:tc>
-      </w:tr>
-      <w:tr>
-        <w:tc>
-          <w:tcPr>
-            <w:tcW w:w="0" w:type="auto"/>
-          </w:tcPr>
-          <w:p>
-            <w:r>
-              <w:t>Least square 2 windows</w:t>
-            </w:r>
-          </w:p>
-        </w:tc>
-        <w:tc>
-          <w:tcPr>
-            <w:tcW w:w="0" w:type="auto"/>
-          </w:tcPr>
-          <w:p>
-            <w:r>
-              <w:t>Yes</w:t>
-            </w:r>
-          </w:p>
-        </w:tc>
-        <w:tc>
-          <w:tcPr>
-            <w:tcW w:w="0" w:type="auto"/>
-          </w:tcPr>
-          <w:p/>
-        </w:tc>
-        <w:tc>
-          <w:tcPr>
-            <w:tcW w:w="0" w:type="auto"/>
-          </w:tcPr>
-          <w:p/>
-        </w:tc>
-      </w:tr>
-      <w:tr>
-        <w:tc>
-          <w:tcPr>
-            <w:tcW w:w="0" w:type="auto"/>
-          </w:tcPr>
-          <w:p>
-            <w:proofErr w:type="spellStart"/>
-            <w:r>
-              <w:t>Kalman</w:t>
-            </w:r>
-            <w:proofErr w:type="spellEnd"/>
-          </w:p>
-        </w:tc>
-        <w:tc>
-          <w:tcPr>
-            <w:tcW w:w="0" w:type="auto"/>
-          </w:tcPr>
-          <w:p>
-            <w:r>
-              <w:t>No</w:t>
-            </w:r>
-          </w:p>
-        </w:tc>
-        <w:tc>
-          <w:tcPr>
-            <w:tcW w:w="0" w:type="auto"/>
-          </w:tcPr>
-          <w:p/>
-        </w:tc>
-        <w:tc>
-          <w:tcPr>
-            <w:tcW w:w="0" w:type="auto"/>
-          </w:tcPr>
-          <w:p/>
-        </w:tc>
-      </w:tr>
-      <w:tr>
-        <w:tc>
-          <w:tcPr>
-            <w:tcW w:w="0" w:type="auto"/>
-          </w:tcPr>
-          <w:p>
-            <w:pPr>
-              <w:rPr>
-                <w:i/>
-              </w:rPr>
-            </w:pPr>
-            <w:r>
-              <w:rPr>
-                <w:i/>
-              </w:rPr>
-              <w:t>Attenuation correction:</w:t>
-            </w:r>
-          </w:p>
-        </w:tc>
-        <w:tc>
-          <w:tcPr>
-            <w:tcW w:w="0" w:type="auto"/>
-          </w:tcPr>
-          <w:p/>
-        </w:tc>
-        <w:tc>
-          <w:tcPr>
-            <w:tcW w:w="0" w:type="auto"/>
-          </w:tcPr>
-          <w:p/>
-        </w:tc>
-        <w:tc>
-          <w:tcPr>
-            <w:tcW w:w="0" w:type="auto"/>
-          </w:tcPr>
-          <w:p/>
-        </w:tc>
-      </w:tr>
-      <w:tr>
-        <w:tc>
-          <w:tcPr>
-            <w:tcW w:w="0" w:type="auto"/>
-          </w:tcPr>
-          <w:p>
-            <w:r>
-              <w:t>Based on self-consistency</w:t>
-            </w:r>
-          </w:p>
-        </w:tc>
-        <w:tc>
-          <w:tcPr>
-            <w:tcW w:w="0" w:type="auto"/>
-          </w:tcPr>
-          <w:p>
-            <w:r>
-              <w:t>No</w:t>
-            </w:r>
-          </w:p>
-        </w:tc>
-        <w:tc>
-          <w:tcPr>
-            <w:tcW w:w="0" w:type="auto"/>
-          </w:tcPr>
-          <w:p/>
-        </w:tc>
-        <w:tc>
-          <w:tcPr>
-            <w:tcW w:w="0" w:type="auto"/>
-          </w:tcPr>
-          <w:p/>
-        </w:tc>
-      </w:tr>
-      <w:tr>
-        <w:tc>
-          <w:tcPr>
-            <w:tcW w:w="0" w:type="auto"/>
-          </w:tcPr>
-          <w:p>
-            <w:r>
-              <w:t>Z-Phi</w:t>
-            </w:r>
-          </w:p>
-        </w:tc>
-        <w:tc>
-          <w:tcPr>
-            <w:tcW w:w="0" w:type="auto"/>
-          </w:tcPr>
-          <w:p>
-            <w:r>
-              <w:t>Yes</w:t>
-            </w:r>
-          </w:p>
-        </w:tc>
-        <w:tc>
-          <w:tcPr>
-            <w:tcW w:w="0" w:type="auto"/>
-          </w:tcPr>
-          <w:p/>
-        </w:tc>
-        <w:tc>
-          <w:tcPr>
-            <w:tcW w:w="0" w:type="auto"/>
-          </w:tcPr>
-          <w:p/>
-        </w:tc>
-      </w:tr>
-      <w:tr>
-        <w:tc>
-          <w:tcPr>
-            <w:tcW w:w="0" w:type="auto"/>
-          </w:tcPr>
-          <w:p>
-            <w:r>
-              <w:t xml:space="preserve">Linear dependence with </w:t>
+        <w:tc>
+          <w:tcPr>
+            <w:tcW w:w="0" w:type="auto"/>
+          </w:tcPr>
+          <w:p/>
+        </w:tc>
+      </w:tr>
+      <w:tr>
+        <w:tc>
+          <w:tcPr>
+            <w:tcW w:w="0" w:type="auto"/>
+          </w:tcPr>
+          <w:p>
+            <w:r>
+              <w:t xml:space="preserve">Monitoring: monitoring of the </w:t>
+            </w:r>
+            <w:proofErr w:type="spellStart"/>
+            <w:r>
+              <w:t>Zdr</w:t>
+            </w:r>
+            <w:proofErr w:type="spellEnd"/>
+            <w:r>
+              <w:t xml:space="preserve"> in moderate rain, </w:t>
+            </w:r>
+            <w:proofErr w:type="spellStart"/>
+            <w:r>
+              <w:t>RhoHV</w:t>
+            </w:r>
+            <w:proofErr w:type="spellEnd"/>
+            <w:r>
+              <w:t xml:space="preserve"> in rain, the system </w:t>
             </w:r>
             <w:proofErr w:type="spellStart"/>
             <w:r>
               <w:t>PhiDP</w:t>
             </w:r>
             <w:proofErr w:type="spellEnd"/>
-          </w:p>
-        </w:tc>
-        <w:tc>
-          <w:tcPr>
-            <w:tcW w:w="0" w:type="auto"/>
-          </w:tcPr>
-          <w:p>
-            <w:r>
-              <w:t>Yes</w:t>
-            </w:r>
-          </w:p>
-        </w:tc>
-        <w:tc>
-          <w:tcPr>
-            <w:tcW w:w="0" w:type="auto"/>
-          </w:tcPr>
-          <w:p>
-            <w:r>
-              <w:t xml:space="preserve">Yes (from </w:t>
-            </w:r>
-            <w:proofErr w:type="spellStart"/>
-            <w:r>
-              <w:t>Kdp</w:t>
-            </w:r>
-            <w:proofErr w:type="spellEnd"/>
-            <w:r>
-              <w:t>)</w:t>
-            </w:r>
-          </w:p>
-        </w:tc>
-        <w:tc>
-          <w:tcPr>
-            <w:tcW w:w="0" w:type="auto"/>
-          </w:tcPr>
-          <w:p/>
-        </w:tc>
-      </w:tr>
-      <w:tr>
-        <w:tc>
-          <w:tcPr>
-            <w:tcW w:w="0" w:type="auto"/>
-          </w:tcPr>
-          <w:p>
-            <w:pPr>
-              <w:rPr>
-                <w:b/>
-              </w:rPr>
-            </w:pPr>
-            <w:r>
-              <w:rPr>
-                <w:b/>
-              </w:rPr>
-              <w:t>Hydrometeor classification:</w:t>
-            </w:r>
-          </w:p>
-        </w:tc>
-        <w:tc>
-          <w:tcPr>
-            <w:tcW w:w="0" w:type="auto"/>
-          </w:tcPr>
-          <w:p/>
-        </w:tc>
-        <w:tc>
-          <w:tcPr>
-            <w:tcW w:w="0" w:type="auto"/>
-          </w:tcPr>
-          <w:p/>
-        </w:tc>
-        <w:tc>
-          <w:tcPr>
-            <w:tcW w:w="0" w:type="auto"/>
-          </w:tcPr>
-          <w:p/>
-        </w:tc>
-      </w:tr>
-      <w:tr>
-        <w:tc>
-          <w:tcPr>
-            <w:tcW w:w="0" w:type="auto"/>
-          </w:tcPr>
-          <w:p>
-            <w:r>
-              <w:t>Fuzzy logic based on Dolan et al 2009</w:t>
-            </w:r>
-          </w:p>
-        </w:tc>
-        <w:tc>
-          <w:tcPr>
-            <w:tcW w:w="0" w:type="auto"/>
-          </w:tcPr>
-          <w:p>
-            <w:r>
-              <w:t>No</w:t>
-            </w:r>
-          </w:p>
-        </w:tc>
-        <w:tc>
-          <w:tcPr>
-            <w:tcW w:w="0" w:type="auto"/>
-          </w:tcPr>
-          <w:p/>
-        </w:tc>
-        <w:tc>
-          <w:tcPr>
-            <w:tcW w:w="0" w:type="auto"/>
-          </w:tcPr>
-          <w:p>
-            <w:r>
-              <w:t>CSU radar tools</w:t>
-            </w:r>
-          </w:p>
-        </w:tc>
-      </w:tr>
-      <w:tr>
-        <w:tc>
-          <w:tcPr>
-            <w:tcW w:w="0" w:type="auto"/>
-          </w:tcPr>
-          <w:p>
-            <w:r>
-              <w:t xml:space="preserve">Fuzzy logic developed by </w:t>
-            </w:r>
-            <w:proofErr w:type="spellStart"/>
-            <w:r>
-              <w:t>fvj</w:t>
-            </w:r>
-            <w:proofErr w:type="spellEnd"/>
-          </w:p>
-        </w:tc>
-        <w:tc>
-          <w:tcPr>
-            <w:tcW w:w="0" w:type="auto"/>
-          </w:tcPr>
-          <w:p>
-            <w:r>
-              <w:t>No</w:t>
-            </w:r>
-          </w:p>
-        </w:tc>
-        <w:tc>
-          <w:tcPr>
-            <w:tcW w:w="0" w:type="auto"/>
-          </w:tcPr>
-          <w:p/>
-        </w:tc>
-        <w:tc>
-          <w:tcPr>
-            <w:tcW w:w="0" w:type="auto"/>
-          </w:tcPr>
-          <w:p/>
-        </w:tc>
-      </w:tr>
-      <w:tr>
-        <w:tc>
-          <w:tcPr>
-            <w:tcW w:w="0" w:type="auto"/>
-          </w:tcPr>
-          <w:p>
-            <w:r>
-              <w:t>Unsupervised by Jacopo Grazioli</w:t>
-            </w:r>
-          </w:p>
-        </w:tc>
-        <w:tc>
-          <w:tcPr>
-            <w:tcW w:w="0" w:type="auto"/>
-          </w:tcPr>
-          <w:p>
-            <w:r>
-              <w:t>No</w:t>
-            </w:r>
-          </w:p>
-        </w:tc>
-        <w:tc>
-          <w:tcPr>
-            <w:tcW w:w="0" w:type="auto"/>
-          </w:tcPr>
-          <w:p/>
-        </w:tc>
-        <w:tc>
-          <w:tcPr>
-            <w:tcW w:w="0" w:type="auto"/>
-          </w:tcPr>
-          <w:p/>
-        </w:tc>
-      </w:tr>
-      <w:tr>
-        <w:tc>
-          <w:tcPr>
-            <w:tcW w:w="0" w:type="auto"/>
-          </w:tcPr>
-          <w:p>
-            <w:r>
-              <w:t>Semi-supervised by Nikola Besic (with ice crystals)</w:t>
-            </w:r>
-          </w:p>
-        </w:tc>
-        <w:tc>
-          <w:tcPr>
-            <w:tcW w:w="0" w:type="auto"/>
-          </w:tcPr>
-          <w:p>
-            <w:r>
-              <w:t>Yes</w:t>
-            </w:r>
-          </w:p>
-        </w:tc>
-        <w:tc>
-          <w:tcPr>
-            <w:tcW w:w="0" w:type="auto"/>
-          </w:tcPr>
-          <w:p/>
-        </w:tc>
-        <w:tc>
-          <w:tcPr>
-            <w:tcW w:w="0" w:type="auto"/>
-          </w:tcPr>
-          <w:p/>
-        </w:tc>
-      </w:tr>
-      <w:tr>
-        <w:tc>
-          <w:tcPr>
-            <w:tcW w:w="0" w:type="auto"/>
-          </w:tcPr>
-          <w:p>
-            <w:r>
-              <w:t>Semi-supervised by Nikola Besic (without ice crystals)</w:t>
-            </w:r>
-          </w:p>
-        </w:tc>
-        <w:tc>
-          <w:tcPr>
-            <w:tcW w:w="0" w:type="auto"/>
-          </w:tcPr>
-          <w:p>
-            <w:r>
-              <w:t>No</w:t>
-            </w:r>
-          </w:p>
-        </w:tc>
-        <w:tc>
-          <w:tcPr>
-            <w:tcW w:w="0" w:type="auto"/>
-          </w:tcPr>
-          <w:p/>
-        </w:tc>
-        <w:tc>
-          <w:tcPr>
-            <w:tcW w:w="0" w:type="auto"/>
-          </w:tcPr>
-          <w:p/>
-        </w:tc>
-      </w:tr>
-      <w:tr>
-        <w:tc>
-          <w:tcPr>
-            <w:tcW w:w="0" w:type="auto"/>
-          </w:tcPr>
-          <w:p>
-            <w:pPr>
-              <w:rPr>
-                <w:b/>
-              </w:rPr>
-            </w:pPr>
-            <w:r>
-              <w:rPr>
-                <w:b/>
-              </w:rPr>
-              <w:t>Precipitation rate estimation</w:t>
-            </w:r>
-            <w:r>
-              <w:rPr>
-                <w:b/>
-              </w:rPr>
-              <w:t>:</w:t>
-            </w:r>
-          </w:p>
-        </w:tc>
-        <w:tc>
-          <w:tcPr>
-            <w:tcW w:w="0" w:type="auto"/>
-          </w:tcPr>
-          <w:p/>
-        </w:tc>
-        <w:tc>
-          <w:tcPr>
-            <w:tcW w:w="0" w:type="auto"/>
-          </w:tcPr>
-          <w:p/>
-        </w:tc>
-        <w:tc>
-          <w:tcPr>
-            <w:tcW w:w="0" w:type="auto"/>
-          </w:tcPr>
-          <w:p/>
-        </w:tc>
-      </w:tr>
-      <w:tr>
-        <w:tc>
-          <w:tcPr>
-            <w:tcW w:w="0" w:type="auto"/>
-          </w:tcPr>
-          <w:p>
-            <w:r>
-              <w:t>Simple Z-R relation</w:t>
-            </w:r>
-          </w:p>
-        </w:tc>
-        <w:tc>
-          <w:tcPr>
-            <w:tcW w:w="0" w:type="auto"/>
-          </w:tcPr>
-          <w:p>
-            <w:r>
-              <w:t>Yes</w:t>
-            </w:r>
-          </w:p>
-        </w:tc>
-        <w:tc>
-          <w:tcPr>
-            <w:tcW w:w="0" w:type="auto"/>
-          </w:tcPr>
-          <w:p>
-            <w:r>
-              <w:t>Yes</w:t>
-            </w:r>
-          </w:p>
-        </w:tc>
-        <w:tc>
-          <w:tcPr>
-            <w:tcW w:w="0" w:type="auto"/>
-          </w:tcPr>
-          <w:p/>
-        </w:tc>
-      </w:tr>
-      <w:tr>
-        <w:tc>
-          <w:tcPr>
-            <w:tcW w:w="0" w:type="auto"/>
-          </w:tcPr>
-          <w:p>
-            <w:proofErr w:type="spellStart"/>
-            <w:r>
-              <w:t>Kdp</w:t>
-            </w:r>
-            <w:proofErr w:type="spellEnd"/>
-            <w:r>
-              <w:t>-R relation</w:t>
-            </w:r>
-          </w:p>
-        </w:tc>
-        <w:tc>
-          <w:tcPr>
-            <w:tcW w:w="0" w:type="auto"/>
-          </w:tcPr>
-          <w:p>
-            <w:r>
-              <w:t>Yes</w:t>
-            </w:r>
-          </w:p>
-        </w:tc>
-        <w:tc>
-          <w:tcPr>
-            <w:tcW w:w="0" w:type="auto"/>
-          </w:tcPr>
-          <w:p>
-            <w:r>
-              <w:t>Yes</w:t>
-            </w:r>
-          </w:p>
-        </w:tc>
-        <w:tc>
-          <w:tcPr>
-            <w:tcW w:w="0" w:type="auto"/>
-          </w:tcPr>
-          <w:p/>
-        </w:tc>
-      </w:tr>
-      <w:tr>
-        <w:tc>
-          <w:tcPr>
-            <w:tcW w:w="0" w:type="auto"/>
-          </w:tcPr>
-          <w:p>
-            <w:r>
-              <w:t>Ah-R relation</w:t>
-            </w:r>
-          </w:p>
-        </w:tc>
-        <w:tc>
-          <w:tcPr>
-            <w:tcW w:w="0" w:type="auto"/>
-          </w:tcPr>
-          <w:p>
-            <w:r>
-              <w:t>Yes</w:t>
-            </w:r>
-          </w:p>
-        </w:tc>
-        <w:tc>
-          <w:tcPr>
-            <w:tcW w:w="0" w:type="auto"/>
-          </w:tcPr>
-          <w:p>
-            <w:r>
-              <w:t>No</w:t>
-            </w:r>
-          </w:p>
-        </w:tc>
-        <w:tc>
-          <w:tcPr>
-            <w:tcW w:w="0" w:type="auto"/>
-          </w:tcPr>
-          <w:p/>
-        </w:tc>
-      </w:tr>
-      <w:tr>
-        <w:tc>
-          <w:tcPr>
-            <w:tcW w:w="0" w:type="auto"/>
-          </w:tcPr>
-          <w:p>
-            <w:r>
-              <w:t>variable Z-R according to position respect to melting layer</w:t>
-            </w:r>
-          </w:p>
-        </w:tc>
-        <w:tc>
-          <w:tcPr>
-            <w:tcW w:w="0" w:type="auto"/>
-          </w:tcPr>
-          <w:p>
-            <w:r>
-              <w:t>Not as such</w:t>
-            </w:r>
-          </w:p>
-        </w:tc>
-        <w:tc>
-          <w:tcPr>
-            <w:tcW w:w="0" w:type="auto"/>
-          </w:tcPr>
-          <w:p>
-            <w:r>
-              <w:t>No</w:t>
-            </w:r>
-          </w:p>
-        </w:tc>
-        <w:tc>
-          <w:tcPr>
-            <w:tcW w:w="0" w:type="auto"/>
-          </w:tcPr>
-          <w:p/>
-        </w:tc>
-      </w:tr>
-      <w:tr>
-        <w:tc>
-          <w:tcPr>
-            <w:tcW w:w="0" w:type="auto"/>
-          </w:tcPr>
-          <w:p>
-            <w:r>
-              <w:t>Variable Z-R according to position respect to melting layer</w:t>
-            </w:r>
-          </w:p>
-          <w:p>
-            <w:r>
-              <w:t>Ah-R, Z-R combination below the melting layer</w:t>
-            </w:r>
-          </w:p>
-        </w:tc>
-        <w:tc>
-          <w:tcPr>
-            <w:tcW w:w="0" w:type="auto"/>
-          </w:tcPr>
-          <w:p>
-            <w:r>
-              <w:t>Not as such</w:t>
-            </w:r>
-          </w:p>
-        </w:tc>
-        <w:tc>
-          <w:tcPr>
-            <w:tcW w:w="0" w:type="auto"/>
-          </w:tcPr>
-          <w:p>
-            <w:r>
-              <w:t>No</w:t>
-            </w:r>
-          </w:p>
-        </w:tc>
-        <w:tc>
-          <w:tcPr>
-            <w:tcW w:w="0" w:type="auto"/>
-          </w:tcPr>
-          <w:p/>
-        </w:tc>
-      </w:tr>
-      <w:tr>
-        <w:tc>
-          <w:tcPr>
-            <w:tcW w:w="0" w:type="auto"/>
-          </w:tcPr>
-          <w:p>
-            <w:pPr>
-              <w:rPr>
-                <w:b/>
-              </w:rPr>
-            </w:pPr>
-            <w:r>
-              <w:rPr>
-                <w:b/>
-              </w:rPr>
-              <w:t>Vertical Wind shear estimation</w:t>
-            </w:r>
-          </w:p>
-        </w:tc>
-        <w:tc>
-          <w:tcPr>
-            <w:tcW w:w="0" w:type="auto"/>
-          </w:tcPr>
-          <w:p>
-            <w:r>
-              <w:t>Not as such</w:t>
-            </w:r>
-          </w:p>
-        </w:tc>
-        <w:tc>
-          <w:tcPr>
-            <w:tcW w:w="0" w:type="auto"/>
-          </w:tcPr>
-          <w:p/>
-        </w:tc>
-        <w:tc>
-          <w:tcPr>
-            <w:tcW w:w="0" w:type="auto"/>
-          </w:tcPr>
-          <w:p/>
-        </w:tc>
-      </w:tr>
-      <w:tr>
-        <w:tc>
-          <w:tcPr>
-            <w:tcW w:w="0" w:type="auto"/>
-          </w:tcPr>
-          <w:p>
-            <w:pPr>
-              <w:rPr>
-                <w:b/>
-              </w:rPr>
-            </w:pPr>
-            <w:r>
-              <w:rPr>
-                <w:b/>
-              </w:rPr>
-              <w:t>Backscatter cross-section from reflectivity values</w:t>
-            </w:r>
-          </w:p>
-        </w:tc>
-        <w:tc>
-          <w:tcPr>
-            <w:tcW w:w="0" w:type="auto"/>
-          </w:tcPr>
-          <w:p>
-            <w:r>
-              <w:t>Not as such</w:t>
-            </w:r>
-          </w:p>
-        </w:tc>
-        <w:tc>
-          <w:tcPr>
-            <w:tcW w:w="0" w:type="auto"/>
-          </w:tcPr>
-          <w:p/>
-        </w:tc>
-        <w:tc>
-          <w:tcPr>
-            <w:tcW w:w="0" w:type="auto"/>
-          </w:tcPr>
-          <w:p/>
-        </w:tc>
-      </w:tr>
-      <w:tr>
-        <w:tc>
-          <w:tcPr>
-            <w:tcW w:w="0" w:type="auto"/>
-          </w:tcPr>
-          <w:p>
-            <w:pPr>
-              <w:rPr>
-                <w:b/>
-              </w:rPr>
-            </w:pPr>
-            <w:r>
-              <w:rPr>
-                <w:b/>
-              </w:rPr>
-              <w:t>Data quality monitoring:</w:t>
-            </w:r>
-          </w:p>
-        </w:tc>
-        <w:tc>
-          <w:tcPr>
-            <w:tcW w:w="0" w:type="auto"/>
-          </w:tcPr>
-          <w:p/>
-        </w:tc>
-        <w:tc>
-          <w:tcPr>
-            <w:tcW w:w="0" w:type="auto"/>
-          </w:tcPr>
-          <w:p/>
-        </w:tc>
-        <w:tc>
-          <w:tcPr>
-            <w:tcW w:w="0" w:type="auto"/>
-          </w:tcPr>
-          <w:p/>
-        </w:tc>
-      </w:tr>
-      <w:tr>
-        <w:tc>
-          <w:tcPr>
-            <w:tcW w:w="0" w:type="auto"/>
-          </w:tcPr>
-          <w:p>
-            <w:proofErr w:type="spellStart"/>
-            <w:r>
-              <w:t>XvsC</w:t>
-            </w:r>
-            <w:proofErr w:type="spellEnd"/>
-            <w:r>
-              <w:t xml:space="preserve"> Position: Search for suitable range bins for radar inter-comparison</w:t>
-            </w:r>
-          </w:p>
-        </w:tc>
-        <w:tc>
-          <w:tcPr>
-            <w:tcW w:w="0" w:type="auto"/>
-          </w:tcPr>
-          <w:p>
-            <w:r>
-              <w:t>Not as such</w:t>
-            </w:r>
-          </w:p>
-        </w:tc>
-        <w:tc>
-          <w:tcPr>
-            <w:tcW w:w="0" w:type="auto"/>
-          </w:tcPr>
-          <w:p/>
-        </w:tc>
-        <w:tc>
-          <w:tcPr>
-            <w:tcW w:w="0" w:type="auto"/>
-          </w:tcPr>
-          <w:p/>
-        </w:tc>
-      </w:tr>
-      <w:tr>
-        <w:tc>
-          <w:tcPr>
-            <w:tcW w:w="0" w:type="auto"/>
-          </w:tcPr>
-          <w:p>
-            <w:proofErr w:type="spellStart"/>
-            <w:r>
-              <w:t>meanZ</w:t>
-            </w:r>
-            <w:proofErr w:type="spellEnd"/>
-            <w:r>
-              <w:t xml:space="preserve">: Compute the hourly-averaged reflectivity, </w:t>
-            </w:r>
-            <w:proofErr w:type="spellStart"/>
-            <w:r>
-              <w:t>phidp</w:t>
-            </w:r>
-            <w:proofErr w:type="spellEnd"/>
-            <w:r>
-              <w:t>, and flag matrix of data quality</w:t>
-            </w:r>
-          </w:p>
-        </w:tc>
-        <w:tc>
-          <w:tcPr>
-            <w:tcW w:w="0" w:type="auto"/>
-          </w:tcPr>
-          <w:p>
-            <w:r>
-              <w:t>Not as such</w:t>
-            </w:r>
-          </w:p>
-        </w:tc>
-        <w:tc>
-          <w:tcPr>
-            <w:tcW w:w="0" w:type="auto"/>
-          </w:tcPr>
-          <w:p/>
-        </w:tc>
-        <w:tc>
-          <w:tcPr>
-            <w:tcW w:w="0" w:type="auto"/>
-          </w:tcPr>
-          <w:p/>
-        </w:tc>
-      </w:tr>
-      <w:tr>
-        <w:tc>
-          <w:tcPr>
-            <w:tcW w:w="0" w:type="auto"/>
-          </w:tcPr>
-          <w:p>
-            <w:proofErr w:type="spellStart"/>
-            <w:r>
-              <w:t>XvsC</w:t>
-            </w:r>
-            <w:proofErr w:type="spellEnd"/>
-            <w:r>
-              <w:t>: comparison of the averaged reflectivity of two radars at collocated points</w:t>
-            </w:r>
-          </w:p>
-        </w:tc>
-        <w:tc>
-          <w:tcPr>
-            <w:tcW w:w="0" w:type="auto"/>
-          </w:tcPr>
-          <w:p>
-            <w:r>
-              <w:t>Not as such</w:t>
-            </w:r>
-          </w:p>
-        </w:tc>
-        <w:tc>
-          <w:tcPr>
-            <w:tcW w:w="0" w:type="auto"/>
-          </w:tcPr>
-          <w:p/>
-        </w:tc>
-        <w:tc>
-          <w:tcPr>
-            <w:tcW w:w="0" w:type="auto"/>
-          </w:tcPr>
-          <w:p/>
-        </w:tc>
-      </w:tr>
-      <w:tr>
-        <w:tc>
-          <w:tcPr>
-            <w:tcW w:w="0" w:type="auto"/>
-          </w:tcPr>
-          <w:p>
-            <w:proofErr w:type="spellStart"/>
-            <w:r>
-              <w:t>Intercomp</w:t>
-            </w:r>
-            <w:proofErr w:type="spellEnd"/>
-            <w:r>
-              <w:t xml:space="preserve">: comparison of the instantaneous values of the </w:t>
-            </w:r>
-            <w:proofErr w:type="spellStart"/>
-            <w:r>
-              <w:t>polarimetric</w:t>
-            </w:r>
-            <w:proofErr w:type="spellEnd"/>
-            <w:r>
-              <w:t xml:space="preserve"> variables of two radars at collocated points</w:t>
-            </w:r>
-          </w:p>
-        </w:tc>
-        <w:tc>
-          <w:tcPr>
-            <w:tcW w:w="0" w:type="auto"/>
-          </w:tcPr>
-          <w:p>
-            <w:r>
-              <w:t>Not as such</w:t>
-            </w:r>
-          </w:p>
-        </w:tc>
-        <w:tc>
-          <w:tcPr>
-            <w:tcW w:w="0" w:type="auto"/>
-          </w:tcPr>
-          <w:p/>
-        </w:tc>
-        <w:tc>
-          <w:tcPr>
-            <w:tcW w:w="0" w:type="auto"/>
-          </w:tcPr>
-          <w:p/>
-        </w:tc>
-      </w:tr>
-      <w:tr>
-        <w:tc>
-          <w:tcPr>
-            <w:tcW w:w="0" w:type="auto"/>
-          </w:tcPr>
-          <w:p>
-            <w:r>
-              <w:t xml:space="preserve">Histogram: 1D and 2D histograms of </w:t>
-            </w:r>
-            <w:proofErr w:type="spellStart"/>
-            <w:r>
-              <w:t>polarimetric</w:t>
-            </w:r>
-            <w:proofErr w:type="spellEnd"/>
-            <w:r>
-              <w:t xml:space="preserve"> variables according to various criteria </w:t>
-            </w:r>
-          </w:p>
-        </w:tc>
-        <w:tc>
-          <w:tcPr>
-            <w:tcW w:w="0" w:type="auto"/>
-          </w:tcPr>
-          <w:p>
-            <w:r>
-              <w:t>Not as such</w:t>
-            </w:r>
-          </w:p>
-        </w:tc>
-        <w:tc>
-          <w:tcPr>
-            <w:tcW w:w="0" w:type="auto"/>
-          </w:tcPr>
-          <w:p/>
-        </w:tc>
-        <w:tc>
-          <w:tcPr>
-            <w:tcW w:w="0" w:type="auto"/>
-          </w:tcPr>
-          <w:p/>
-        </w:tc>
-      </w:tr>
-      <w:tr>
-        <w:tc>
-          <w:tcPr>
-            <w:tcW w:w="0" w:type="auto"/>
-          </w:tcPr>
-          <w:p>
-            <w:r>
-              <w:t>Sun monitoring: radar receiver monitoring using sun hits obtained during normal radar operations</w:t>
-            </w:r>
-          </w:p>
-        </w:tc>
-        <w:tc>
-          <w:tcPr>
-            <w:tcW w:w="0" w:type="auto"/>
-          </w:tcPr>
-          <w:p>
-            <w:r>
-              <w:t>Yes</w:t>
-            </w:r>
-          </w:p>
-        </w:tc>
-        <w:tc>
-          <w:tcPr>
-            <w:tcW w:w="0" w:type="auto"/>
-          </w:tcPr>
-          <w:p/>
-        </w:tc>
-        <w:tc>
-          <w:tcPr>
-            <w:tcW w:w="0" w:type="auto"/>
-          </w:tcPr>
-          <w:p/>
-        </w:tc>
-      </w:tr>
-      <w:tr>
-        <w:tc>
-          <w:tcPr>
-            <w:tcW w:w="0" w:type="auto"/>
-          </w:tcPr>
-          <w:p>
-            <w:r>
-              <w:t xml:space="preserve">Monitoring: monitoring of the </w:t>
-            </w:r>
-            <w:proofErr w:type="spellStart"/>
-            <w:r>
-              <w:t>Zdr</w:t>
-            </w:r>
-            <w:proofErr w:type="spellEnd"/>
-            <w:r>
-              <w:t xml:space="preserve"> in moderate rain, </w:t>
-            </w:r>
-            <w:proofErr w:type="spellStart"/>
-            <w:r>
-              <w:t>RhoHV</w:t>
-            </w:r>
-            <w:proofErr w:type="spellEnd"/>
-            <w:r>
-              <w:t xml:space="preserve"> in rain, the system </w:t>
-            </w:r>
-            <w:proofErr w:type="spellStart"/>
-            <w:r>
-              <w:t>PhiDP</w:t>
-            </w:r>
-            <w:proofErr w:type="spellEnd"/>
-            <w:r>
-              <w:t xml:space="preserve"> offset and the reflectivity bias according to the self-</w:t>
-            </w:r>
-            <w:r>
-              <w:lastRenderedPageBreak/>
-              <w:t>consistency algorithm</w:t>
-            </w:r>
-          </w:p>
-        </w:tc>
-        <w:tc>
-          <w:tcPr>
-            <w:tcW w:w="0" w:type="auto"/>
-          </w:tcPr>
-          <w:p>
-            <w:r>
-              <w:lastRenderedPageBreak/>
+            <w:r>
+              <w:t xml:space="preserve"> offset and the reflectivity bias according to the self-consistency algorithm</w:t>
+            </w:r>
+          </w:p>
+        </w:tc>
+        <w:tc>
+          <w:tcPr>
+            <w:tcW w:w="0" w:type="auto"/>
+          </w:tcPr>
+          <w:p>
+            <w:r>
               <w:t>Partially Yes</w:t>
             </w:r>
           </w:p>
@@ -2470,8 +2467,6 @@
             <w:r>
               <w:t>No</w:t>
             </w:r>
-            <w:bookmarkStart w:id="0" w:name="_GoBack"/>
-            <w:bookmarkEnd w:id="0"/>
           </w:p>
         </w:tc>
         <w:tc>
@@ -5084,7 +5079,7 @@
 </file>
 
 <file path=customXml/itemProps1.xml><?xml version="1.0" encoding="utf-8"?>
-<ds:datastoreItem xmlns:ds="http://schemas.openxmlformats.org/officeDocument/2006/customXml" ds:itemID="{19963739-5116-4A60-A3EF-8792CB138DD6}">
+<ds:datastoreItem xmlns:ds="http://schemas.openxmlformats.org/officeDocument/2006/customXml" ds:itemID="{A0D11F43-BF24-4CE3-9A0F-D411E1996BDD}">
   <ds:schemaRefs>
     <ds:schemaRef ds:uri="http://schemas.openxmlformats.org/officeDocument/2006/bibliography"/>
   </ds:schemaRefs>

</xml_diff>

<commit_message>
correction of bug in function to get closest solar flux measurement
</commit_message>
<xml_diff>
--- a/doc/20160624_fvj_malsgit-open_source_relations.docx
+++ b/doc/20160624_fvj_malsgit-open_source_relations.docx
@@ -526,1785 +526,1785 @@
             <w:r>
               <w:t>Yes</w:t>
             </w:r>
+          </w:p>
+        </w:tc>
+        <w:tc>
+          <w:tcPr>
+            <w:tcW w:w="0" w:type="auto"/>
+          </w:tcPr>
+          <w:p/>
+        </w:tc>
+        <w:tc>
+          <w:tcPr>
+            <w:tcW w:w="0" w:type="auto"/>
+          </w:tcPr>
+          <w:p/>
+        </w:tc>
+      </w:tr>
+      <w:tr>
+        <w:tc>
+          <w:tcPr>
+            <w:tcW w:w="0" w:type="auto"/>
+          </w:tcPr>
+          <w:p>
+            <w:proofErr w:type="spellStart"/>
+            <w:r>
+              <w:t>Zh</w:t>
+            </w:r>
+            <w:proofErr w:type="spellEnd"/>
+            <w:r>
+              <w:t xml:space="preserve">, </w:t>
+            </w:r>
+            <w:proofErr w:type="spellStart"/>
+            <w:r>
+              <w:t>Zdr</w:t>
+            </w:r>
+            <w:proofErr w:type="spellEnd"/>
+            <w:r>
+              <w:t xml:space="preserve"> Bias correction</w:t>
+            </w:r>
+          </w:p>
+        </w:tc>
+        <w:tc>
+          <w:tcPr>
+            <w:tcW w:w="0" w:type="auto"/>
+          </w:tcPr>
+          <w:p>
+            <w:r>
+              <w:t>Yes</w:t>
+            </w:r>
+          </w:p>
+        </w:tc>
+        <w:tc>
+          <w:tcPr>
+            <w:tcW w:w="0" w:type="auto"/>
+          </w:tcPr>
+          <w:p/>
+        </w:tc>
+        <w:tc>
+          <w:tcPr>
+            <w:tcW w:w="0" w:type="auto"/>
+          </w:tcPr>
+          <w:p/>
+        </w:tc>
+      </w:tr>
+      <w:tr>
+        <w:tc>
+          <w:tcPr>
+            <w:tcW w:w="0" w:type="auto"/>
+          </w:tcPr>
+          <w:p>
+            <w:pPr>
+              <w:rPr>
+                <w:i/>
+              </w:rPr>
+            </w:pPr>
+            <w:proofErr w:type="spellStart"/>
+            <w:r>
+              <w:rPr>
+                <w:i/>
+              </w:rPr>
+              <w:t>PhiDP</w:t>
+            </w:r>
+            <w:proofErr w:type="spellEnd"/>
+            <w:r>
+              <w:rPr>
+                <w:i/>
+              </w:rPr>
+              <w:t xml:space="preserve"> processing:</w:t>
+            </w:r>
+          </w:p>
+        </w:tc>
+        <w:tc>
+          <w:tcPr>
+            <w:tcW w:w="0" w:type="auto"/>
+          </w:tcPr>
+          <w:p/>
+        </w:tc>
+        <w:tc>
+          <w:tcPr>
+            <w:tcW w:w="0" w:type="auto"/>
+          </w:tcPr>
+          <w:p/>
+        </w:tc>
+        <w:tc>
+          <w:tcPr>
+            <w:tcW w:w="0" w:type="auto"/>
+          </w:tcPr>
+          <w:p/>
+        </w:tc>
+      </w:tr>
+      <w:tr>
+        <w:tc>
+          <w:tcPr>
+            <w:tcW w:w="0" w:type="auto"/>
+          </w:tcPr>
+          <w:p>
+            <w:r>
+              <w:t>Offset correction</w:t>
+            </w:r>
+          </w:p>
+        </w:tc>
+        <w:tc>
+          <w:tcPr>
+            <w:tcW w:w="0" w:type="auto"/>
+          </w:tcPr>
+          <w:p>
+            <w:r>
+              <w:t>Yes</w:t>
+            </w:r>
+          </w:p>
+        </w:tc>
+        <w:tc>
+          <w:tcPr>
+            <w:tcW w:w="0" w:type="auto"/>
+          </w:tcPr>
+          <w:p/>
+        </w:tc>
+        <w:tc>
+          <w:tcPr>
+            <w:tcW w:w="0" w:type="auto"/>
+          </w:tcPr>
+          <w:p/>
+        </w:tc>
+      </w:tr>
+      <w:tr>
+        <w:tc>
+          <w:tcPr>
+            <w:tcW w:w="0" w:type="auto"/>
+          </w:tcPr>
+          <w:p>
+            <w:r>
+              <w:t>Offset correction, SNR censoring and clutter suppression</w:t>
+            </w:r>
+          </w:p>
+        </w:tc>
+        <w:tc>
+          <w:tcPr>
+            <w:tcW w:w="0" w:type="auto"/>
+          </w:tcPr>
+          <w:p>
+            <w:r>
+              <w:t>Yes</w:t>
+            </w:r>
+          </w:p>
+        </w:tc>
+        <w:tc>
+          <w:tcPr>
+            <w:tcW w:w="0" w:type="auto"/>
+          </w:tcPr>
+          <w:p/>
+        </w:tc>
+        <w:tc>
+          <w:tcPr>
+            <w:tcW w:w="0" w:type="auto"/>
+          </w:tcPr>
+          <w:p/>
+        </w:tc>
+      </w:tr>
+      <w:tr>
+        <w:tc>
+          <w:tcPr>
+            <w:tcW w:w="0" w:type="auto"/>
+          </w:tcPr>
+          <w:p>
+            <w:proofErr w:type="spellStart"/>
+            <w:r>
+              <w:t>Kalman</w:t>
+            </w:r>
+            <w:proofErr w:type="spellEnd"/>
+          </w:p>
+        </w:tc>
+        <w:tc>
+          <w:tcPr>
+            <w:tcW w:w="0" w:type="auto"/>
+          </w:tcPr>
+          <w:p>
+            <w:r>
+              <w:t>No</w:t>
+            </w:r>
+          </w:p>
+        </w:tc>
+        <w:tc>
+          <w:tcPr>
+            <w:tcW w:w="0" w:type="auto"/>
+          </w:tcPr>
+          <w:p/>
+        </w:tc>
+        <w:tc>
+          <w:tcPr>
+            <w:tcW w:w="0" w:type="auto"/>
+          </w:tcPr>
+          <w:p/>
+        </w:tc>
+      </w:tr>
+      <w:tr>
+        <w:tc>
+          <w:tcPr>
+            <w:tcW w:w="0" w:type="auto"/>
+          </w:tcPr>
+          <w:p>
+            <w:r>
+              <w:t>Median</w:t>
+            </w:r>
+          </w:p>
+        </w:tc>
+        <w:tc>
+          <w:tcPr>
+            <w:tcW w:w="0" w:type="auto"/>
+          </w:tcPr>
+          <w:p>
+            <w:r>
+              <w:t>Yes</w:t>
+            </w:r>
+          </w:p>
+        </w:tc>
+        <w:tc>
+          <w:tcPr>
+            <w:tcW w:w="0" w:type="auto"/>
+          </w:tcPr>
+          <w:p/>
+        </w:tc>
+        <w:tc>
+          <w:tcPr>
+            <w:tcW w:w="0" w:type="auto"/>
+          </w:tcPr>
+          <w:p/>
+        </w:tc>
+      </w:tr>
+      <w:tr>
+        <w:tc>
+          <w:tcPr>
+            <w:tcW w:w="0" w:type="auto"/>
+          </w:tcPr>
+          <w:p>
+            <w:r>
+              <w:t>Median 2 windows</w:t>
+            </w:r>
+          </w:p>
+        </w:tc>
+        <w:tc>
+          <w:tcPr>
+            <w:tcW w:w="0" w:type="auto"/>
+          </w:tcPr>
+          <w:p>
+            <w:r>
+              <w:t>Yes</w:t>
+            </w:r>
+          </w:p>
+        </w:tc>
+        <w:tc>
+          <w:tcPr>
+            <w:tcW w:w="0" w:type="auto"/>
+          </w:tcPr>
+          <w:p/>
+        </w:tc>
+        <w:tc>
+          <w:tcPr>
+            <w:tcW w:w="0" w:type="auto"/>
+          </w:tcPr>
+          <w:p/>
+        </w:tc>
+      </w:tr>
+      <w:tr>
+        <w:tc>
+          <w:tcPr>
+            <w:tcW w:w="0" w:type="auto"/>
+          </w:tcPr>
+          <w:p>
+            <w:r>
+              <w:t>Multistep (</w:t>
+            </w:r>
+            <w:proofErr w:type="spellStart"/>
+            <w:r>
+              <w:t>Vulpiani</w:t>
+            </w:r>
+            <w:proofErr w:type="spellEnd"/>
+            <w:r>
+              <w:t xml:space="preserve"> approach)</w:t>
+            </w:r>
+          </w:p>
+        </w:tc>
+        <w:tc>
+          <w:tcPr>
+            <w:tcW w:w="0" w:type="auto"/>
+          </w:tcPr>
+          <w:p>
+            <w:r>
+              <w:t>No</w:t>
+            </w:r>
+          </w:p>
+        </w:tc>
+        <w:tc>
+          <w:tcPr>
+            <w:tcW w:w="0" w:type="auto"/>
+          </w:tcPr>
+          <w:p>
+            <w:r>
+              <w:t>Yes</w:t>
+            </w:r>
+          </w:p>
+        </w:tc>
+        <w:tc>
+          <w:tcPr>
+            <w:tcW w:w="0" w:type="auto"/>
+          </w:tcPr>
+          <w:p/>
+        </w:tc>
+      </w:tr>
+      <w:tr>
+        <w:tc>
+          <w:tcPr>
+            <w:tcW w:w="0" w:type="auto"/>
+          </w:tcPr>
+          <w:p>
+            <w:r>
+              <w:t xml:space="preserve">Hubbert1995 (Similar to Hubbert &amp; </w:t>
+            </w:r>
+            <w:proofErr w:type="spellStart"/>
+            <w:r>
+              <w:t>Bringi</w:t>
+            </w:r>
+            <w:proofErr w:type="spellEnd"/>
+            <w:r>
+              <w:t xml:space="preserve"> 1995)</w:t>
+            </w:r>
+          </w:p>
+        </w:tc>
+        <w:tc>
+          <w:tcPr>
+            <w:tcW w:w="0" w:type="auto"/>
+          </w:tcPr>
+          <w:p>
+            <w:r>
+              <w:t>Not as such</w:t>
+            </w:r>
+          </w:p>
+        </w:tc>
+        <w:tc>
+          <w:tcPr>
+            <w:tcW w:w="0" w:type="auto"/>
+          </w:tcPr>
+          <w:p/>
+        </w:tc>
+        <w:tc>
+          <w:tcPr>
+            <w:tcW w:w="0" w:type="auto"/>
+          </w:tcPr>
+          <w:p>
+            <w:r>
+              <w:t>CSU radar tools</w:t>
+            </w:r>
+          </w:p>
+        </w:tc>
+      </w:tr>
+      <w:tr>
+        <w:tc>
+          <w:tcPr>
+            <w:tcW w:w="0" w:type="auto"/>
+          </w:tcPr>
+          <w:p>
+            <w:pPr>
+              <w:rPr>
+                <w:i/>
+              </w:rPr>
+            </w:pPr>
+            <w:proofErr w:type="spellStart"/>
+            <w:r>
+              <w:rPr>
+                <w:i/>
+              </w:rPr>
+              <w:t>Kdp</w:t>
+            </w:r>
+            <w:proofErr w:type="spellEnd"/>
+            <w:r>
+              <w:rPr>
+                <w:i/>
+              </w:rPr>
+              <w:t xml:space="preserve"> processing:</w:t>
+            </w:r>
+          </w:p>
+        </w:tc>
+        <w:tc>
+          <w:tcPr>
+            <w:tcW w:w="0" w:type="auto"/>
+          </w:tcPr>
+          <w:p/>
+        </w:tc>
+        <w:tc>
+          <w:tcPr>
+            <w:tcW w:w="0" w:type="auto"/>
+          </w:tcPr>
+          <w:p/>
+        </w:tc>
+        <w:tc>
+          <w:tcPr>
+            <w:tcW w:w="0" w:type="auto"/>
+          </w:tcPr>
+          <w:p/>
+        </w:tc>
+      </w:tr>
+      <w:tr>
+        <w:tc>
+          <w:tcPr>
+            <w:tcW w:w="0" w:type="auto"/>
+          </w:tcPr>
+          <w:p>
+            <w:r>
+              <w:t>Derivation</w:t>
+            </w:r>
+          </w:p>
+        </w:tc>
+        <w:tc>
+          <w:tcPr>
+            <w:tcW w:w="0" w:type="auto"/>
+          </w:tcPr>
+          <w:p>
+            <w:r>
+              <w:t>Not as such</w:t>
+            </w:r>
+          </w:p>
+        </w:tc>
+        <w:tc>
+          <w:tcPr>
+            <w:tcW w:w="0" w:type="auto"/>
+          </w:tcPr>
+          <w:p/>
+        </w:tc>
+        <w:tc>
+          <w:tcPr>
+            <w:tcW w:w="0" w:type="auto"/>
+          </w:tcPr>
+          <w:p/>
+        </w:tc>
+      </w:tr>
+      <w:tr>
+        <w:tc>
+          <w:tcPr>
+            <w:tcW w:w="0" w:type="auto"/>
+          </w:tcPr>
+          <w:p>
+            <w:r>
+              <w:t>Derivation 2 windows</w:t>
+            </w:r>
+          </w:p>
+        </w:tc>
+        <w:tc>
+          <w:tcPr>
+            <w:tcW w:w="0" w:type="auto"/>
+          </w:tcPr>
+          <w:p>
+            <w:r>
+              <w:t>Not as such</w:t>
+            </w:r>
+          </w:p>
+        </w:tc>
+        <w:tc>
+          <w:tcPr>
+            <w:tcW w:w="0" w:type="auto"/>
+          </w:tcPr>
+          <w:p/>
+        </w:tc>
+        <w:tc>
+          <w:tcPr>
+            <w:tcW w:w="0" w:type="auto"/>
+          </w:tcPr>
+          <w:p/>
+        </w:tc>
+      </w:tr>
+      <w:tr>
+        <w:tc>
+          <w:tcPr>
+            <w:tcW w:w="0" w:type="auto"/>
+          </w:tcPr>
+          <w:p>
+            <w:r>
+              <w:t>Linear fit</w:t>
+            </w:r>
+          </w:p>
+        </w:tc>
+        <w:tc>
+          <w:tcPr>
+            <w:tcW w:w="0" w:type="auto"/>
+          </w:tcPr>
+          <w:p>
+            <w:r>
+              <w:t>Not as such</w:t>
+            </w:r>
+          </w:p>
+        </w:tc>
+        <w:tc>
+          <w:tcPr>
+            <w:tcW w:w="0" w:type="auto"/>
+          </w:tcPr>
+          <w:p>
+            <w:r>
+              <w:t>Yes</w:t>
+            </w:r>
+          </w:p>
+        </w:tc>
+        <w:tc>
+          <w:tcPr>
+            <w:tcW w:w="0" w:type="auto"/>
+          </w:tcPr>
+          <w:p/>
+        </w:tc>
+      </w:tr>
+      <w:tr>
+        <w:tc>
+          <w:tcPr>
+            <w:tcW w:w="0" w:type="auto"/>
+          </w:tcPr>
+          <w:p>
+            <w:r>
+              <w:t>Linear fit 2 windows</w:t>
+            </w:r>
+          </w:p>
+        </w:tc>
+        <w:tc>
+          <w:tcPr>
+            <w:tcW w:w="0" w:type="auto"/>
+          </w:tcPr>
+          <w:p>
+            <w:r>
+              <w:t>Not as such</w:t>
+            </w:r>
+          </w:p>
+        </w:tc>
+        <w:tc>
+          <w:tcPr>
+            <w:tcW w:w="0" w:type="auto"/>
+          </w:tcPr>
+          <w:p/>
+        </w:tc>
+        <w:tc>
+          <w:tcPr>
+            <w:tcW w:w="0" w:type="auto"/>
+          </w:tcPr>
+          <w:p/>
+        </w:tc>
+      </w:tr>
+      <w:tr>
+        <w:tc>
+          <w:tcPr>
+            <w:tcW w:w="0" w:type="auto"/>
+          </w:tcPr>
+          <w:p>
+            <w:r>
+              <w:t>Linear fit 3 windows</w:t>
+            </w:r>
+          </w:p>
+        </w:tc>
+        <w:tc>
+          <w:tcPr>
+            <w:tcW w:w="0" w:type="auto"/>
+          </w:tcPr>
+          <w:p>
+            <w:r>
+              <w:t>Not as such</w:t>
+            </w:r>
+          </w:p>
+        </w:tc>
+        <w:tc>
+          <w:tcPr>
+            <w:tcW w:w="0" w:type="auto"/>
+          </w:tcPr>
+          <w:p/>
+        </w:tc>
+        <w:tc>
+          <w:tcPr>
+            <w:tcW w:w="0" w:type="auto"/>
+          </w:tcPr>
+          <w:p/>
+        </w:tc>
+      </w:tr>
+      <w:tr>
+        <w:tc>
+          <w:tcPr>
+            <w:tcW w:w="0" w:type="auto"/>
+          </w:tcPr>
+          <w:p>
+            <w:r>
+              <w:lastRenderedPageBreak/>
+              <w:t>Multistep (</w:t>
+            </w:r>
+            <w:proofErr w:type="spellStart"/>
+            <w:r>
+              <w:t>Vulpiani</w:t>
+            </w:r>
+            <w:proofErr w:type="spellEnd"/>
+            <w:r>
+              <w:t xml:space="preserve"> approach)</w:t>
+            </w:r>
+          </w:p>
+        </w:tc>
+        <w:tc>
+          <w:tcPr>
+            <w:tcW w:w="0" w:type="auto"/>
+          </w:tcPr>
+          <w:p>
+            <w:r>
+              <w:t>Not as such</w:t>
+            </w:r>
+          </w:p>
+        </w:tc>
+        <w:tc>
+          <w:tcPr>
+            <w:tcW w:w="0" w:type="auto"/>
+          </w:tcPr>
+          <w:p>
+            <w:r>
+              <w:t>Yes</w:t>
+            </w:r>
+          </w:p>
+        </w:tc>
+        <w:tc>
+          <w:tcPr>
+            <w:tcW w:w="0" w:type="auto"/>
+          </w:tcPr>
+          <w:p/>
+        </w:tc>
+      </w:tr>
+      <w:tr>
+        <w:tc>
+          <w:tcPr>
+            <w:tcW w:w="0" w:type="auto"/>
+          </w:tcPr>
+          <w:p>
+            <w:r>
+              <w:t>Least square</w:t>
+            </w:r>
+          </w:p>
+        </w:tc>
+        <w:tc>
+          <w:tcPr>
+            <w:tcW w:w="0" w:type="auto"/>
+          </w:tcPr>
+          <w:p>
+            <w:r>
+              <w:t>Yes</w:t>
+            </w:r>
+          </w:p>
+        </w:tc>
+        <w:tc>
+          <w:tcPr>
+            <w:tcW w:w="0" w:type="auto"/>
+          </w:tcPr>
+          <w:p/>
+        </w:tc>
+        <w:tc>
+          <w:tcPr>
+            <w:tcW w:w="0" w:type="auto"/>
+          </w:tcPr>
+          <w:p>
+            <w:r>
+              <w:t>CSU radar tools</w:t>
+            </w:r>
+          </w:p>
+        </w:tc>
+      </w:tr>
+      <w:tr>
+        <w:tc>
+          <w:tcPr>
+            <w:tcW w:w="0" w:type="auto"/>
+          </w:tcPr>
+          <w:p>
+            <w:r>
+              <w:t>Least square 2 windows</w:t>
+            </w:r>
+          </w:p>
+        </w:tc>
+        <w:tc>
+          <w:tcPr>
+            <w:tcW w:w="0" w:type="auto"/>
+          </w:tcPr>
+          <w:p>
+            <w:r>
+              <w:t>Yes</w:t>
+            </w:r>
+          </w:p>
+        </w:tc>
+        <w:tc>
+          <w:tcPr>
+            <w:tcW w:w="0" w:type="auto"/>
+          </w:tcPr>
+          <w:p/>
+        </w:tc>
+        <w:tc>
+          <w:tcPr>
+            <w:tcW w:w="0" w:type="auto"/>
+          </w:tcPr>
+          <w:p/>
+        </w:tc>
+      </w:tr>
+      <w:tr>
+        <w:tc>
+          <w:tcPr>
+            <w:tcW w:w="0" w:type="auto"/>
+          </w:tcPr>
+          <w:p>
+            <w:proofErr w:type="spellStart"/>
+            <w:r>
+              <w:t>Kalman</w:t>
+            </w:r>
+            <w:proofErr w:type="spellEnd"/>
+          </w:p>
+        </w:tc>
+        <w:tc>
+          <w:tcPr>
+            <w:tcW w:w="0" w:type="auto"/>
+          </w:tcPr>
+          <w:p>
+            <w:r>
+              <w:t>No</w:t>
+            </w:r>
+          </w:p>
+        </w:tc>
+        <w:tc>
+          <w:tcPr>
+            <w:tcW w:w="0" w:type="auto"/>
+          </w:tcPr>
+          <w:p/>
+        </w:tc>
+        <w:tc>
+          <w:tcPr>
+            <w:tcW w:w="0" w:type="auto"/>
+          </w:tcPr>
+          <w:p/>
+        </w:tc>
+      </w:tr>
+      <w:tr>
+        <w:tc>
+          <w:tcPr>
+            <w:tcW w:w="0" w:type="auto"/>
+          </w:tcPr>
+          <w:p>
+            <w:pPr>
+              <w:rPr>
+                <w:i/>
+              </w:rPr>
+            </w:pPr>
+            <w:r>
+              <w:rPr>
+                <w:i/>
+              </w:rPr>
+              <w:t>Attenuation correction:</w:t>
+            </w:r>
+          </w:p>
+        </w:tc>
+        <w:tc>
+          <w:tcPr>
+            <w:tcW w:w="0" w:type="auto"/>
+          </w:tcPr>
+          <w:p/>
+        </w:tc>
+        <w:tc>
+          <w:tcPr>
+            <w:tcW w:w="0" w:type="auto"/>
+          </w:tcPr>
+          <w:p/>
+        </w:tc>
+        <w:tc>
+          <w:tcPr>
+            <w:tcW w:w="0" w:type="auto"/>
+          </w:tcPr>
+          <w:p/>
+        </w:tc>
+      </w:tr>
+      <w:tr>
+        <w:tc>
+          <w:tcPr>
+            <w:tcW w:w="0" w:type="auto"/>
+          </w:tcPr>
+          <w:p>
+            <w:r>
+              <w:t>Based on self-consistency</w:t>
+            </w:r>
+          </w:p>
+        </w:tc>
+        <w:tc>
+          <w:tcPr>
+            <w:tcW w:w="0" w:type="auto"/>
+          </w:tcPr>
+          <w:p>
+            <w:r>
+              <w:t>No</w:t>
+            </w:r>
+          </w:p>
+        </w:tc>
+        <w:tc>
+          <w:tcPr>
+            <w:tcW w:w="0" w:type="auto"/>
+          </w:tcPr>
+          <w:p/>
+        </w:tc>
+        <w:tc>
+          <w:tcPr>
+            <w:tcW w:w="0" w:type="auto"/>
+          </w:tcPr>
+          <w:p/>
+        </w:tc>
+      </w:tr>
+      <w:tr>
+        <w:tc>
+          <w:tcPr>
+            <w:tcW w:w="0" w:type="auto"/>
+          </w:tcPr>
+          <w:p>
+            <w:r>
+              <w:t>Z-Phi</w:t>
+            </w:r>
+          </w:p>
+        </w:tc>
+        <w:tc>
+          <w:tcPr>
+            <w:tcW w:w="0" w:type="auto"/>
+          </w:tcPr>
+          <w:p>
+            <w:r>
+              <w:t>Yes</w:t>
+            </w:r>
+          </w:p>
+        </w:tc>
+        <w:tc>
+          <w:tcPr>
+            <w:tcW w:w="0" w:type="auto"/>
+          </w:tcPr>
+          <w:p/>
+        </w:tc>
+        <w:tc>
+          <w:tcPr>
+            <w:tcW w:w="0" w:type="auto"/>
+          </w:tcPr>
+          <w:p/>
+        </w:tc>
+      </w:tr>
+      <w:tr>
+        <w:tc>
+          <w:tcPr>
+            <w:tcW w:w="0" w:type="auto"/>
+          </w:tcPr>
+          <w:p>
+            <w:r>
+              <w:t xml:space="preserve">Linear dependence with </w:t>
+            </w:r>
+            <w:proofErr w:type="spellStart"/>
+            <w:r>
+              <w:t>PhiDP</w:t>
+            </w:r>
+            <w:proofErr w:type="spellEnd"/>
+          </w:p>
+        </w:tc>
+        <w:tc>
+          <w:tcPr>
+            <w:tcW w:w="0" w:type="auto"/>
+          </w:tcPr>
+          <w:p>
+            <w:r>
+              <w:t>Yes</w:t>
+            </w:r>
+          </w:p>
+        </w:tc>
+        <w:tc>
+          <w:tcPr>
+            <w:tcW w:w="0" w:type="auto"/>
+          </w:tcPr>
+          <w:p>
+            <w:r>
+              <w:t xml:space="preserve">Yes (from </w:t>
+            </w:r>
+            <w:proofErr w:type="spellStart"/>
+            <w:r>
+              <w:t>Kdp</w:t>
+            </w:r>
+            <w:proofErr w:type="spellEnd"/>
+            <w:r>
+              <w:t>)</w:t>
+            </w:r>
+          </w:p>
+        </w:tc>
+        <w:tc>
+          <w:tcPr>
+            <w:tcW w:w="0" w:type="auto"/>
+          </w:tcPr>
+          <w:p/>
+        </w:tc>
+      </w:tr>
+      <w:tr>
+        <w:tc>
+          <w:tcPr>
+            <w:tcW w:w="0" w:type="auto"/>
+          </w:tcPr>
+          <w:p>
+            <w:pPr>
+              <w:rPr>
+                <w:b/>
+              </w:rPr>
+            </w:pPr>
+            <w:r>
+              <w:rPr>
+                <w:b/>
+              </w:rPr>
+              <w:t>Hydrometeor classification:</w:t>
+            </w:r>
+          </w:p>
+        </w:tc>
+        <w:tc>
+          <w:tcPr>
+            <w:tcW w:w="0" w:type="auto"/>
+          </w:tcPr>
+          <w:p/>
+        </w:tc>
+        <w:tc>
+          <w:tcPr>
+            <w:tcW w:w="0" w:type="auto"/>
+          </w:tcPr>
+          <w:p/>
+        </w:tc>
+        <w:tc>
+          <w:tcPr>
+            <w:tcW w:w="0" w:type="auto"/>
+          </w:tcPr>
+          <w:p/>
+        </w:tc>
+      </w:tr>
+      <w:tr>
+        <w:tc>
+          <w:tcPr>
+            <w:tcW w:w="0" w:type="auto"/>
+          </w:tcPr>
+          <w:p>
+            <w:r>
+              <w:t>Fuzzy logic based on Dolan et al 2009</w:t>
+            </w:r>
+          </w:p>
+        </w:tc>
+        <w:tc>
+          <w:tcPr>
+            <w:tcW w:w="0" w:type="auto"/>
+          </w:tcPr>
+          <w:p>
+            <w:r>
+              <w:t>No</w:t>
+            </w:r>
+          </w:p>
+        </w:tc>
+        <w:tc>
+          <w:tcPr>
+            <w:tcW w:w="0" w:type="auto"/>
+          </w:tcPr>
+          <w:p/>
+        </w:tc>
+        <w:tc>
+          <w:tcPr>
+            <w:tcW w:w="0" w:type="auto"/>
+          </w:tcPr>
+          <w:p>
+            <w:r>
+              <w:t>CSU radar tools</w:t>
+            </w:r>
+          </w:p>
+        </w:tc>
+      </w:tr>
+      <w:tr>
+        <w:tc>
+          <w:tcPr>
+            <w:tcW w:w="0" w:type="auto"/>
+          </w:tcPr>
+          <w:p>
+            <w:r>
+              <w:t xml:space="preserve">Fuzzy logic developed by </w:t>
+            </w:r>
+            <w:proofErr w:type="spellStart"/>
+            <w:r>
+              <w:t>fvj</w:t>
+            </w:r>
+            <w:proofErr w:type="spellEnd"/>
+          </w:p>
+        </w:tc>
+        <w:tc>
+          <w:tcPr>
+            <w:tcW w:w="0" w:type="auto"/>
+          </w:tcPr>
+          <w:p>
+            <w:r>
+              <w:t>No</w:t>
+            </w:r>
+          </w:p>
+        </w:tc>
+        <w:tc>
+          <w:tcPr>
+            <w:tcW w:w="0" w:type="auto"/>
+          </w:tcPr>
+          <w:p/>
+        </w:tc>
+        <w:tc>
+          <w:tcPr>
+            <w:tcW w:w="0" w:type="auto"/>
+          </w:tcPr>
+          <w:p/>
+        </w:tc>
+      </w:tr>
+      <w:tr>
+        <w:tc>
+          <w:tcPr>
+            <w:tcW w:w="0" w:type="auto"/>
+          </w:tcPr>
+          <w:p>
+            <w:r>
+              <w:t>Unsupervised by Jacopo Grazioli</w:t>
+            </w:r>
+          </w:p>
+        </w:tc>
+        <w:tc>
+          <w:tcPr>
+            <w:tcW w:w="0" w:type="auto"/>
+          </w:tcPr>
+          <w:p>
+            <w:r>
+              <w:t>No</w:t>
+            </w:r>
+          </w:p>
+        </w:tc>
+        <w:tc>
+          <w:tcPr>
+            <w:tcW w:w="0" w:type="auto"/>
+          </w:tcPr>
+          <w:p/>
+        </w:tc>
+        <w:tc>
+          <w:tcPr>
+            <w:tcW w:w="0" w:type="auto"/>
+          </w:tcPr>
+          <w:p/>
+        </w:tc>
+      </w:tr>
+      <w:tr>
+        <w:tc>
+          <w:tcPr>
+            <w:tcW w:w="0" w:type="auto"/>
+          </w:tcPr>
+          <w:p>
+            <w:r>
+              <w:t>Semi-supervised by Nikola Besic (with ice crystals)</w:t>
+            </w:r>
+          </w:p>
+        </w:tc>
+        <w:tc>
+          <w:tcPr>
+            <w:tcW w:w="0" w:type="auto"/>
+          </w:tcPr>
+          <w:p>
+            <w:r>
+              <w:t>Yes</w:t>
+            </w:r>
+          </w:p>
+        </w:tc>
+        <w:tc>
+          <w:tcPr>
+            <w:tcW w:w="0" w:type="auto"/>
+          </w:tcPr>
+          <w:p/>
+        </w:tc>
+        <w:tc>
+          <w:tcPr>
+            <w:tcW w:w="0" w:type="auto"/>
+          </w:tcPr>
+          <w:p/>
+        </w:tc>
+      </w:tr>
+      <w:tr>
+        <w:tc>
+          <w:tcPr>
+            <w:tcW w:w="0" w:type="auto"/>
+          </w:tcPr>
+          <w:p>
+            <w:r>
+              <w:t>Semi-supervised by Nikola Besic (without ice crystals)</w:t>
+            </w:r>
+          </w:p>
+        </w:tc>
+        <w:tc>
+          <w:tcPr>
+            <w:tcW w:w="0" w:type="auto"/>
+          </w:tcPr>
+          <w:p>
+            <w:r>
+              <w:t>No</w:t>
+            </w:r>
+          </w:p>
+        </w:tc>
+        <w:tc>
+          <w:tcPr>
+            <w:tcW w:w="0" w:type="auto"/>
+          </w:tcPr>
+          <w:p/>
+        </w:tc>
+        <w:tc>
+          <w:tcPr>
+            <w:tcW w:w="0" w:type="auto"/>
+          </w:tcPr>
+          <w:p/>
+        </w:tc>
+      </w:tr>
+      <w:tr>
+        <w:tc>
+          <w:tcPr>
+            <w:tcW w:w="0" w:type="auto"/>
+          </w:tcPr>
+          <w:p>
+            <w:pPr>
+              <w:rPr>
+                <w:b/>
+              </w:rPr>
+            </w:pPr>
+            <w:r>
+              <w:rPr>
+                <w:b/>
+              </w:rPr>
+              <w:t>Precipitation rate estimation</w:t>
+            </w:r>
+            <w:r>
+              <w:rPr>
+                <w:b/>
+              </w:rPr>
+              <w:t>:</w:t>
+            </w:r>
+          </w:p>
+        </w:tc>
+        <w:tc>
+          <w:tcPr>
+            <w:tcW w:w="0" w:type="auto"/>
+          </w:tcPr>
+          <w:p/>
+        </w:tc>
+        <w:tc>
+          <w:tcPr>
+            <w:tcW w:w="0" w:type="auto"/>
+          </w:tcPr>
+          <w:p/>
+        </w:tc>
+        <w:tc>
+          <w:tcPr>
+            <w:tcW w:w="0" w:type="auto"/>
+          </w:tcPr>
+          <w:p/>
+        </w:tc>
+      </w:tr>
+      <w:tr>
+        <w:tc>
+          <w:tcPr>
+            <w:tcW w:w="0" w:type="auto"/>
+          </w:tcPr>
+          <w:p>
+            <w:r>
+              <w:t>Simple Z-R relation</w:t>
+            </w:r>
+          </w:p>
+        </w:tc>
+        <w:tc>
+          <w:tcPr>
+            <w:tcW w:w="0" w:type="auto"/>
+          </w:tcPr>
+          <w:p>
+            <w:r>
+              <w:t>Yes</w:t>
+            </w:r>
+          </w:p>
+        </w:tc>
+        <w:tc>
+          <w:tcPr>
+            <w:tcW w:w="0" w:type="auto"/>
+          </w:tcPr>
+          <w:p>
+            <w:r>
+              <w:t>Yes</w:t>
+            </w:r>
+          </w:p>
+        </w:tc>
+        <w:tc>
+          <w:tcPr>
+            <w:tcW w:w="0" w:type="auto"/>
+          </w:tcPr>
+          <w:p/>
+        </w:tc>
+      </w:tr>
+      <w:tr>
+        <w:tc>
+          <w:tcPr>
+            <w:tcW w:w="0" w:type="auto"/>
+          </w:tcPr>
+          <w:p>
+            <w:proofErr w:type="spellStart"/>
+            <w:r>
+              <w:t>Kdp</w:t>
+            </w:r>
+            <w:proofErr w:type="spellEnd"/>
+            <w:r>
+              <w:t>-R relation</w:t>
+            </w:r>
+          </w:p>
+        </w:tc>
+        <w:tc>
+          <w:tcPr>
+            <w:tcW w:w="0" w:type="auto"/>
+          </w:tcPr>
+          <w:p>
+            <w:r>
+              <w:t>Yes</w:t>
+            </w:r>
+          </w:p>
+        </w:tc>
+        <w:tc>
+          <w:tcPr>
+            <w:tcW w:w="0" w:type="auto"/>
+          </w:tcPr>
+          <w:p>
+            <w:r>
+              <w:t>Yes</w:t>
+            </w:r>
+          </w:p>
+        </w:tc>
+        <w:tc>
+          <w:tcPr>
+            <w:tcW w:w="0" w:type="auto"/>
+          </w:tcPr>
+          <w:p/>
+        </w:tc>
+      </w:tr>
+      <w:tr>
+        <w:tc>
+          <w:tcPr>
+            <w:tcW w:w="0" w:type="auto"/>
+          </w:tcPr>
+          <w:p>
+            <w:r>
+              <w:t>Ah-R relation</w:t>
+            </w:r>
+          </w:p>
+        </w:tc>
+        <w:tc>
+          <w:tcPr>
+            <w:tcW w:w="0" w:type="auto"/>
+          </w:tcPr>
+          <w:p>
+            <w:r>
+              <w:t>Yes</w:t>
+            </w:r>
+          </w:p>
+        </w:tc>
+        <w:tc>
+          <w:tcPr>
+            <w:tcW w:w="0" w:type="auto"/>
+          </w:tcPr>
+          <w:p>
+            <w:r>
+              <w:t>No</w:t>
+            </w:r>
+          </w:p>
+        </w:tc>
+        <w:tc>
+          <w:tcPr>
+            <w:tcW w:w="0" w:type="auto"/>
+          </w:tcPr>
+          <w:p/>
+        </w:tc>
+      </w:tr>
+      <w:tr>
+        <w:tc>
+          <w:tcPr>
+            <w:tcW w:w="0" w:type="auto"/>
+          </w:tcPr>
+          <w:p>
+            <w:r>
+              <w:t>variable Z-R according to position respect to melting layer</w:t>
+            </w:r>
+          </w:p>
+        </w:tc>
+        <w:tc>
+          <w:tcPr>
+            <w:tcW w:w="0" w:type="auto"/>
+          </w:tcPr>
+          <w:p>
+            <w:r>
+              <w:t>Not as such</w:t>
+            </w:r>
+          </w:p>
+        </w:tc>
+        <w:tc>
+          <w:tcPr>
+            <w:tcW w:w="0" w:type="auto"/>
+          </w:tcPr>
+          <w:p>
+            <w:r>
+              <w:t>No</w:t>
+            </w:r>
+          </w:p>
+        </w:tc>
+        <w:tc>
+          <w:tcPr>
+            <w:tcW w:w="0" w:type="auto"/>
+          </w:tcPr>
+          <w:p/>
+        </w:tc>
+      </w:tr>
+      <w:tr>
+        <w:tc>
+          <w:tcPr>
+            <w:tcW w:w="0" w:type="auto"/>
+          </w:tcPr>
+          <w:p>
+            <w:r>
+              <w:t>Variable Z-R according to position respect to melting layer</w:t>
+            </w:r>
+          </w:p>
+          <w:p>
+            <w:r>
+              <w:t>Ah-R, Z-R combination below the melting layer</w:t>
+            </w:r>
+          </w:p>
+        </w:tc>
+        <w:tc>
+          <w:tcPr>
+            <w:tcW w:w="0" w:type="auto"/>
+          </w:tcPr>
+          <w:p>
+            <w:r>
+              <w:t>Not as such</w:t>
+            </w:r>
+          </w:p>
+        </w:tc>
+        <w:tc>
+          <w:tcPr>
+            <w:tcW w:w="0" w:type="auto"/>
+          </w:tcPr>
+          <w:p>
+            <w:r>
+              <w:t>No</w:t>
+            </w:r>
+          </w:p>
+        </w:tc>
+        <w:tc>
+          <w:tcPr>
+            <w:tcW w:w="0" w:type="auto"/>
+          </w:tcPr>
+          <w:p/>
+        </w:tc>
+      </w:tr>
+      <w:tr>
+        <w:tc>
+          <w:tcPr>
+            <w:tcW w:w="0" w:type="auto"/>
+          </w:tcPr>
+          <w:p>
+            <w:pPr>
+              <w:rPr>
+                <w:b/>
+              </w:rPr>
+            </w:pPr>
+            <w:r>
+              <w:rPr>
+                <w:b/>
+              </w:rPr>
+              <w:t>Vertical Wind shear estimation</w:t>
+            </w:r>
+          </w:p>
+        </w:tc>
+        <w:tc>
+          <w:tcPr>
+            <w:tcW w:w="0" w:type="auto"/>
+          </w:tcPr>
+          <w:p>
+            <w:r>
+              <w:t>Not as such</w:t>
+            </w:r>
+          </w:p>
+        </w:tc>
+        <w:tc>
+          <w:tcPr>
+            <w:tcW w:w="0" w:type="auto"/>
+          </w:tcPr>
+          <w:p/>
+        </w:tc>
+        <w:tc>
+          <w:tcPr>
+            <w:tcW w:w="0" w:type="auto"/>
+          </w:tcPr>
+          <w:p/>
+        </w:tc>
+      </w:tr>
+      <w:tr>
+        <w:tc>
+          <w:tcPr>
+            <w:tcW w:w="0" w:type="auto"/>
+          </w:tcPr>
+          <w:p>
+            <w:pPr>
+              <w:rPr>
+                <w:b/>
+              </w:rPr>
+            </w:pPr>
+            <w:r>
+              <w:rPr>
+                <w:b/>
+              </w:rPr>
+              <w:t>Backscatter cross-section from reflectivity values</w:t>
+            </w:r>
+          </w:p>
+        </w:tc>
+        <w:tc>
+          <w:tcPr>
+            <w:tcW w:w="0" w:type="auto"/>
+          </w:tcPr>
+          <w:p>
+            <w:r>
+              <w:t>Not as such</w:t>
+            </w:r>
+          </w:p>
+        </w:tc>
+        <w:tc>
+          <w:tcPr>
+            <w:tcW w:w="0" w:type="auto"/>
+          </w:tcPr>
+          <w:p/>
+        </w:tc>
+        <w:tc>
+          <w:tcPr>
+            <w:tcW w:w="0" w:type="auto"/>
+          </w:tcPr>
+          <w:p/>
+        </w:tc>
+      </w:tr>
+      <w:tr>
+        <w:tc>
+          <w:tcPr>
+            <w:tcW w:w="0" w:type="auto"/>
+          </w:tcPr>
+          <w:p>
+            <w:pPr>
+              <w:rPr>
+                <w:b/>
+              </w:rPr>
+            </w:pPr>
+            <w:r>
+              <w:rPr>
+                <w:b/>
+              </w:rPr>
+              <w:t>Data quality monitoring:</w:t>
+            </w:r>
+          </w:p>
+        </w:tc>
+        <w:tc>
+          <w:tcPr>
+            <w:tcW w:w="0" w:type="auto"/>
+          </w:tcPr>
+          <w:p/>
+        </w:tc>
+        <w:tc>
+          <w:tcPr>
+            <w:tcW w:w="0" w:type="auto"/>
+          </w:tcPr>
+          <w:p/>
+        </w:tc>
+        <w:tc>
+          <w:tcPr>
+            <w:tcW w:w="0" w:type="auto"/>
+          </w:tcPr>
+          <w:p/>
+        </w:tc>
+      </w:tr>
+      <w:tr>
+        <w:tc>
+          <w:tcPr>
+            <w:tcW w:w="0" w:type="auto"/>
+          </w:tcPr>
+          <w:p>
+            <w:proofErr w:type="spellStart"/>
+            <w:r>
+              <w:t>XvsC</w:t>
+            </w:r>
+            <w:proofErr w:type="spellEnd"/>
+            <w:r>
+              <w:t xml:space="preserve"> Position: Search for suitable range bins for radar inter-comparison</w:t>
+            </w:r>
+          </w:p>
+        </w:tc>
+        <w:tc>
+          <w:tcPr>
+            <w:tcW w:w="0" w:type="auto"/>
+          </w:tcPr>
+          <w:p>
+            <w:r>
+              <w:t>Not as such</w:t>
+            </w:r>
+          </w:p>
+        </w:tc>
+        <w:tc>
+          <w:tcPr>
+            <w:tcW w:w="0" w:type="auto"/>
+          </w:tcPr>
+          <w:p/>
+        </w:tc>
+        <w:tc>
+          <w:tcPr>
+            <w:tcW w:w="0" w:type="auto"/>
+          </w:tcPr>
+          <w:p/>
+        </w:tc>
+      </w:tr>
+      <w:tr>
+        <w:tc>
+          <w:tcPr>
+            <w:tcW w:w="0" w:type="auto"/>
+          </w:tcPr>
+          <w:p>
+            <w:proofErr w:type="spellStart"/>
+            <w:r>
+              <w:t>meanZ</w:t>
+            </w:r>
+            <w:proofErr w:type="spellEnd"/>
+            <w:r>
+              <w:t xml:space="preserve">: Compute the hourly-averaged reflectivity, </w:t>
+            </w:r>
+            <w:proofErr w:type="spellStart"/>
+            <w:r>
+              <w:t>phidp</w:t>
+            </w:r>
+            <w:proofErr w:type="spellEnd"/>
+            <w:r>
+              <w:t>, and flag matrix of data quality</w:t>
+            </w:r>
+          </w:p>
+        </w:tc>
+        <w:tc>
+          <w:tcPr>
+            <w:tcW w:w="0" w:type="auto"/>
+          </w:tcPr>
+          <w:p>
+            <w:r>
+              <w:t>Not as such</w:t>
+            </w:r>
+          </w:p>
+        </w:tc>
+        <w:tc>
+          <w:tcPr>
+            <w:tcW w:w="0" w:type="auto"/>
+          </w:tcPr>
+          <w:p/>
+        </w:tc>
+        <w:tc>
+          <w:tcPr>
+            <w:tcW w:w="0" w:type="auto"/>
+          </w:tcPr>
+          <w:p/>
+        </w:tc>
+      </w:tr>
+      <w:tr>
+        <w:tc>
+          <w:tcPr>
+            <w:tcW w:w="0" w:type="auto"/>
+          </w:tcPr>
+          <w:p>
+            <w:proofErr w:type="spellStart"/>
+            <w:r>
+              <w:t>XvsC</w:t>
+            </w:r>
+            <w:proofErr w:type="spellEnd"/>
+            <w:r>
+              <w:t>: comparison of the averaged reflectivity of two radars at collocated points</w:t>
+            </w:r>
+          </w:p>
+        </w:tc>
+        <w:tc>
+          <w:tcPr>
+            <w:tcW w:w="0" w:type="auto"/>
+          </w:tcPr>
+          <w:p>
+            <w:r>
+              <w:t>Not as such</w:t>
+            </w:r>
+          </w:p>
+        </w:tc>
+        <w:tc>
+          <w:tcPr>
+            <w:tcW w:w="0" w:type="auto"/>
+          </w:tcPr>
+          <w:p/>
+        </w:tc>
+        <w:tc>
+          <w:tcPr>
+            <w:tcW w:w="0" w:type="auto"/>
+          </w:tcPr>
+          <w:p/>
+        </w:tc>
+      </w:tr>
+      <w:tr>
+        <w:tc>
+          <w:tcPr>
+            <w:tcW w:w="0" w:type="auto"/>
+          </w:tcPr>
+          <w:p>
+            <w:proofErr w:type="spellStart"/>
+            <w:r>
+              <w:t>Intercomp</w:t>
+            </w:r>
+            <w:proofErr w:type="spellEnd"/>
+            <w:r>
+              <w:t xml:space="preserve">: comparison of the instantaneous values of the </w:t>
+            </w:r>
+            <w:proofErr w:type="spellStart"/>
+            <w:r>
+              <w:t>polarimetric</w:t>
+            </w:r>
+            <w:proofErr w:type="spellEnd"/>
+            <w:r>
+              <w:t xml:space="preserve"> variables of two radars at collocated points</w:t>
+            </w:r>
+          </w:p>
+        </w:tc>
+        <w:tc>
+          <w:tcPr>
+            <w:tcW w:w="0" w:type="auto"/>
+          </w:tcPr>
+          <w:p>
+            <w:r>
+              <w:t>Not as such</w:t>
+            </w:r>
+          </w:p>
+        </w:tc>
+        <w:tc>
+          <w:tcPr>
+            <w:tcW w:w="0" w:type="auto"/>
+          </w:tcPr>
+          <w:p/>
+        </w:tc>
+        <w:tc>
+          <w:tcPr>
+            <w:tcW w:w="0" w:type="auto"/>
+          </w:tcPr>
+          <w:p/>
+        </w:tc>
+      </w:tr>
+      <w:tr>
+        <w:tc>
+          <w:tcPr>
+            <w:tcW w:w="0" w:type="auto"/>
+          </w:tcPr>
+          <w:p>
+            <w:r>
+              <w:t xml:space="preserve">Histogram: 1D and 2D histograms of </w:t>
+            </w:r>
+            <w:proofErr w:type="spellStart"/>
+            <w:r>
+              <w:t>polarimetric</w:t>
+            </w:r>
+            <w:proofErr w:type="spellEnd"/>
+            <w:r>
+              <w:t xml:space="preserve"> variables according to various criteria </w:t>
+            </w:r>
+          </w:p>
+        </w:tc>
+        <w:tc>
+          <w:tcPr>
+            <w:tcW w:w="0" w:type="auto"/>
+          </w:tcPr>
+          <w:p>
+            <w:r>
+              <w:t>Not as such</w:t>
+            </w:r>
+          </w:p>
+        </w:tc>
+        <w:tc>
+          <w:tcPr>
+            <w:tcW w:w="0" w:type="auto"/>
+          </w:tcPr>
+          <w:p/>
+        </w:tc>
+        <w:tc>
+          <w:tcPr>
+            <w:tcW w:w="0" w:type="auto"/>
+          </w:tcPr>
+          <w:p/>
+        </w:tc>
+      </w:tr>
+      <w:tr>
+        <w:tc>
+          <w:tcPr>
+            <w:tcW w:w="0" w:type="auto"/>
+          </w:tcPr>
+          <w:p>
+            <w:r>
+              <w:t>Sun monitoring: radar receiver monitoring using sun hits obtained during normal radar operations</w:t>
+            </w:r>
+          </w:p>
+        </w:tc>
+        <w:tc>
+          <w:tcPr>
+            <w:tcW w:w="0" w:type="auto"/>
+          </w:tcPr>
+          <w:p>
+            <w:r>
+              <w:t>Yes</w:t>
+            </w:r>
+          </w:p>
+        </w:tc>
+        <w:tc>
+          <w:tcPr>
+            <w:tcW w:w="0" w:type="auto"/>
+          </w:tcPr>
+          <w:p/>
+        </w:tc>
+        <w:tc>
+          <w:tcPr>
+            <w:tcW w:w="0" w:type="auto"/>
+          </w:tcPr>
+          <w:p/>
+        </w:tc>
+      </w:tr>
+      <w:tr>
+        <w:tc>
+          <w:tcPr>
+            <w:tcW w:w="0" w:type="auto"/>
+          </w:tcPr>
+          <w:p>
+            <w:r>
+              <w:t xml:space="preserve">Monitoring: monitoring of the </w:t>
+            </w:r>
+            <w:proofErr w:type="spellStart"/>
+            <w:r>
+              <w:t>Zdr</w:t>
+            </w:r>
+            <w:proofErr w:type="spellEnd"/>
+            <w:r>
+              <w:t xml:space="preserve"> in moderate rain, </w:t>
+            </w:r>
+            <w:proofErr w:type="spellStart"/>
+            <w:r>
+              <w:t>RhoHV</w:t>
+            </w:r>
+            <w:proofErr w:type="spellEnd"/>
+            <w:r>
+              <w:t xml:space="preserve"> in rain, the system </w:t>
+            </w:r>
+            <w:proofErr w:type="spellStart"/>
+            <w:r>
+              <w:t>PhiDP</w:t>
+            </w:r>
+            <w:proofErr w:type="spellEnd"/>
+            <w:r>
+              <w:t xml:space="preserve"> offset and the reflectivity bias according to the self-consistency algorithm</w:t>
+            </w:r>
+          </w:p>
+        </w:tc>
+        <w:tc>
+          <w:tcPr>
+            <w:tcW w:w="0" w:type="auto"/>
+          </w:tcPr>
+          <w:p>
             <w:bookmarkStart w:id="0" w:name="_GoBack"/>
             <w:bookmarkEnd w:id="0"/>
-          </w:p>
-        </w:tc>
-        <w:tc>
-          <w:tcPr>
-            <w:tcW w:w="0" w:type="auto"/>
-          </w:tcPr>
-          <w:p/>
-        </w:tc>
-        <w:tc>
-          <w:tcPr>
-            <w:tcW w:w="0" w:type="auto"/>
-          </w:tcPr>
-          <w:p/>
-        </w:tc>
-      </w:tr>
-      <w:tr>
-        <w:tc>
-          <w:tcPr>
-            <w:tcW w:w="0" w:type="auto"/>
-          </w:tcPr>
-          <w:p>
-            <w:proofErr w:type="spellStart"/>
-            <w:r>
-              <w:t>Zh</w:t>
-            </w:r>
-            <w:proofErr w:type="spellEnd"/>
-            <w:r>
-              <w:t xml:space="preserve">, </w:t>
-            </w:r>
-            <w:proofErr w:type="spellStart"/>
-            <w:r>
-              <w:t>Zdr</w:t>
-            </w:r>
-            <w:proofErr w:type="spellEnd"/>
-            <w:r>
-              <w:t xml:space="preserve"> Bias correction</w:t>
-            </w:r>
-          </w:p>
-        </w:tc>
-        <w:tc>
-          <w:tcPr>
-            <w:tcW w:w="0" w:type="auto"/>
-          </w:tcPr>
-          <w:p>
             <w:r>
               <w:t>Yes</w:t>
-            </w:r>
-          </w:p>
-        </w:tc>
-        <w:tc>
-          <w:tcPr>
-            <w:tcW w:w="0" w:type="auto"/>
-          </w:tcPr>
-          <w:p/>
-        </w:tc>
-        <w:tc>
-          <w:tcPr>
-            <w:tcW w:w="0" w:type="auto"/>
-          </w:tcPr>
-          <w:p/>
-        </w:tc>
-      </w:tr>
-      <w:tr>
-        <w:tc>
-          <w:tcPr>
-            <w:tcW w:w="0" w:type="auto"/>
-          </w:tcPr>
-          <w:p>
-            <w:pPr>
-              <w:rPr>
-                <w:i/>
-              </w:rPr>
-            </w:pPr>
-            <w:proofErr w:type="spellStart"/>
-            <w:r>
-              <w:rPr>
-                <w:i/>
-              </w:rPr>
-              <w:t>PhiDP</w:t>
-            </w:r>
-            <w:proofErr w:type="spellEnd"/>
-            <w:r>
-              <w:rPr>
-                <w:i/>
-              </w:rPr>
-              <w:t xml:space="preserve"> processing:</w:t>
-            </w:r>
-          </w:p>
-        </w:tc>
-        <w:tc>
-          <w:tcPr>
-            <w:tcW w:w="0" w:type="auto"/>
-          </w:tcPr>
-          <w:p/>
-        </w:tc>
-        <w:tc>
-          <w:tcPr>
-            <w:tcW w:w="0" w:type="auto"/>
-          </w:tcPr>
-          <w:p/>
-        </w:tc>
-        <w:tc>
-          <w:tcPr>
-            <w:tcW w:w="0" w:type="auto"/>
-          </w:tcPr>
-          <w:p/>
-        </w:tc>
-      </w:tr>
-      <w:tr>
-        <w:tc>
-          <w:tcPr>
-            <w:tcW w:w="0" w:type="auto"/>
-          </w:tcPr>
-          <w:p>
-            <w:r>
-              <w:t>Offset correction</w:t>
-            </w:r>
-          </w:p>
-        </w:tc>
-        <w:tc>
-          <w:tcPr>
-            <w:tcW w:w="0" w:type="auto"/>
-          </w:tcPr>
-          <w:p>
-            <w:r>
-              <w:t>Yes</w:t>
-            </w:r>
-          </w:p>
-        </w:tc>
-        <w:tc>
-          <w:tcPr>
-            <w:tcW w:w="0" w:type="auto"/>
-          </w:tcPr>
-          <w:p/>
-        </w:tc>
-        <w:tc>
-          <w:tcPr>
-            <w:tcW w:w="0" w:type="auto"/>
-          </w:tcPr>
-          <w:p/>
-        </w:tc>
-      </w:tr>
-      <w:tr>
-        <w:tc>
-          <w:tcPr>
-            <w:tcW w:w="0" w:type="auto"/>
-          </w:tcPr>
-          <w:p>
-            <w:r>
-              <w:t>Offset correction, SNR censoring and clutter suppression</w:t>
-            </w:r>
-          </w:p>
-        </w:tc>
-        <w:tc>
-          <w:tcPr>
-            <w:tcW w:w="0" w:type="auto"/>
-          </w:tcPr>
-          <w:p>
-            <w:r>
-              <w:t>Yes</w:t>
-            </w:r>
-          </w:p>
-        </w:tc>
-        <w:tc>
-          <w:tcPr>
-            <w:tcW w:w="0" w:type="auto"/>
-          </w:tcPr>
-          <w:p/>
-        </w:tc>
-        <w:tc>
-          <w:tcPr>
-            <w:tcW w:w="0" w:type="auto"/>
-          </w:tcPr>
-          <w:p/>
-        </w:tc>
-      </w:tr>
-      <w:tr>
-        <w:tc>
-          <w:tcPr>
-            <w:tcW w:w="0" w:type="auto"/>
-          </w:tcPr>
-          <w:p>
-            <w:proofErr w:type="spellStart"/>
-            <w:r>
-              <w:t>Kalman</w:t>
-            </w:r>
-            <w:proofErr w:type="spellEnd"/>
-          </w:p>
-        </w:tc>
-        <w:tc>
-          <w:tcPr>
-            <w:tcW w:w="0" w:type="auto"/>
-          </w:tcPr>
-          <w:p>
-            <w:r>
-              <w:t>No</w:t>
-            </w:r>
-          </w:p>
-        </w:tc>
-        <w:tc>
-          <w:tcPr>
-            <w:tcW w:w="0" w:type="auto"/>
-          </w:tcPr>
-          <w:p/>
-        </w:tc>
-        <w:tc>
-          <w:tcPr>
-            <w:tcW w:w="0" w:type="auto"/>
-          </w:tcPr>
-          <w:p/>
-        </w:tc>
-      </w:tr>
-      <w:tr>
-        <w:tc>
-          <w:tcPr>
-            <w:tcW w:w="0" w:type="auto"/>
-          </w:tcPr>
-          <w:p>
-            <w:r>
-              <w:t>Median</w:t>
-            </w:r>
-          </w:p>
-        </w:tc>
-        <w:tc>
-          <w:tcPr>
-            <w:tcW w:w="0" w:type="auto"/>
-          </w:tcPr>
-          <w:p>
-            <w:r>
-              <w:t>Yes</w:t>
-            </w:r>
-          </w:p>
-        </w:tc>
-        <w:tc>
-          <w:tcPr>
-            <w:tcW w:w="0" w:type="auto"/>
-          </w:tcPr>
-          <w:p/>
-        </w:tc>
-        <w:tc>
-          <w:tcPr>
-            <w:tcW w:w="0" w:type="auto"/>
-          </w:tcPr>
-          <w:p/>
-        </w:tc>
-      </w:tr>
-      <w:tr>
-        <w:tc>
-          <w:tcPr>
-            <w:tcW w:w="0" w:type="auto"/>
-          </w:tcPr>
-          <w:p>
-            <w:r>
-              <w:t>Median 2 windows</w:t>
-            </w:r>
-          </w:p>
-        </w:tc>
-        <w:tc>
-          <w:tcPr>
-            <w:tcW w:w="0" w:type="auto"/>
-          </w:tcPr>
-          <w:p>
-            <w:r>
-              <w:t>Yes</w:t>
-            </w:r>
-          </w:p>
-        </w:tc>
-        <w:tc>
-          <w:tcPr>
-            <w:tcW w:w="0" w:type="auto"/>
-          </w:tcPr>
-          <w:p/>
-        </w:tc>
-        <w:tc>
-          <w:tcPr>
-            <w:tcW w:w="0" w:type="auto"/>
-          </w:tcPr>
-          <w:p/>
-        </w:tc>
-      </w:tr>
-      <w:tr>
-        <w:tc>
-          <w:tcPr>
-            <w:tcW w:w="0" w:type="auto"/>
-          </w:tcPr>
-          <w:p>
-            <w:r>
-              <w:t>Multistep (</w:t>
-            </w:r>
-            <w:proofErr w:type="spellStart"/>
-            <w:r>
-              <w:t>Vulpiani</w:t>
-            </w:r>
-            <w:proofErr w:type="spellEnd"/>
-            <w:r>
-              <w:t xml:space="preserve"> approach)</w:t>
-            </w:r>
-          </w:p>
-        </w:tc>
-        <w:tc>
-          <w:tcPr>
-            <w:tcW w:w="0" w:type="auto"/>
-          </w:tcPr>
-          <w:p>
-            <w:r>
-              <w:t>No</w:t>
-            </w:r>
-          </w:p>
-        </w:tc>
-        <w:tc>
-          <w:tcPr>
-            <w:tcW w:w="0" w:type="auto"/>
-          </w:tcPr>
-          <w:p>
-            <w:r>
-              <w:t>Yes</w:t>
-            </w:r>
-          </w:p>
-        </w:tc>
-        <w:tc>
-          <w:tcPr>
-            <w:tcW w:w="0" w:type="auto"/>
-          </w:tcPr>
-          <w:p/>
-        </w:tc>
-      </w:tr>
-      <w:tr>
-        <w:tc>
-          <w:tcPr>
-            <w:tcW w:w="0" w:type="auto"/>
-          </w:tcPr>
-          <w:p>
-            <w:r>
-              <w:t xml:space="preserve">Hubbert1995 (Similar to Hubbert &amp; </w:t>
-            </w:r>
-            <w:proofErr w:type="spellStart"/>
-            <w:r>
-              <w:t>Bringi</w:t>
-            </w:r>
-            <w:proofErr w:type="spellEnd"/>
-            <w:r>
-              <w:t xml:space="preserve"> 1995)</w:t>
-            </w:r>
-          </w:p>
-        </w:tc>
-        <w:tc>
-          <w:tcPr>
-            <w:tcW w:w="0" w:type="auto"/>
-          </w:tcPr>
-          <w:p>
-            <w:r>
-              <w:t>Not as such</w:t>
-            </w:r>
-          </w:p>
-        </w:tc>
-        <w:tc>
-          <w:tcPr>
-            <w:tcW w:w="0" w:type="auto"/>
-          </w:tcPr>
-          <w:p/>
-        </w:tc>
-        <w:tc>
-          <w:tcPr>
-            <w:tcW w:w="0" w:type="auto"/>
-          </w:tcPr>
-          <w:p>
-            <w:r>
-              <w:t>CSU radar tools</w:t>
-            </w:r>
-          </w:p>
-        </w:tc>
-      </w:tr>
-      <w:tr>
-        <w:tc>
-          <w:tcPr>
-            <w:tcW w:w="0" w:type="auto"/>
-          </w:tcPr>
-          <w:p>
-            <w:pPr>
-              <w:rPr>
-                <w:i/>
-              </w:rPr>
-            </w:pPr>
-            <w:proofErr w:type="spellStart"/>
-            <w:r>
-              <w:rPr>
-                <w:i/>
-              </w:rPr>
-              <w:t>Kdp</w:t>
-            </w:r>
-            <w:proofErr w:type="spellEnd"/>
-            <w:r>
-              <w:rPr>
-                <w:i/>
-              </w:rPr>
-              <w:t xml:space="preserve"> processing:</w:t>
-            </w:r>
-          </w:p>
-        </w:tc>
-        <w:tc>
-          <w:tcPr>
-            <w:tcW w:w="0" w:type="auto"/>
-          </w:tcPr>
-          <w:p/>
-        </w:tc>
-        <w:tc>
-          <w:tcPr>
-            <w:tcW w:w="0" w:type="auto"/>
-          </w:tcPr>
-          <w:p/>
-        </w:tc>
-        <w:tc>
-          <w:tcPr>
-            <w:tcW w:w="0" w:type="auto"/>
-          </w:tcPr>
-          <w:p/>
-        </w:tc>
-      </w:tr>
-      <w:tr>
-        <w:tc>
-          <w:tcPr>
-            <w:tcW w:w="0" w:type="auto"/>
-          </w:tcPr>
-          <w:p>
-            <w:r>
-              <w:t>Derivation</w:t>
-            </w:r>
-          </w:p>
-        </w:tc>
-        <w:tc>
-          <w:tcPr>
-            <w:tcW w:w="0" w:type="auto"/>
-          </w:tcPr>
-          <w:p>
-            <w:r>
-              <w:t>Not as such</w:t>
-            </w:r>
-          </w:p>
-        </w:tc>
-        <w:tc>
-          <w:tcPr>
-            <w:tcW w:w="0" w:type="auto"/>
-          </w:tcPr>
-          <w:p/>
-        </w:tc>
-        <w:tc>
-          <w:tcPr>
-            <w:tcW w:w="0" w:type="auto"/>
-          </w:tcPr>
-          <w:p/>
-        </w:tc>
-      </w:tr>
-      <w:tr>
-        <w:tc>
-          <w:tcPr>
-            <w:tcW w:w="0" w:type="auto"/>
-          </w:tcPr>
-          <w:p>
-            <w:r>
-              <w:t>Derivation 2 windows</w:t>
-            </w:r>
-          </w:p>
-        </w:tc>
-        <w:tc>
-          <w:tcPr>
-            <w:tcW w:w="0" w:type="auto"/>
-          </w:tcPr>
-          <w:p>
-            <w:r>
-              <w:t>Not as such</w:t>
-            </w:r>
-          </w:p>
-        </w:tc>
-        <w:tc>
-          <w:tcPr>
-            <w:tcW w:w="0" w:type="auto"/>
-          </w:tcPr>
-          <w:p/>
-        </w:tc>
-        <w:tc>
-          <w:tcPr>
-            <w:tcW w:w="0" w:type="auto"/>
-          </w:tcPr>
-          <w:p/>
-        </w:tc>
-      </w:tr>
-      <w:tr>
-        <w:tc>
-          <w:tcPr>
-            <w:tcW w:w="0" w:type="auto"/>
-          </w:tcPr>
-          <w:p>
-            <w:r>
-              <w:t>Linear fit</w:t>
-            </w:r>
-          </w:p>
-        </w:tc>
-        <w:tc>
-          <w:tcPr>
-            <w:tcW w:w="0" w:type="auto"/>
-          </w:tcPr>
-          <w:p>
-            <w:r>
-              <w:t>Not as such</w:t>
-            </w:r>
-          </w:p>
-        </w:tc>
-        <w:tc>
-          <w:tcPr>
-            <w:tcW w:w="0" w:type="auto"/>
-          </w:tcPr>
-          <w:p>
-            <w:r>
-              <w:t>Yes</w:t>
-            </w:r>
-          </w:p>
-        </w:tc>
-        <w:tc>
-          <w:tcPr>
-            <w:tcW w:w="0" w:type="auto"/>
-          </w:tcPr>
-          <w:p/>
-        </w:tc>
-      </w:tr>
-      <w:tr>
-        <w:tc>
-          <w:tcPr>
-            <w:tcW w:w="0" w:type="auto"/>
-          </w:tcPr>
-          <w:p>
-            <w:r>
-              <w:t>Linear fit 2 windows</w:t>
-            </w:r>
-          </w:p>
-        </w:tc>
-        <w:tc>
-          <w:tcPr>
-            <w:tcW w:w="0" w:type="auto"/>
-          </w:tcPr>
-          <w:p>
-            <w:r>
-              <w:t>Not as such</w:t>
-            </w:r>
-          </w:p>
-        </w:tc>
-        <w:tc>
-          <w:tcPr>
-            <w:tcW w:w="0" w:type="auto"/>
-          </w:tcPr>
-          <w:p/>
-        </w:tc>
-        <w:tc>
-          <w:tcPr>
-            <w:tcW w:w="0" w:type="auto"/>
-          </w:tcPr>
-          <w:p/>
-        </w:tc>
-      </w:tr>
-      <w:tr>
-        <w:tc>
-          <w:tcPr>
-            <w:tcW w:w="0" w:type="auto"/>
-          </w:tcPr>
-          <w:p>
-            <w:r>
-              <w:t>Linear fit 3 windows</w:t>
-            </w:r>
-          </w:p>
-        </w:tc>
-        <w:tc>
-          <w:tcPr>
-            <w:tcW w:w="0" w:type="auto"/>
-          </w:tcPr>
-          <w:p>
-            <w:r>
-              <w:t>Not as such</w:t>
-            </w:r>
-          </w:p>
-        </w:tc>
-        <w:tc>
-          <w:tcPr>
-            <w:tcW w:w="0" w:type="auto"/>
-          </w:tcPr>
-          <w:p/>
-        </w:tc>
-        <w:tc>
-          <w:tcPr>
-            <w:tcW w:w="0" w:type="auto"/>
-          </w:tcPr>
-          <w:p/>
-        </w:tc>
-      </w:tr>
-      <w:tr>
-        <w:tc>
-          <w:tcPr>
-            <w:tcW w:w="0" w:type="auto"/>
-          </w:tcPr>
-          <w:p>
-            <w:r>
-              <w:lastRenderedPageBreak/>
-              <w:t>Multistep (</w:t>
-            </w:r>
-            <w:proofErr w:type="spellStart"/>
-            <w:r>
-              <w:t>Vulpiani</w:t>
-            </w:r>
-            <w:proofErr w:type="spellEnd"/>
-            <w:r>
-              <w:t xml:space="preserve"> approach)</w:t>
-            </w:r>
-          </w:p>
-        </w:tc>
-        <w:tc>
-          <w:tcPr>
-            <w:tcW w:w="0" w:type="auto"/>
-          </w:tcPr>
-          <w:p>
-            <w:r>
-              <w:t>Not as such</w:t>
-            </w:r>
-          </w:p>
-        </w:tc>
-        <w:tc>
-          <w:tcPr>
-            <w:tcW w:w="0" w:type="auto"/>
-          </w:tcPr>
-          <w:p>
-            <w:r>
-              <w:t>Yes</w:t>
-            </w:r>
-          </w:p>
-        </w:tc>
-        <w:tc>
-          <w:tcPr>
-            <w:tcW w:w="0" w:type="auto"/>
-          </w:tcPr>
-          <w:p/>
-        </w:tc>
-      </w:tr>
-      <w:tr>
-        <w:tc>
-          <w:tcPr>
-            <w:tcW w:w="0" w:type="auto"/>
-          </w:tcPr>
-          <w:p>
-            <w:r>
-              <w:t>Least square</w:t>
-            </w:r>
-          </w:p>
-        </w:tc>
-        <w:tc>
-          <w:tcPr>
-            <w:tcW w:w="0" w:type="auto"/>
-          </w:tcPr>
-          <w:p>
-            <w:r>
-              <w:t>Yes</w:t>
-            </w:r>
-          </w:p>
-        </w:tc>
-        <w:tc>
-          <w:tcPr>
-            <w:tcW w:w="0" w:type="auto"/>
-          </w:tcPr>
-          <w:p/>
-        </w:tc>
-        <w:tc>
-          <w:tcPr>
-            <w:tcW w:w="0" w:type="auto"/>
-          </w:tcPr>
-          <w:p>
-            <w:r>
-              <w:t>CSU radar tools</w:t>
-            </w:r>
-          </w:p>
-        </w:tc>
-      </w:tr>
-      <w:tr>
-        <w:tc>
-          <w:tcPr>
-            <w:tcW w:w="0" w:type="auto"/>
-          </w:tcPr>
-          <w:p>
-            <w:r>
-              <w:t>Least square 2 windows</w:t>
-            </w:r>
-          </w:p>
-        </w:tc>
-        <w:tc>
-          <w:tcPr>
-            <w:tcW w:w="0" w:type="auto"/>
-          </w:tcPr>
-          <w:p>
-            <w:r>
-              <w:t>Yes</w:t>
-            </w:r>
-          </w:p>
-        </w:tc>
-        <w:tc>
-          <w:tcPr>
-            <w:tcW w:w="0" w:type="auto"/>
-          </w:tcPr>
-          <w:p/>
-        </w:tc>
-        <w:tc>
-          <w:tcPr>
-            <w:tcW w:w="0" w:type="auto"/>
-          </w:tcPr>
-          <w:p/>
-        </w:tc>
-      </w:tr>
-      <w:tr>
-        <w:tc>
-          <w:tcPr>
-            <w:tcW w:w="0" w:type="auto"/>
-          </w:tcPr>
-          <w:p>
-            <w:proofErr w:type="spellStart"/>
-            <w:r>
-              <w:t>Kalman</w:t>
-            </w:r>
-            <w:proofErr w:type="spellEnd"/>
-          </w:p>
-        </w:tc>
-        <w:tc>
-          <w:tcPr>
-            <w:tcW w:w="0" w:type="auto"/>
-          </w:tcPr>
-          <w:p>
-            <w:r>
-              <w:t>No</w:t>
-            </w:r>
-          </w:p>
-        </w:tc>
-        <w:tc>
-          <w:tcPr>
-            <w:tcW w:w="0" w:type="auto"/>
-          </w:tcPr>
-          <w:p/>
-        </w:tc>
-        <w:tc>
-          <w:tcPr>
-            <w:tcW w:w="0" w:type="auto"/>
-          </w:tcPr>
-          <w:p/>
-        </w:tc>
-      </w:tr>
-      <w:tr>
-        <w:tc>
-          <w:tcPr>
-            <w:tcW w:w="0" w:type="auto"/>
-          </w:tcPr>
-          <w:p>
-            <w:pPr>
-              <w:rPr>
-                <w:i/>
-              </w:rPr>
-            </w:pPr>
-            <w:r>
-              <w:rPr>
-                <w:i/>
-              </w:rPr>
-              <w:t>Attenuation correction:</w:t>
-            </w:r>
-          </w:p>
-        </w:tc>
-        <w:tc>
-          <w:tcPr>
-            <w:tcW w:w="0" w:type="auto"/>
-          </w:tcPr>
-          <w:p/>
-        </w:tc>
-        <w:tc>
-          <w:tcPr>
-            <w:tcW w:w="0" w:type="auto"/>
-          </w:tcPr>
-          <w:p/>
-        </w:tc>
-        <w:tc>
-          <w:tcPr>
-            <w:tcW w:w="0" w:type="auto"/>
-          </w:tcPr>
-          <w:p/>
-        </w:tc>
-      </w:tr>
-      <w:tr>
-        <w:tc>
-          <w:tcPr>
-            <w:tcW w:w="0" w:type="auto"/>
-          </w:tcPr>
-          <w:p>
-            <w:r>
-              <w:t>Based on self-consistency</w:t>
-            </w:r>
-          </w:p>
-        </w:tc>
-        <w:tc>
-          <w:tcPr>
-            <w:tcW w:w="0" w:type="auto"/>
-          </w:tcPr>
-          <w:p>
-            <w:r>
-              <w:t>No</w:t>
-            </w:r>
-          </w:p>
-        </w:tc>
-        <w:tc>
-          <w:tcPr>
-            <w:tcW w:w="0" w:type="auto"/>
-          </w:tcPr>
-          <w:p/>
-        </w:tc>
-        <w:tc>
-          <w:tcPr>
-            <w:tcW w:w="0" w:type="auto"/>
-          </w:tcPr>
-          <w:p/>
-        </w:tc>
-      </w:tr>
-      <w:tr>
-        <w:tc>
-          <w:tcPr>
-            <w:tcW w:w="0" w:type="auto"/>
-          </w:tcPr>
-          <w:p>
-            <w:r>
-              <w:t>Z-Phi</w:t>
-            </w:r>
-          </w:p>
-        </w:tc>
-        <w:tc>
-          <w:tcPr>
-            <w:tcW w:w="0" w:type="auto"/>
-          </w:tcPr>
-          <w:p>
-            <w:r>
-              <w:t>Yes</w:t>
-            </w:r>
-          </w:p>
-        </w:tc>
-        <w:tc>
-          <w:tcPr>
-            <w:tcW w:w="0" w:type="auto"/>
-          </w:tcPr>
-          <w:p/>
-        </w:tc>
-        <w:tc>
-          <w:tcPr>
-            <w:tcW w:w="0" w:type="auto"/>
-          </w:tcPr>
-          <w:p/>
-        </w:tc>
-      </w:tr>
-      <w:tr>
-        <w:tc>
-          <w:tcPr>
-            <w:tcW w:w="0" w:type="auto"/>
-          </w:tcPr>
-          <w:p>
-            <w:r>
-              <w:t xml:space="preserve">Linear dependence with </w:t>
-            </w:r>
-            <w:proofErr w:type="spellStart"/>
-            <w:r>
-              <w:t>PhiDP</w:t>
-            </w:r>
-            <w:proofErr w:type="spellEnd"/>
-          </w:p>
-        </w:tc>
-        <w:tc>
-          <w:tcPr>
-            <w:tcW w:w="0" w:type="auto"/>
-          </w:tcPr>
-          <w:p>
-            <w:r>
-              <w:t>Yes</w:t>
-            </w:r>
-          </w:p>
-        </w:tc>
-        <w:tc>
-          <w:tcPr>
-            <w:tcW w:w="0" w:type="auto"/>
-          </w:tcPr>
-          <w:p>
-            <w:r>
-              <w:t xml:space="preserve">Yes (from </w:t>
-            </w:r>
-            <w:proofErr w:type="spellStart"/>
-            <w:r>
-              <w:t>Kdp</w:t>
-            </w:r>
-            <w:proofErr w:type="spellEnd"/>
-            <w:r>
-              <w:t>)</w:t>
-            </w:r>
-          </w:p>
-        </w:tc>
-        <w:tc>
-          <w:tcPr>
-            <w:tcW w:w="0" w:type="auto"/>
-          </w:tcPr>
-          <w:p/>
-        </w:tc>
-      </w:tr>
-      <w:tr>
-        <w:tc>
-          <w:tcPr>
-            <w:tcW w:w="0" w:type="auto"/>
-          </w:tcPr>
-          <w:p>
-            <w:pPr>
-              <w:rPr>
-                <w:b/>
-              </w:rPr>
-            </w:pPr>
-            <w:r>
-              <w:rPr>
-                <w:b/>
-              </w:rPr>
-              <w:t>Hydrometeor classification:</w:t>
-            </w:r>
-          </w:p>
-        </w:tc>
-        <w:tc>
-          <w:tcPr>
-            <w:tcW w:w="0" w:type="auto"/>
-          </w:tcPr>
-          <w:p/>
-        </w:tc>
-        <w:tc>
-          <w:tcPr>
-            <w:tcW w:w="0" w:type="auto"/>
-          </w:tcPr>
-          <w:p/>
-        </w:tc>
-        <w:tc>
-          <w:tcPr>
-            <w:tcW w:w="0" w:type="auto"/>
-          </w:tcPr>
-          <w:p/>
-        </w:tc>
-      </w:tr>
-      <w:tr>
-        <w:tc>
-          <w:tcPr>
-            <w:tcW w:w="0" w:type="auto"/>
-          </w:tcPr>
-          <w:p>
-            <w:r>
-              <w:t>Fuzzy logic based on Dolan et al 2009</w:t>
-            </w:r>
-          </w:p>
-        </w:tc>
-        <w:tc>
-          <w:tcPr>
-            <w:tcW w:w="0" w:type="auto"/>
-          </w:tcPr>
-          <w:p>
-            <w:r>
-              <w:t>No</w:t>
-            </w:r>
-          </w:p>
-        </w:tc>
-        <w:tc>
-          <w:tcPr>
-            <w:tcW w:w="0" w:type="auto"/>
-          </w:tcPr>
-          <w:p/>
-        </w:tc>
-        <w:tc>
-          <w:tcPr>
-            <w:tcW w:w="0" w:type="auto"/>
-          </w:tcPr>
-          <w:p>
-            <w:r>
-              <w:t>CSU radar tools</w:t>
-            </w:r>
-          </w:p>
-        </w:tc>
-      </w:tr>
-      <w:tr>
-        <w:tc>
-          <w:tcPr>
-            <w:tcW w:w="0" w:type="auto"/>
-          </w:tcPr>
-          <w:p>
-            <w:r>
-              <w:t xml:space="preserve">Fuzzy logic developed by </w:t>
-            </w:r>
-            <w:proofErr w:type="spellStart"/>
-            <w:r>
-              <w:t>fvj</w:t>
-            </w:r>
-            <w:proofErr w:type="spellEnd"/>
-          </w:p>
-        </w:tc>
-        <w:tc>
-          <w:tcPr>
-            <w:tcW w:w="0" w:type="auto"/>
-          </w:tcPr>
-          <w:p>
-            <w:r>
-              <w:t>No</w:t>
-            </w:r>
-          </w:p>
-        </w:tc>
-        <w:tc>
-          <w:tcPr>
-            <w:tcW w:w="0" w:type="auto"/>
-          </w:tcPr>
-          <w:p/>
-        </w:tc>
-        <w:tc>
-          <w:tcPr>
-            <w:tcW w:w="0" w:type="auto"/>
-          </w:tcPr>
-          <w:p/>
-        </w:tc>
-      </w:tr>
-      <w:tr>
-        <w:tc>
-          <w:tcPr>
-            <w:tcW w:w="0" w:type="auto"/>
-          </w:tcPr>
-          <w:p>
-            <w:r>
-              <w:t>Unsupervised by Jacopo Grazioli</w:t>
-            </w:r>
-          </w:p>
-        </w:tc>
-        <w:tc>
-          <w:tcPr>
-            <w:tcW w:w="0" w:type="auto"/>
-          </w:tcPr>
-          <w:p>
-            <w:r>
-              <w:t>No</w:t>
-            </w:r>
-          </w:p>
-        </w:tc>
-        <w:tc>
-          <w:tcPr>
-            <w:tcW w:w="0" w:type="auto"/>
-          </w:tcPr>
-          <w:p/>
-        </w:tc>
-        <w:tc>
-          <w:tcPr>
-            <w:tcW w:w="0" w:type="auto"/>
-          </w:tcPr>
-          <w:p/>
-        </w:tc>
-      </w:tr>
-      <w:tr>
-        <w:tc>
-          <w:tcPr>
-            <w:tcW w:w="0" w:type="auto"/>
-          </w:tcPr>
-          <w:p>
-            <w:r>
-              <w:t>Semi-supervised by Nikola Besic (with ice crystals)</w:t>
-            </w:r>
-          </w:p>
-        </w:tc>
-        <w:tc>
-          <w:tcPr>
-            <w:tcW w:w="0" w:type="auto"/>
-          </w:tcPr>
-          <w:p>
-            <w:r>
-              <w:t>Yes</w:t>
-            </w:r>
-          </w:p>
-        </w:tc>
-        <w:tc>
-          <w:tcPr>
-            <w:tcW w:w="0" w:type="auto"/>
-          </w:tcPr>
-          <w:p/>
-        </w:tc>
-        <w:tc>
-          <w:tcPr>
-            <w:tcW w:w="0" w:type="auto"/>
-          </w:tcPr>
-          <w:p/>
-        </w:tc>
-      </w:tr>
-      <w:tr>
-        <w:tc>
-          <w:tcPr>
-            <w:tcW w:w="0" w:type="auto"/>
-          </w:tcPr>
-          <w:p>
-            <w:r>
-              <w:t>Semi-supervised by Nikola Besic (without ice crystals)</w:t>
-            </w:r>
-          </w:p>
-        </w:tc>
-        <w:tc>
-          <w:tcPr>
-            <w:tcW w:w="0" w:type="auto"/>
-          </w:tcPr>
-          <w:p>
-            <w:r>
-              <w:t>No</w:t>
-            </w:r>
-          </w:p>
-        </w:tc>
-        <w:tc>
-          <w:tcPr>
-            <w:tcW w:w="0" w:type="auto"/>
-          </w:tcPr>
-          <w:p/>
-        </w:tc>
-        <w:tc>
-          <w:tcPr>
-            <w:tcW w:w="0" w:type="auto"/>
-          </w:tcPr>
-          <w:p/>
-        </w:tc>
-      </w:tr>
-      <w:tr>
-        <w:tc>
-          <w:tcPr>
-            <w:tcW w:w="0" w:type="auto"/>
-          </w:tcPr>
-          <w:p>
-            <w:pPr>
-              <w:rPr>
-                <w:b/>
-              </w:rPr>
-            </w:pPr>
-            <w:r>
-              <w:rPr>
-                <w:b/>
-              </w:rPr>
-              <w:t>Precipitation rate estimation</w:t>
-            </w:r>
-            <w:r>
-              <w:rPr>
-                <w:b/>
-              </w:rPr>
-              <w:t>:</w:t>
-            </w:r>
-          </w:p>
-        </w:tc>
-        <w:tc>
-          <w:tcPr>
-            <w:tcW w:w="0" w:type="auto"/>
-          </w:tcPr>
-          <w:p/>
-        </w:tc>
-        <w:tc>
-          <w:tcPr>
-            <w:tcW w:w="0" w:type="auto"/>
-          </w:tcPr>
-          <w:p/>
-        </w:tc>
-        <w:tc>
-          <w:tcPr>
-            <w:tcW w:w="0" w:type="auto"/>
-          </w:tcPr>
-          <w:p/>
-        </w:tc>
-      </w:tr>
-      <w:tr>
-        <w:tc>
-          <w:tcPr>
-            <w:tcW w:w="0" w:type="auto"/>
-          </w:tcPr>
-          <w:p>
-            <w:r>
-              <w:t>Simple Z-R relation</w:t>
-            </w:r>
-          </w:p>
-        </w:tc>
-        <w:tc>
-          <w:tcPr>
-            <w:tcW w:w="0" w:type="auto"/>
-          </w:tcPr>
-          <w:p>
-            <w:r>
-              <w:t>Yes</w:t>
-            </w:r>
-          </w:p>
-        </w:tc>
-        <w:tc>
-          <w:tcPr>
-            <w:tcW w:w="0" w:type="auto"/>
-          </w:tcPr>
-          <w:p>
-            <w:r>
-              <w:t>Yes</w:t>
-            </w:r>
-          </w:p>
-        </w:tc>
-        <w:tc>
-          <w:tcPr>
-            <w:tcW w:w="0" w:type="auto"/>
-          </w:tcPr>
-          <w:p/>
-        </w:tc>
-      </w:tr>
-      <w:tr>
-        <w:tc>
-          <w:tcPr>
-            <w:tcW w:w="0" w:type="auto"/>
-          </w:tcPr>
-          <w:p>
-            <w:proofErr w:type="spellStart"/>
-            <w:r>
-              <w:t>Kdp</w:t>
-            </w:r>
-            <w:proofErr w:type="spellEnd"/>
-            <w:r>
-              <w:t>-R relation</w:t>
-            </w:r>
-          </w:p>
-        </w:tc>
-        <w:tc>
-          <w:tcPr>
-            <w:tcW w:w="0" w:type="auto"/>
-          </w:tcPr>
-          <w:p>
-            <w:r>
-              <w:t>Yes</w:t>
-            </w:r>
-          </w:p>
-        </w:tc>
-        <w:tc>
-          <w:tcPr>
-            <w:tcW w:w="0" w:type="auto"/>
-          </w:tcPr>
-          <w:p>
-            <w:r>
-              <w:t>Yes</w:t>
-            </w:r>
-          </w:p>
-        </w:tc>
-        <w:tc>
-          <w:tcPr>
-            <w:tcW w:w="0" w:type="auto"/>
-          </w:tcPr>
-          <w:p/>
-        </w:tc>
-      </w:tr>
-      <w:tr>
-        <w:tc>
-          <w:tcPr>
-            <w:tcW w:w="0" w:type="auto"/>
-          </w:tcPr>
-          <w:p>
-            <w:r>
-              <w:t>Ah-R relation</w:t>
-            </w:r>
-          </w:p>
-        </w:tc>
-        <w:tc>
-          <w:tcPr>
-            <w:tcW w:w="0" w:type="auto"/>
-          </w:tcPr>
-          <w:p>
-            <w:r>
-              <w:t>Yes</w:t>
-            </w:r>
-          </w:p>
-        </w:tc>
-        <w:tc>
-          <w:tcPr>
-            <w:tcW w:w="0" w:type="auto"/>
-          </w:tcPr>
-          <w:p>
-            <w:r>
-              <w:t>No</w:t>
-            </w:r>
-          </w:p>
-        </w:tc>
-        <w:tc>
-          <w:tcPr>
-            <w:tcW w:w="0" w:type="auto"/>
-          </w:tcPr>
-          <w:p/>
-        </w:tc>
-      </w:tr>
-      <w:tr>
-        <w:tc>
-          <w:tcPr>
-            <w:tcW w:w="0" w:type="auto"/>
-          </w:tcPr>
-          <w:p>
-            <w:r>
-              <w:t>variable Z-R according to position respect to melting layer</w:t>
-            </w:r>
-          </w:p>
-        </w:tc>
-        <w:tc>
-          <w:tcPr>
-            <w:tcW w:w="0" w:type="auto"/>
-          </w:tcPr>
-          <w:p>
-            <w:r>
-              <w:t>Not as such</w:t>
-            </w:r>
-          </w:p>
-        </w:tc>
-        <w:tc>
-          <w:tcPr>
-            <w:tcW w:w="0" w:type="auto"/>
-          </w:tcPr>
-          <w:p>
-            <w:r>
-              <w:t>No</w:t>
-            </w:r>
-          </w:p>
-        </w:tc>
-        <w:tc>
-          <w:tcPr>
-            <w:tcW w:w="0" w:type="auto"/>
-          </w:tcPr>
-          <w:p/>
-        </w:tc>
-      </w:tr>
-      <w:tr>
-        <w:tc>
-          <w:tcPr>
-            <w:tcW w:w="0" w:type="auto"/>
-          </w:tcPr>
-          <w:p>
-            <w:r>
-              <w:t>Variable Z-R according to position respect to melting layer</w:t>
-            </w:r>
-          </w:p>
-          <w:p>
-            <w:r>
-              <w:t>Ah-R, Z-R combination below the melting layer</w:t>
-            </w:r>
-          </w:p>
-        </w:tc>
-        <w:tc>
-          <w:tcPr>
-            <w:tcW w:w="0" w:type="auto"/>
-          </w:tcPr>
-          <w:p>
-            <w:r>
-              <w:t>Not as such</w:t>
-            </w:r>
-          </w:p>
-        </w:tc>
-        <w:tc>
-          <w:tcPr>
-            <w:tcW w:w="0" w:type="auto"/>
-          </w:tcPr>
-          <w:p>
-            <w:r>
-              <w:t>No</w:t>
-            </w:r>
-          </w:p>
-        </w:tc>
-        <w:tc>
-          <w:tcPr>
-            <w:tcW w:w="0" w:type="auto"/>
-          </w:tcPr>
-          <w:p/>
-        </w:tc>
-      </w:tr>
-      <w:tr>
-        <w:tc>
-          <w:tcPr>
-            <w:tcW w:w="0" w:type="auto"/>
-          </w:tcPr>
-          <w:p>
-            <w:pPr>
-              <w:rPr>
-                <w:b/>
-              </w:rPr>
-            </w:pPr>
-            <w:r>
-              <w:rPr>
-                <w:b/>
-              </w:rPr>
-              <w:t>Vertical Wind shear estimation</w:t>
-            </w:r>
-          </w:p>
-        </w:tc>
-        <w:tc>
-          <w:tcPr>
-            <w:tcW w:w="0" w:type="auto"/>
-          </w:tcPr>
-          <w:p>
-            <w:r>
-              <w:t>Not as such</w:t>
-            </w:r>
-          </w:p>
-        </w:tc>
-        <w:tc>
-          <w:tcPr>
-            <w:tcW w:w="0" w:type="auto"/>
-          </w:tcPr>
-          <w:p/>
-        </w:tc>
-        <w:tc>
-          <w:tcPr>
-            <w:tcW w:w="0" w:type="auto"/>
-          </w:tcPr>
-          <w:p/>
-        </w:tc>
-      </w:tr>
-      <w:tr>
-        <w:tc>
-          <w:tcPr>
-            <w:tcW w:w="0" w:type="auto"/>
-          </w:tcPr>
-          <w:p>
-            <w:pPr>
-              <w:rPr>
-                <w:b/>
-              </w:rPr>
-            </w:pPr>
-            <w:r>
-              <w:rPr>
-                <w:b/>
-              </w:rPr>
-              <w:t>Backscatter cross-section from reflectivity values</w:t>
-            </w:r>
-          </w:p>
-        </w:tc>
-        <w:tc>
-          <w:tcPr>
-            <w:tcW w:w="0" w:type="auto"/>
-          </w:tcPr>
-          <w:p>
-            <w:r>
-              <w:t>Not as such</w:t>
-            </w:r>
-          </w:p>
-        </w:tc>
-        <w:tc>
-          <w:tcPr>
-            <w:tcW w:w="0" w:type="auto"/>
-          </w:tcPr>
-          <w:p/>
-        </w:tc>
-        <w:tc>
-          <w:tcPr>
-            <w:tcW w:w="0" w:type="auto"/>
-          </w:tcPr>
-          <w:p/>
-        </w:tc>
-      </w:tr>
-      <w:tr>
-        <w:tc>
-          <w:tcPr>
-            <w:tcW w:w="0" w:type="auto"/>
-          </w:tcPr>
-          <w:p>
-            <w:pPr>
-              <w:rPr>
-                <w:b/>
-              </w:rPr>
-            </w:pPr>
-            <w:r>
-              <w:rPr>
-                <w:b/>
-              </w:rPr>
-              <w:t>Data quality monitoring:</w:t>
-            </w:r>
-          </w:p>
-        </w:tc>
-        <w:tc>
-          <w:tcPr>
-            <w:tcW w:w="0" w:type="auto"/>
-          </w:tcPr>
-          <w:p/>
-        </w:tc>
-        <w:tc>
-          <w:tcPr>
-            <w:tcW w:w="0" w:type="auto"/>
-          </w:tcPr>
-          <w:p/>
-        </w:tc>
-        <w:tc>
-          <w:tcPr>
-            <w:tcW w:w="0" w:type="auto"/>
-          </w:tcPr>
-          <w:p/>
-        </w:tc>
-      </w:tr>
-      <w:tr>
-        <w:tc>
-          <w:tcPr>
-            <w:tcW w:w="0" w:type="auto"/>
-          </w:tcPr>
-          <w:p>
-            <w:proofErr w:type="spellStart"/>
-            <w:r>
-              <w:t>XvsC</w:t>
-            </w:r>
-            <w:proofErr w:type="spellEnd"/>
-            <w:r>
-              <w:t xml:space="preserve"> Position: Search for suitable range bins for radar inter-comparison</w:t>
-            </w:r>
-          </w:p>
-        </w:tc>
-        <w:tc>
-          <w:tcPr>
-            <w:tcW w:w="0" w:type="auto"/>
-          </w:tcPr>
-          <w:p>
-            <w:r>
-              <w:t>Not as such</w:t>
-            </w:r>
-          </w:p>
-        </w:tc>
-        <w:tc>
-          <w:tcPr>
-            <w:tcW w:w="0" w:type="auto"/>
-          </w:tcPr>
-          <w:p/>
-        </w:tc>
-        <w:tc>
-          <w:tcPr>
-            <w:tcW w:w="0" w:type="auto"/>
-          </w:tcPr>
-          <w:p/>
-        </w:tc>
-      </w:tr>
-      <w:tr>
-        <w:tc>
-          <w:tcPr>
-            <w:tcW w:w="0" w:type="auto"/>
-          </w:tcPr>
-          <w:p>
-            <w:proofErr w:type="spellStart"/>
-            <w:r>
-              <w:t>meanZ</w:t>
-            </w:r>
-            <w:proofErr w:type="spellEnd"/>
-            <w:r>
-              <w:t xml:space="preserve">: Compute the hourly-averaged reflectivity, </w:t>
-            </w:r>
-            <w:proofErr w:type="spellStart"/>
-            <w:r>
-              <w:t>phidp</w:t>
-            </w:r>
-            <w:proofErr w:type="spellEnd"/>
-            <w:r>
-              <w:t>, and flag matrix of data quality</w:t>
-            </w:r>
-          </w:p>
-        </w:tc>
-        <w:tc>
-          <w:tcPr>
-            <w:tcW w:w="0" w:type="auto"/>
-          </w:tcPr>
-          <w:p>
-            <w:r>
-              <w:t>Not as such</w:t>
-            </w:r>
-          </w:p>
-        </w:tc>
-        <w:tc>
-          <w:tcPr>
-            <w:tcW w:w="0" w:type="auto"/>
-          </w:tcPr>
-          <w:p/>
-        </w:tc>
-        <w:tc>
-          <w:tcPr>
-            <w:tcW w:w="0" w:type="auto"/>
-          </w:tcPr>
-          <w:p/>
-        </w:tc>
-      </w:tr>
-      <w:tr>
-        <w:tc>
-          <w:tcPr>
-            <w:tcW w:w="0" w:type="auto"/>
-          </w:tcPr>
-          <w:p>
-            <w:proofErr w:type="spellStart"/>
-            <w:r>
-              <w:t>XvsC</w:t>
-            </w:r>
-            <w:proofErr w:type="spellEnd"/>
-            <w:r>
-              <w:t>: comparison of the averaged reflectivity of two radars at collocated points</w:t>
-            </w:r>
-          </w:p>
-        </w:tc>
-        <w:tc>
-          <w:tcPr>
-            <w:tcW w:w="0" w:type="auto"/>
-          </w:tcPr>
-          <w:p>
-            <w:r>
-              <w:t>Not as such</w:t>
-            </w:r>
-          </w:p>
-        </w:tc>
-        <w:tc>
-          <w:tcPr>
-            <w:tcW w:w="0" w:type="auto"/>
-          </w:tcPr>
-          <w:p/>
-        </w:tc>
-        <w:tc>
-          <w:tcPr>
-            <w:tcW w:w="0" w:type="auto"/>
-          </w:tcPr>
-          <w:p/>
-        </w:tc>
-      </w:tr>
-      <w:tr>
-        <w:tc>
-          <w:tcPr>
-            <w:tcW w:w="0" w:type="auto"/>
-          </w:tcPr>
-          <w:p>
-            <w:proofErr w:type="spellStart"/>
-            <w:r>
-              <w:t>Intercomp</w:t>
-            </w:r>
-            <w:proofErr w:type="spellEnd"/>
-            <w:r>
-              <w:t xml:space="preserve">: comparison of the instantaneous values of the </w:t>
-            </w:r>
-            <w:proofErr w:type="spellStart"/>
-            <w:r>
-              <w:t>polarimetric</w:t>
-            </w:r>
-            <w:proofErr w:type="spellEnd"/>
-            <w:r>
-              <w:t xml:space="preserve"> variables of two radars at collocated points</w:t>
-            </w:r>
-          </w:p>
-        </w:tc>
-        <w:tc>
-          <w:tcPr>
-            <w:tcW w:w="0" w:type="auto"/>
-          </w:tcPr>
-          <w:p>
-            <w:r>
-              <w:t>Not as such</w:t>
-            </w:r>
-          </w:p>
-        </w:tc>
-        <w:tc>
-          <w:tcPr>
-            <w:tcW w:w="0" w:type="auto"/>
-          </w:tcPr>
-          <w:p/>
-        </w:tc>
-        <w:tc>
-          <w:tcPr>
-            <w:tcW w:w="0" w:type="auto"/>
-          </w:tcPr>
-          <w:p/>
-        </w:tc>
-      </w:tr>
-      <w:tr>
-        <w:tc>
-          <w:tcPr>
-            <w:tcW w:w="0" w:type="auto"/>
-          </w:tcPr>
-          <w:p>
-            <w:r>
-              <w:t xml:space="preserve">Histogram: 1D and 2D histograms of </w:t>
-            </w:r>
-            <w:proofErr w:type="spellStart"/>
-            <w:r>
-              <w:t>polarimetric</w:t>
-            </w:r>
-            <w:proofErr w:type="spellEnd"/>
-            <w:r>
-              <w:t xml:space="preserve"> variables according to various criteria </w:t>
-            </w:r>
-          </w:p>
-        </w:tc>
-        <w:tc>
-          <w:tcPr>
-            <w:tcW w:w="0" w:type="auto"/>
-          </w:tcPr>
-          <w:p>
-            <w:r>
-              <w:t>Not as such</w:t>
-            </w:r>
-          </w:p>
-        </w:tc>
-        <w:tc>
-          <w:tcPr>
-            <w:tcW w:w="0" w:type="auto"/>
-          </w:tcPr>
-          <w:p/>
-        </w:tc>
-        <w:tc>
-          <w:tcPr>
-            <w:tcW w:w="0" w:type="auto"/>
-          </w:tcPr>
-          <w:p/>
-        </w:tc>
-      </w:tr>
-      <w:tr>
-        <w:tc>
-          <w:tcPr>
-            <w:tcW w:w="0" w:type="auto"/>
-          </w:tcPr>
-          <w:p>
-            <w:r>
-              <w:t>Sun monitoring: radar receiver monitoring using sun hits obtained during normal radar operations</w:t>
-            </w:r>
-          </w:p>
-        </w:tc>
-        <w:tc>
-          <w:tcPr>
-            <w:tcW w:w="0" w:type="auto"/>
-          </w:tcPr>
-          <w:p>
-            <w:r>
-              <w:t>Yes</w:t>
-            </w:r>
-          </w:p>
-        </w:tc>
-        <w:tc>
-          <w:tcPr>
-            <w:tcW w:w="0" w:type="auto"/>
-          </w:tcPr>
-          <w:p/>
-        </w:tc>
-        <w:tc>
-          <w:tcPr>
-            <w:tcW w:w="0" w:type="auto"/>
-          </w:tcPr>
-          <w:p/>
-        </w:tc>
-      </w:tr>
-      <w:tr>
-        <w:tc>
-          <w:tcPr>
-            <w:tcW w:w="0" w:type="auto"/>
-          </w:tcPr>
-          <w:p>
-            <w:r>
-              <w:t xml:space="preserve">Monitoring: monitoring of the </w:t>
-            </w:r>
-            <w:proofErr w:type="spellStart"/>
-            <w:r>
-              <w:t>Zdr</w:t>
-            </w:r>
-            <w:proofErr w:type="spellEnd"/>
-            <w:r>
-              <w:t xml:space="preserve"> in moderate rain, </w:t>
-            </w:r>
-            <w:proofErr w:type="spellStart"/>
-            <w:r>
-              <w:t>RhoHV</w:t>
-            </w:r>
-            <w:proofErr w:type="spellEnd"/>
-            <w:r>
-              <w:t xml:space="preserve"> in rain, the system </w:t>
-            </w:r>
-            <w:proofErr w:type="spellStart"/>
-            <w:r>
-              <w:t>PhiDP</w:t>
-            </w:r>
-            <w:proofErr w:type="spellEnd"/>
-            <w:r>
-              <w:t xml:space="preserve"> offset and the reflectivity bias according to the self-consistency algorithm</w:t>
-            </w:r>
-          </w:p>
-        </w:tc>
-        <w:tc>
-          <w:tcPr>
-            <w:tcW w:w="0" w:type="auto"/>
-          </w:tcPr>
-          <w:p>
-            <w:r>
-              <w:t>Partially Yes</w:t>
             </w:r>
           </w:p>
         </w:tc>
@@ -5079,7 +5079,7 @@
 </file>
 
 <file path=customXml/itemProps1.xml><?xml version="1.0" encoding="utf-8"?>
-<ds:datastoreItem xmlns:ds="http://schemas.openxmlformats.org/officeDocument/2006/customXml" ds:itemID="{A0D11F43-BF24-4CE3-9A0F-D411E1996BDD}">
+<ds:datastoreItem xmlns:ds="http://schemas.openxmlformats.org/officeDocument/2006/customXml" ds:itemID="{3387597E-712D-46F9-B626-868D926F8AA8}">
   <ds:schemaRefs>
     <ds:schemaRef ds:uri="http://schemas.openxmlformats.org/officeDocument/2006/bibliography"/>
   </ds:schemaRefs>

</xml_diff>

<commit_message>
added functions to read the COSMO 3D volume and put it in radar coordinates
</commit_message>
<xml_diff>
--- a/doc/20160624_fvj_malsgit-open_source_relations.docx
+++ b/doc/20160624_fvj_malsgit-open_source_relations.docx
@@ -19,6 +19,13 @@
       <w:r>
         <w:t>2016.06.24</w:t>
       </w:r>
+    </w:p>
+    <w:p>
+      <w:r>
+        <w:t>Last modified: 2017.02.27</w:t>
+      </w:r>
+      <w:bookmarkStart w:id="0" w:name="_GoBack"/>
+      <w:bookmarkEnd w:id="0"/>
     </w:p>
     <w:p/>
     <w:p>
@@ -300,19 +307,15 @@
           </w:tcPr>
           <w:p>
             <w:r>
-              <w:t>?</w:t>
-            </w:r>
-          </w:p>
-        </w:tc>
-        <w:tc>
-          <w:tcPr>
-            <w:tcW w:w="0" w:type="auto"/>
-          </w:tcPr>
-          <w:p>
-            <w:r>
-              <w:t>?</w:t>
-            </w:r>
-          </w:p>
+              <w:t>Yes</w:t>
+            </w:r>
+          </w:p>
+        </w:tc>
+        <w:tc>
+          <w:tcPr>
+            <w:tcW w:w="0" w:type="auto"/>
+          </w:tcPr>
+          <w:p/>
         </w:tc>
         <w:tc>
           <w:tcPr>
@@ -1057,6 +1060,7 @@
           </w:tcPr>
           <w:p>
             <w:r>
+              <w:lastRenderedPageBreak/>
               <w:t>Linear fit 2 windows</w:t>
             </w:r>
           </w:p>
@@ -1125,1185 +1129,1187 @@
           </w:tcPr>
           <w:p>
             <w:r>
+              <w:t>Multistep (</w:t>
+            </w:r>
+            <w:proofErr w:type="spellStart"/>
+            <w:r>
+              <w:t>Vulpiani</w:t>
+            </w:r>
+            <w:proofErr w:type="spellEnd"/>
+            <w:r>
+              <w:t xml:space="preserve"> approach)</w:t>
+            </w:r>
+          </w:p>
+        </w:tc>
+        <w:tc>
+          <w:tcPr>
+            <w:tcW w:w="0" w:type="auto"/>
+          </w:tcPr>
+          <w:p>
+            <w:r>
+              <w:t>Not as such</w:t>
+            </w:r>
+          </w:p>
+        </w:tc>
+        <w:tc>
+          <w:tcPr>
+            <w:tcW w:w="0" w:type="auto"/>
+          </w:tcPr>
+          <w:p>
+            <w:r>
+              <w:t>Yes</w:t>
+            </w:r>
+          </w:p>
+        </w:tc>
+        <w:tc>
+          <w:tcPr>
+            <w:tcW w:w="0" w:type="auto"/>
+          </w:tcPr>
+          <w:p/>
+        </w:tc>
+      </w:tr>
+      <w:tr>
+        <w:tc>
+          <w:tcPr>
+            <w:tcW w:w="0" w:type="auto"/>
+          </w:tcPr>
+          <w:p>
+            <w:r>
+              <w:t>Least square</w:t>
+            </w:r>
+          </w:p>
+        </w:tc>
+        <w:tc>
+          <w:tcPr>
+            <w:tcW w:w="0" w:type="auto"/>
+          </w:tcPr>
+          <w:p>
+            <w:r>
+              <w:t>Yes</w:t>
+            </w:r>
+          </w:p>
+        </w:tc>
+        <w:tc>
+          <w:tcPr>
+            <w:tcW w:w="0" w:type="auto"/>
+          </w:tcPr>
+          <w:p/>
+        </w:tc>
+        <w:tc>
+          <w:tcPr>
+            <w:tcW w:w="0" w:type="auto"/>
+          </w:tcPr>
+          <w:p>
+            <w:r>
+              <w:t>CSU radar tools</w:t>
+            </w:r>
+          </w:p>
+        </w:tc>
+      </w:tr>
+      <w:tr>
+        <w:tc>
+          <w:tcPr>
+            <w:tcW w:w="0" w:type="auto"/>
+          </w:tcPr>
+          <w:p>
+            <w:r>
+              <w:t>Least square 2 windows</w:t>
+            </w:r>
+          </w:p>
+        </w:tc>
+        <w:tc>
+          <w:tcPr>
+            <w:tcW w:w="0" w:type="auto"/>
+          </w:tcPr>
+          <w:p>
+            <w:r>
+              <w:t>Yes</w:t>
+            </w:r>
+          </w:p>
+        </w:tc>
+        <w:tc>
+          <w:tcPr>
+            <w:tcW w:w="0" w:type="auto"/>
+          </w:tcPr>
+          <w:p/>
+        </w:tc>
+        <w:tc>
+          <w:tcPr>
+            <w:tcW w:w="0" w:type="auto"/>
+          </w:tcPr>
+          <w:p/>
+        </w:tc>
+      </w:tr>
+      <w:tr>
+        <w:tc>
+          <w:tcPr>
+            <w:tcW w:w="0" w:type="auto"/>
+          </w:tcPr>
+          <w:p>
+            <w:proofErr w:type="spellStart"/>
+            <w:r>
+              <w:t>Kalman</w:t>
+            </w:r>
+            <w:proofErr w:type="spellEnd"/>
+          </w:p>
+        </w:tc>
+        <w:tc>
+          <w:tcPr>
+            <w:tcW w:w="0" w:type="auto"/>
+          </w:tcPr>
+          <w:p>
+            <w:r>
+              <w:t>No</w:t>
+            </w:r>
+          </w:p>
+        </w:tc>
+        <w:tc>
+          <w:tcPr>
+            <w:tcW w:w="0" w:type="auto"/>
+          </w:tcPr>
+          <w:p/>
+        </w:tc>
+        <w:tc>
+          <w:tcPr>
+            <w:tcW w:w="0" w:type="auto"/>
+          </w:tcPr>
+          <w:p/>
+        </w:tc>
+      </w:tr>
+      <w:tr>
+        <w:tc>
+          <w:tcPr>
+            <w:tcW w:w="0" w:type="auto"/>
+          </w:tcPr>
+          <w:p>
+            <w:pPr>
+              <w:rPr>
+                <w:i/>
+              </w:rPr>
+            </w:pPr>
+            <w:r>
+              <w:rPr>
+                <w:i/>
+              </w:rPr>
+              <w:t>Attenuation correction:</w:t>
+            </w:r>
+          </w:p>
+        </w:tc>
+        <w:tc>
+          <w:tcPr>
+            <w:tcW w:w="0" w:type="auto"/>
+          </w:tcPr>
+          <w:p/>
+        </w:tc>
+        <w:tc>
+          <w:tcPr>
+            <w:tcW w:w="0" w:type="auto"/>
+          </w:tcPr>
+          <w:p/>
+        </w:tc>
+        <w:tc>
+          <w:tcPr>
+            <w:tcW w:w="0" w:type="auto"/>
+          </w:tcPr>
+          <w:p/>
+        </w:tc>
+      </w:tr>
+      <w:tr>
+        <w:tc>
+          <w:tcPr>
+            <w:tcW w:w="0" w:type="auto"/>
+          </w:tcPr>
+          <w:p>
+            <w:r>
+              <w:t>Based on self-consistency</w:t>
+            </w:r>
+          </w:p>
+        </w:tc>
+        <w:tc>
+          <w:tcPr>
+            <w:tcW w:w="0" w:type="auto"/>
+          </w:tcPr>
+          <w:p>
+            <w:r>
+              <w:t>No</w:t>
+            </w:r>
+          </w:p>
+        </w:tc>
+        <w:tc>
+          <w:tcPr>
+            <w:tcW w:w="0" w:type="auto"/>
+          </w:tcPr>
+          <w:p/>
+        </w:tc>
+        <w:tc>
+          <w:tcPr>
+            <w:tcW w:w="0" w:type="auto"/>
+          </w:tcPr>
+          <w:p/>
+        </w:tc>
+      </w:tr>
+      <w:tr>
+        <w:tc>
+          <w:tcPr>
+            <w:tcW w:w="0" w:type="auto"/>
+          </w:tcPr>
+          <w:p>
+            <w:r>
+              <w:t>Z-Phi</w:t>
+            </w:r>
+          </w:p>
+        </w:tc>
+        <w:tc>
+          <w:tcPr>
+            <w:tcW w:w="0" w:type="auto"/>
+          </w:tcPr>
+          <w:p>
+            <w:r>
+              <w:t>Yes</w:t>
+            </w:r>
+          </w:p>
+        </w:tc>
+        <w:tc>
+          <w:tcPr>
+            <w:tcW w:w="0" w:type="auto"/>
+          </w:tcPr>
+          <w:p/>
+        </w:tc>
+        <w:tc>
+          <w:tcPr>
+            <w:tcW w:w="0" w:type="auto"/>
+          </w:tcPr>
+          <w:p/>
+        </w:tc>
+      </w:tr>
+      <w:tr>
+        <w:tc>
+          <w:tcPr>
+            <w:tcW w:w="0" w:type="auto"/>
+          </w:tcPr>
+          <w:p>
+            <w:r>
+              <w:t xml:space="preserve">Linear dependence with </w:t>
+            </w:r>
+            <w:proofErr w:type="spellStart"/>
+            <w:r>
+              <w:t>PhiDP</w:t>
+            </w:r>
+            <w:proofErr w:type="spellEnd"/>
+          </w:p>
+        </w:tc>
+        <w:tc>
+          <w:tcPr>
+            <w:tcW w:w="0" w:type="auto"/>
+          </w:tcPr>
+          <w:p>
+            <w:r>
+              <w:t>Yes</w:t>
+            </w:r>
+          </w:p>
+        </w:tc>
+        <w:tc>
+          <w:tcPr>
+            <w:tcW w:w="0" w:type="auto"/>
+          </w:tcPr>
+          <w:p>
+            <w:r>
+              <w:t xml:space="preserve">Yes (from </w:t>
+            </w:r>
+            <w:proofErr w:type="spellStart"/>
+            <w:r>
+              <w:t>Kdp</w:t>
+            </w:r>
+            <w:proofErr w:type="spellEnd"/>
+            <w:r>
+              <w:t>)</w:t>
+            </w:r>
+          </w:p>
+        </w:tc>
+        <w:tc>
+          <w:tcPr>
+            <w:tcW w:w="0" w:type="auto"/>
+          </w:tcPr>
+          <w:p/>
+        </w:tc>
+      </w:tr>
+      <w:tr>
+        <w:tc>
+          <w:tcPr>
+            <w:tcW w:w="0" w:type="auto"/>
+          </w:tcPr>
+          <w:p>
+            <w:pPr>
+              <w:rPr>
+                <w:b/>
+              </w:rPr>
+            </w:pPr>
+            <w:r>
+              <w:rPr>
+                <w:b/>
+              </w:rPr>
+              <w:t>Hydrometeor classification:</w:t>
+            </w:r>
+          </w:p>
+        </w:tc>
+        <w:tc>
+          <w:tcPr>
+            <w:tcW w:w="0" w:type="auto"/>
+          </w:tcPr>
+          <w:p/>
+        </w:tc>
+        <w:tc>
+          <w:tcPr>
+            <w:tcW w:w="0" w:type="auto"/>
+          </w:tcPr>
+          <w:p/>
+        </w:tc>
+        <w:tc>
+          <w:tcPr>
+            <w:tcW w:w="0" w:type="auto"/>
+          </w:tcPr>
+          <w:p/>
+        </w:tc>
+      </w:tr>
+      <w:tr>
+        <w:tc>
+          <w:tcPr>
+            <w:tcW w:w="0" w:type="auto"/>
+          </w:tcPr>
+          <w:p>
+            <w:r>
+              <w:t>Fuzzy logic based on Dolan et al 2009</w:t>
+            </w:r>
+          </w:p>
+        </w:tc>
+        <w:tc>
+          <w:tcPr>
+            <w:tcW w:w="0" w:type="auto"/>
+          </w:tcPr>
+          <w:p>
+            <w:r>
+              <w:t>No</w:t>
+            </w:r>
+          </w:p>
+        </w:tc>
+        <w:tc>
+          <w:tcPr>
+            <w:tcW w:w="0" w:type="auto"/>
+          </w:tcPr>
+          <w:p/>
+        </w:tc>
+        <w:tc>
+          <w:tcPr>
+            <w:tcW w:w="0" w:type="auto"/>
+          </w:tcPr>
+          <w:p>
+            <w:r>
+              <w:t>CSU radar tools</w:t>
+            </w:r>
+          </w:p>
+        </w:tc>
+      </w:tr>
+      <w:tr>
+        <w:tc>
+          <w:tcPr>
+            <w:tcW w:w="0" w:type="auto"/>
+          </w:tcPr>
+          <w:p>
+            <w:r>
+              <w:t xml:space="preserve">Fuzzy logic developed by </w:t>
+            </w:r>
+            <w:proofErr w:type="spellStart"/>
+            <w:r>
+              <w:t>fvj</w:t>
+            </w:r>
+            <w:proofErr w:type="spellEnd"/>
+          </w:p>
+        </w:tc>
+        <w:tc>
+          <w:tcPr>
+            <w:tcW w:w="0" w:type="auto"/>
+          </w:tcPr>
+          <w:p>
+            <w:r>
+              <w:t>No</w:t>
+            </w:r>
+          </w:p>
+        </w:tc>
+        <w:tc>
+          <w:tcPr>
+            <w:tcW w:w="0" w:type="auto"/>
+          </w:tcPr>
+          <w:p/>
+        </w:tc>
+        <w:tc>
+          <w:tcPr>
+            <w:tcW w:w="0" w:type="auto"/>
+          </w:tcPr>
+          <w:p/>
+        </w:tc>
+      </w:tr>
+      <w:tr>
+        <w:tc>
+          <w:tcPr>
+            <w:tcW w:w="0" w:type="auto"/>
+          </w:tcPr>
+          <w:p>
+            <w:r>
+              <w:t>Unsupervised by Jacopo Grazioli</w:t>
+            </w:r>
+          </w:p>
+        </w:tc>
+        <w:tc>
+          <w:tcPr>
+            <w:tcW w:w="0" w:type="auto"/>
+          </w:tcPr>
+          <w:p>
+            <w:r>
+              <w:t>No</w:t>
+            </w:r>
+          </w:p>
+        </w:tc>
+        <w:tc>
+          <w:tcPr>
+            <w:tcW w:w="0" w:type="auto"/>
+          </w:tcPr>
+          <w:p/>
+        </w:tc>
+        <w:tc>
+          <w:tcPr>
+            <w:tcW w:w="0" w:type="auto"/>
+          </w:tcPr>
+          <w:p/>
+        </w:tc>
+      </w:tr>
+      <w:tr>
+        <w:tc>
+          <w:tcPr>
+            <w:tcW w:w="0" w:type="auto"/>
+          </w:tcPr>
+          <w:p>
+            <w:r>
+              <w:t>Semi-supervised by Nikola Besic (with ice crystals)</w:t>
+            </w:r>
+          </w:p>
+        </w:tc>
+        <w:tc>
+          <w:tcPr>
+            <w:tcW w:w="0" w:type="auto"/>
+          </w:tcPr>
+          <w:p>
+            <w:r>
+              <w:t>Yes</w:t>
+            </w:r>
+          </w:p>
+        </w:tc>
+        <w:tc>
+          <w:tcPr>
+            <w:tcW w:w="0" w:type="auto"/>
+          </w:tcPr>
+          <w:p/>
+        </w:tc>
+        <w:tc>
+          <w:tcPr>
+            <w:tcW w:w="0" w:type="auto"/>
+          </w:tcPr>
+          <w:p/>
+        </w:tc>
+      </w:tr>
+      <w:tr>
+        <w:tc>
+          <w:tcPr>
+            <w:tcW w:w="0" w:type="auto"/>
+          </w:tcPr>
+          <w:p>
+            <w:r>
+              <w:t>Semi-supervised by Nikola Besic (without ice crystals)</w:t>
+            </w:r>
+          </w:p>
+        </w:tc>
+        <w:tc>
+          <w:tcPr>
+            <w:tcW w:w="0" w:type="auto"/>
+          </w:tcPr>
+          <w:p>
+            <w:r>
+              <w:t>No</w:t>
+            </w:r>
+          </w:p>
+        </w:tc>
+        <w:tc>
+          <w:tcPr>
+            <w:tcW w:w="0" w:type="auto"/>
+          </w:tcPr>
+          <w:p/>
+        </w:tc>
+        <w:tc>
+          <w:tcPr>
+            <w:tcW w:w="0" w:type="auto"/>
+          </w:tcPr>
+          <w:p/>
+        </w:tc>
+      </w:tr>
+      <w:tr>
+        <w:tc>
+          <w:tcPr>
+            <w:tcW w:w="0" w:type="auto"/>
+          </w:tcPr>
+          <w:p>
+            <w:pPr>
+              <w:rPr>
+                <w:b/>
+              </w:rPr>
+            </w:pPr>
+            <w:r>
+              <w:rPr>
+                <w:b/>
+              </w:rPr>
+              <w:t>Precipitation rate estimation</w:t>
+            </w:r>
+            <w:r>
+              <w:rPr>
+                <w:b/>
+              </w:rPr>
+              <w:t>:</w:t>
+            </w:r>
+          </w:p>
+        </w:tc>
+        <w:tc>
+          <w:tcPr>
+            <w:tcW w:w="0" w:type="auto"/>
+          </w:tcPr>
+          <w:p/>
+        </w:tc>
+        <w:tc>
+          <w:tcPr>
+            <w:tcW w:w="0" w:type="auto"/>
+          </w:tcPr>
+          <w:p/>
+        </w:tc>
+        <w:tc>
+          <w:tcPr>
+            <w:tcW w:w="0" w:type="auto"/>
+          </w:tcPr>
+          <w:p/>
+        </w:tc>
+      </w:tr>
+      <w:tr>
+        <w:tc>
+          <w:tcPr>
+            <w:tcW w:w="0" w:type="auto"/>
+          </w:tcPr>
+          <w:p>
+            <w:r>
+              <w:t>Simple Z-R relation</w:t>
+            </w:r>
+          </w:p>
+        </w:tc>
+        <w:tc>
+          <w:tcPr>
+            <w:tcW w:w="0" w:type="auto"/>
+          </w:tcPr>
+          <w:p>
+            <w:r>
+              <w:t>Yes</w:t>
+            </w:r>
+          </w:p>
+        </w:tc>
+        <w:tc>
+          <w:tcPr>
+            <w:tcW w:w="0" w:type="auto"/>
+          </w:tcPr>
+          <w:p>
+            <w:r>
+              <w:t>Yes</w:t>
+            </w:r>
+          </w:p>
+        </w:tc>
+        <w:tc>
+          <w:tcPr>
+            <w:tcW w:w="0" w:type="auto"/>
+          </w:tcPr>
+          <w:p/>
+        </w:tc>
+      </w:tr>
+      <w:tr>
+        <w:tc>
+          <w:tcPr>
+            <w:tcW w:w="0" w:type="auto"/>
+          </w:tcPr>
+          <w:p>
+            <w:proofErr w:type="spellStart"/>
+            <w:r>
+              <w:t>Kdp</w:t>
+            </w:r>
+            <w:proofErr w:type="spellEnd"/>
+            <w:r>
+              <w:t>-R relation</w:t>
+            </w:r>
+          </w:p>
+        </w:tc>
+        <w:tc>
+          <w:tcPr>
+            <w:tcW w:w="0" w:type="auto"/>
+          </w:tcPr>
+          <w:p>
+            <w:r>
+              <w:t>Yes</w:t>
+            </w:r>
+          </w:p>
+        </w:tc>
+        <w:tc>
+          <w:tcPr>
+            <w:tcW w:w="0" w:type="auto"/>
+          </w:tcPr>
+          <w:p>
+            <w:r>
+              <w:t>Yes</w:t>
+            </w:r>
+          </w:p>
+        </w:tc>
+        <w:tc>
+          <w:tcPr>
+            <w:tcW w:w="0" w:type="auto"/>
+          </w:tcPr>
+          <w:p/>
+        </w:tc>
+      </w:tr>
+      <w:tr>
+        <w:tc>
+          <w:tcPr>
+            <w:tcW w:w="0" w:type="auto"/>
+          </w:tcPr>
+          <w:p>
+            <w:r>
+              <w:t>Ah-R relation</w:t>
+            </w:r>
+          </w:p>
+        </w:tc>
+        <w:tc>
+          <w:tcPr>
+            <w:tcW w:w="0" w:type="auto"/>
+          </w:tcPr>
+          <w:p>
+            <w:r>
+              <w:t>Yes</w:t>
+            </w:r>
+          </w:p>
+        </w:tc>
+        <w:tc>
+          <w:tcPr>
+            <w:tcW w:w="0" w:type="auto"/>
+          </w:tcPr>
+          <w:p>
+            <w:r>
+              <w:t>No</w:t>
+            </w:r>
+          </w:p>
+        </w:tc>
+        <w:tc>
+          <w:tcPr>
+            <w:tcW w:w="0" w:type="auto"/>
+          </w:tcPr>
+          <w:p/>
+        </w:tc>
+      </w:tr>
+      <w:tr>
+        <w:tc>
+          <w:tcPr>
+            <w:tcW w:w="0" w:type="auto"/>
+          </w:tcPr>
+          <w:p>
+            <w:r>
+              <w:t>variable Z-R according to position respect to melting layer</w:t>
+            </w:r>
+          </w:p>
+        </w:tc>
+        <w:tc>
+          <w:tcPr>
+            <w:tcW w:w="0" w:type="auto"/>
+          </w:tcPr>
+          <w:p>
+            <w:r>
+              <w:t>Not as such</w:t>
+            </w:r>
+          </w:p>
+        </w:tc>
+        <w:tc>
+          <w:tcPr>
+            <w:tcW w:w="0" w:type="auto"/>
+          </w:tcPr>
+          <w:p>
+            <w:r>
+              <w:t>No</w:t>
+            </w:r>
+          </w:p>
+        </w:tc>
+        <w:tc>
+          <w:tcPr>
+            <w:tcW w:w="0" w:type="auto"/>
+          </w:tcPr>
+          <w:p/>
+        </w:tc>
+      </w:tr>
+      <w:tr>
+        <w:tc>
+          <w:tcPr>
+            <w:tcW w:w="0" w:type="auto"/>
+          </w:tcPr>
+          <w:p>
+            <w:r>
+              <w:t>Variable Z-R according to position respect to melting layer</w:t>
+            </w:r>
+          </w:p>
+          <w:p>
+            <w:r>
+              <w:t>Ah-R, Z-R combination below the melting layer</w:t>
+            </w:r>
+          </w:p>
+        </w:tc>
+        <w:tc>
+          <w:tcPr>
+            <w:tcW w:w="0" w:type="auto"/>
+          </w:tcPr>
+          <w:p>
+            <w:r>
+              <w:t>Not as such</w:t>
+            </w:r>
+          </w:p>
+        </w:tc>
+        <w:tc>
+          <w:tcPr>
+            <w:tcW w:w="0" w:type="auto"/>
+          </w:tcPr>
+          <w:p>
+            <w:r>
+              <w:t>No</w:t>
+            </w:r>
+          </w:p>
+        </w:tc>
+        <w:tc>
+          <w:tcPr>
+            <w:tcW w:w="0" w:type="auto"/>
+          </w:tcPr>
+          <w:p/>
+        </w:tc>
+      </w:tr>
+      <w:tr>
+        <w:tc>
+          <w:tcPr>
+            <w:tcW w:w="0" w:type="auto"/>
+          </w:tcPr>
+          <w:p>
+            <w:pPr>
+              <w:rPr>
+                <w:b/>
+              </w:rPr>
+            </w:pPr>
+            <w:r>
+              <w:rPr>
+                <w:b/>
+              </w:rPr>
+              <w:t>Vertical Wind shear estimation</w:t>
+            </w:r>
+          </w:p>
+        </w:tc>
+        <w:tc>
+          <w:tcPr>
+            <w:tcW w:w="0" w:type="auto"/>
+          </w:tcPr>
+          <w:p>
+            <w:r>
+              <w:t>Yes</w:t>
+            </w:r>
+          </w:p>
+        </w:tc>
+        <w:tc>
+          <w:tcPr>
+            <w:tcW w:w="0" w:type="auto"/>
+          </w:tcPr>
+          <w:p/>
+        </w:tc>
+        <w:tc>
+          <w:tcPr>
+            <w:tcW w:w="0" w:type="auto"/>
+          </w:tcPr>
+          <w:p/>
+        </w:tc>
+      </w:tr>
+      <w:tr>
+        <w:tc>
+          <w:tcPr>
+            <w:tcW w:w="0" w:type="auto"/>
+          </w:tcPr>
+          <w:p>
+            <w:pPr>
+              <w:rPr>
+                <w:b/>
+              </w:rPr>
+            </w:pPr>
+            <w:r>
+              <w:rPr>
+                <w:b/>
+              </w:rPr>
+              <w:t>Backscatter cross-section from reflectivity values</w:t>
+            </w:r>
+          </w:p>
+        </w:tc>
+        <w:tc>
+          <w:tcPr>
+            <w:tcW w:w="0" w:type="auto"/>
+          </w:tcPr>
+          <w:p>
+            <w:r>
+              <w:t>Not as such</w:t>
+            </w:r>
+          </w:p>
+        </w:tc>
+        <w:tc>
+          <w:tcPr>
+            <w:tcW w:w="0" w:type="auto"/>
+          </w:tcPr>
+          <w:p/>
+        </w:tc>
+        <w:tc>
+          <w:tcPr>
+            <w:tcW w:w="0" w:type="auto"/>
+          </w:tcPr>
+          <w:p/>
+        </w:tc>
+      </w:tr>
+      <w:tr>
+        <w:tc>
+          <w:tcPr>
+            <w:tcW w:w="0" w:type="auto"/>
+          </w:tcPr>
+          <w:p>
+            <w:pPr>
+              <w:rPr>
+                <w:b/>
+              </w:rPr>
+            </w:pPr>
+            <w:r>
+              <w:rPr>
+                <w:b/>
+              </w:rPr>
+              <w:t>Data quality monitoring:</w:t>
+            </w:r>
+          </w:p>
+        </w:tc>
+        <w:tc>
+          <w:tcPr>
+            <w:tcW w:w="0" w:type="auto"/>
+          </w:tcPr>
+          <w:p/>
+        </w:tc>
+        <w:tc>
+          <w:tcPr>
+            <w:tcW w:w="0" w:type="auto"/>
+          </w:tcPr>
+          <w:p/>
+        </w:tc>
+        <w:tc>
+          <w:tcPr>
+            <w:tcW w:w="0" w:type="auto"/>
+          </w:tcPr>
+          <w:p/>
+        </w:tc>
+      </w:tr>
+      <w:tr>
+        <w:tc>
+          <w:tcPr>
+            <w:tcW w:w="0" w:type="auto"/>
+          </w:tcPr>
+          <w:p>
+            <w:proofErr w:type="spellStart"/>
+            <w:r>
+              <w:t>XvsC</w:t>
+            </w:r>
+            <w:proofErr w:type="spellEnd"/>
+            <w:r>
+              <w:t xml:space="preserve"> Position: Search for suitable range bins for radar inter-comparison</w:t>
+            </w:r>
+          </w:p>
+        </w:tc>
+        <w:tc>
+          <w:tcPr>
+            <w:tcW w:w="0" w:type="auto"/>
+          </w:tcPr>
+          <w:p>
+            <w:r>
+              <w:t>Yes</w:t>
+            </w:r>
+          </w:p>
+        </w:tc>
+        <w:tc>
+          <w:tcPr>
+            <w:tcW w:w="0" w:type="auto"/>
+          </w:tcPr>
+          <w:p/>
+        </w:tc>
+        <w:tc>
+          <w:tcPr>
+            <w:tcW w:w="0" w:type="auto"/>
+          </w:tcPr>
+          <w:p/>
+        </w:tc>
+      </w:tr>
+      <w:tr>
+        <w:tc>
+          <w:tcPr>
+            <w:tcW w:w="0" w:type="auto"/>
+          </w:tcPr>
+          <w:p>
+            <w:proofErr w:type="spellStart"/>
+            <w:r>
+              <w:t>meanZ</w:t>
+            </w:r>
+            <w:proofErr w:type="spellEnd"/>
+            <w:r>
+              <w:t xml:space="preserve">: Compute the hourly-averaged reflectivity, </w:t>
+            </w:r>
+            <w:proofErr w:type="spellStart"/>
+            <w:r>
+              <w:t>phidp</w:t>
+            </w:r>
+            <w:proofErr w:type="spellEnd"/>
+            <w:r>
+              <w:t>, and flag matrix of data quality</w:t>
+            </w:r>
+          </w:p>
+        </w:tc>
+        <w:tc>
+          <w:tcPr>
+            <w:tcW w:w="0" w:type="auto"/>
+          </w:tcPr>
+          <w:p>
+            <w:r>
+              <w:t>Yes</w:t>
+            </w:r>
+          </w:p>
+        </w:tc>
+        <w:tc>
+          <w:tcPr>
+            <w:tcW w:w="0" w:type="auto"/>
+          </w:tcPr>
+          <w:p/>
+        </w:tc>
+        <w:tc>
+          <w:tcPr>
+            <w:tcW w:w="0" w:type="auto"/>
+          </w:tcPr>
+          <w:p/>
+        </w:tc>
+      </w:tr>
+      <w:tr>
+        <w:tc>
+          <w:tcPr>
+            <w:tcW w:w="0" w:type="auto"/>
+          </w:tcPr>
+          <w:p>
+            <w:proofErr w:type="spellStart"/>
+            <w:r>
+              <w:t>XvsC</w:t>
+            </w:r>
+            <w:proofErr w:type="spellEnd"/>
+            <w:r>
+              <w:t>: comparison of the averaged reflectivity of two radars at collocated points</w:t>
+            </w:r>
+          </w:p>
+        </w:tc>
+        <w:tc>
+          <w:tcPr>
+            <w:tcW w:w="0" w:type="auto"/>
+          </w:tcPr>
+          <w:p>
+            <w:r>
+              <w:t>Yes</w:t>
+            </w:r>
+          </w:p>
+        </w:tc>
+        <w:tc>
+          <w:tcPr>
+            <w:tcW w:w="0" w:type="auto"/>
+          </w:tcPr>
+          <w:p/>
+        </w:tc>
+        <w:tc>
+          <w:tcPr>
+            <w:tcW w:w="0" w:type="auto"/>
+          </w:tcPr>
+          <w:p/>
+        </w:tc>
+      </w:tr>
+      <w:tr>
+        <w:tc>
+          <w:tcPr>
+            <w:tcW w:w="0" w:type="auto"/>
+          </w:tcPr>
+          <w:p>
+            <w:proofErr w:type="spellStart"/>
+            <w:r>
+              <w:t>Intercomp</w:t>
+            </w:r>
+            <w:proofErr w:type="spellEnd"/>
+            <w:r>
+              <w:t xml:space="preserve">: comparison of the instantaneous values of the </w:t>
+            </w:r>
+            <w:proofErr w:type="spellStart"/>
+            <w:r>
+              <w:t>polarimetric</w:t>
+            </w:r>
+            <w:proofErr w:type="spellEnd"/>
+            <w:r>
+              <w:t xml:space="preserve"> variables of two radars at collocated points</w:t>
+            </w:r>
+          </w:p>
+        </w:tc>
+        <w:tc>
+          <w:tcPr>
+            <w:tcW w:w="0" w:type="auto"/>
+          </w:tcPr>
+          <w:p>
+            <w:r>
+              <w:t>Yes</w:t>
+            </w:r>
+          </w:p>
+        </w:tc>
+        <w:tc>
+          <w:tcPr>
+            <w:tcW w:w="0" w:type="auto"/>
+          </w:tcPr>
+          <w:p/>
+        </w:tc>
+        <w:tc>
+          <w:tcPr>
+            <w:tcW w:w="0" w:type="auto"/>
+          </w:tcPr>
+          <w:p/>
+        </w:tc>
+      </w:tr>
+      <w:tr>
+        <w:tc>
+          <w:tcPr>
+            <w:tcW w:w="0" w:type="auto"/>
+          </w:tcPr>
+          <w:p>
+            <w:r>
+              <w:t xml:space="preserve">Histogram: 1D and 2D histograms of </w:t>
+            </w:r>
+            <w:proofErr w:type="spellStart"/>
+            <w:r>
+              <w:t>polarimetric</w:t>
+            </w:r>
+            <w:proofErr w:type="spellEnd"/>
+            <w:r>
+              <w:t xml:space="preserve"> variables according to various criteria </w:t>
+            </w:r>
+          </w:p>
+        </w:tc>
+        <w:tc>
+          <w:tcPr>
+            <w:tcW w:w="0" w:type="auto"/>
+          </w:tcPr>
+          <w:p>
+            <w:r>
+              <w:t>Yes</w:t>
+            </w:r>
+          </w:p>
+        </w:tc>
+        <w:tc>
+          <w:tcPr>
+            <w:tcW w:w="0" w:type="auto"/>
+          </w:tcPr>
+          <w:p/>
+        </w:tc>
+        <w:tc>
+          <w:tcPr>
+            <w:tcW w:w="0" w:type="auto"/>
+          </w:tcPr>
+          <w:p/>
+        </w:tc>
+      </w:tr>
+      <w:tr>
+        <w:tc>
+          <w:tcPr>
+            <w:tcW w:w="0" w:type="auto"/>
+          </w:tcPr>
+          <w:p>
+            <w:r>
+              <w:t>Sun monitoring: radar receiver monitoring using sun hits obtained during normal radar operations</w:t>
+            </w:r>
+          </w:p>
+        </w:tc>
+        <w:tc>
+          <w:tcPr>
+            <w:tcW w:w="0" w:type="auto"/>
+          </w:tcPr>
+          <w:p>
+            <w:r>
+              <w:t>Yes</w:t>
+            </w:r>
+          </w:p>
+        </w:tc>
+        <w:tc>
+          <w:tcPr>
+            <w:tcW w:w="0" w:type="auto"/>
+          </w:tcPr>
+          <w:p/>
+        </w:tc>
+        <w:tc>
+          <w:tcPr>
+            <w:tcW w:w="0" w:type="auto"/>
+          </w:tcPr>
+          <w:p/>
+        </w:tc>
+      </w:tr>
+      <w:tr>
+        <w:tc>
+          <w:tcPr>
+            <w:tcW w:w="0" w:type="auto"/>
+          </w:tcPr>
+          <w:p>
+            <w:r>
+              <w:t xml:space="preserve">Monitoring: monitoring of the </w:t>
+            </w:r>
+            <w:proofErr w:type="spellStart"/>
+            <w:r>
+              <w:t>Zdr</w:t>
+            </w:r>
+            <w:proofErr w:type="spellEnd"/>
+            <w:r>
+              <w:t xml:space="preserve"> in moderate rain, </w:t>
+            </w:r>
+            <w:proofErr w:type="spellStart"/>
+            <w:r>
+              <w:t>RhoHV</w:t>
+            </w:r>
+            <w:proofErr w:type="spellEnd"/>
+            <w:r>
+              <w:t xml:space="preserve"> in rain, the system </w:t>
+            </w:r>
+            <w:proofErr w:type="spellStart"/>
+            <w:r>
+              <w:t>PhiDP</w:t>
+            </w:r>
+            <w:proofErr w:type="spellEnd"/>
+            <w:r>
+              <w:t xml:space="preserve"> offset and </w:t>
+            </w:r>
+            <w:r>
               <w:lastRenderedPageBreak/>
-              <w:t>Multistep (</w:t>
-            </w:r>
-            <w:proofErr w:type="spellStart"/>
-            <w:r>
-              <w:t>Vulpiani</w:t>
-            </w:r>
-            <w:proofErr w:type="spellEnd"/>
-            <w:r>
-              <w:t xml:space="preserve"> approach)</w:t>
-            </w:r>
-          </w:p>
-        </w:tc>
-        <w:tc>
-          <w:tcPr>
-            <w:tcW w:w="0" w:type="auto"/>
-          </w:tcPr>
-          <w:p>
-            <w:r>
-              <w:t>Not as such</w:t>
-            </w:r>
-          </w:p>
-        </w:tc>
-        <w:tc>
-          <w:tcPr>
-            <w:tcW w:w="0" w:type="auto"/>
-          </w:tcPr>
-          <w:p>
-            <w:r>
-              <w:t>Yes</w:t>
-            </w:r>
-          </w:p>
-        </w:tc>
-        <w:tc>
-          <w:tcPr>
-            <w:tcW w:w="0" w:type="auto"/>
-          </w:tcPr>
-          <w:p/>
-        </w:tc>
-      </w:tr>
-      <w:tr>
-        <w:tc>
-          <w:tcPr>
-            <w:tcW w:w="0" w:type="auto"/>
-          </w:tcPr>
-          <w:p>
-            <w:r>
-              <w:t>Least square</w:t>
-            </w:r>
-          </w:p>
-        </w:tc>
-        <w:tc>
-          <w:tcPr>
-            <w:tcW w:w="0" w:type="auto"/>
-          </w:tcPr>
-          <w:p>
-            <w:r>
-              <w:t>Yes</w:t>
-            </w:r>
-          </w:p>
-        </w:tc>
-        <w:tc>
-          <w:tcPr>
-            <w:tcW w:w="0" w:type="auto"/>
-          </w:tcPr>
-          <w:p/>
-        </w:tc>
-        <w:tc>
-          <w:tcPr>
-            <w:tcW w:w="0" w:type="auto"/>
-          </w:tcPr>
-          <w:p>
-            <w:r>
-              <w:t>CSU radar tools</w:t>
-            </w:r>
-          </w:p>
-        </w:tc>
-      </w:tr>
-      <w:tr>
-        <w:tc>
-          <w:tcPr>
-            <w:tcW w:w="0" w:type="auto"/>
-          </w:tcPr>
-          <w:p>
-            <w:r>
-              <w:t>Least square 2 windows</w:t>
-            </w:r>
-          </w:p>
-        </w:tc>
-        <w:tc>
-          <w:tcPr>
-            <w:tcW w:w="0" w:type="auto"/>
-          </w:tcPr>
-          <w:p>
-            <w:r>
-              <w:t>Yes</w:t>
-            </w:r>
-          </w:p>
-        </w:tc>
-        <w:tc>
-          <w:tcPr>
-            <w:tcW w:w="0" w:type="auto"/>
-          </w:tcPr>
-          <w:p/>
-        </w:tc>
-        <w:tc>
-          <w:tcPr>
-            <w:tcW w:w="0" w:type="auto"/>
-          </w:tcPr>
-          <w:p/>
-        </w:tc>
-      </w:tr>
-      <w:tr>
-        <w:tc>
-          <w:tcPr>
-            <w:tcW w:w="0" w:type="auto"/>
-          </w:tcPr>
-          <w:p>
-            <w:proofErr w:type="spellStart"/>
-            <w:r>
-              <w:t>Kalman</w:t>
-            </w:r>
-            <w:proofErr w:type="spellEnd"/>
-          </w:p>
-        </w:tc>
-        <w:tc>
-          <w:tcPr>
-            <w:tcW w:w="0" w:type="auto"/>
-          </w:tcPr>
-          <w:p>
-            <w:r>
-              <w:t>No</w:t>
-            </w:r>
-          </w:p>
-        </w:tc>
-        <w:tc>
-          <w:tcPr>
-            <w:tcW w:w="0" w:type="auto"/>
-          </w:tcPr>
-          <w:p/>
-        </w:tc>
-        <w:tc>
-          <w:tcPr>
-            <w:tcW w:w="0" w:type="auto"/>
-          </w:tcPr>
-          <w:p/>
-        </w:tc>
-      </w:tr>
-      <w:tr>
-        <w:tc>
-          <w:tcPr>
-            <w:tcW w:w="0" w:type="auto"/>
-          </w:tcPr>
-          <w:p>
-            <w:pPr>
-              <w:rPr>
-                <w:i/>
-              </w:rPr>
-            </w:pPr>
-            <w:r>
-              <w:rPr>
-                <w:i/>
-              </w:rPr>
-              <w:t>Attenuation correction:</w:t>
-            </w:r>
-          </w:p>
-        </w:tc>
-        <w:tc>
-          <w:tcPr>
-            <w:tcW w:w="0" w:type="auto"/>
-          </w:tcPr>
-          <w:p/>
-        </w:tc>
-        <w:tc>
-          <w:tcPr>
-            <w:tcW w:w="0" w:type="auto"/>
-          </w:tcPr>
-          <w:p/>
-        </w:tc>
-        <w:tc>
-          <w:tcPr>
-            <w:tcW w:w="0" w:type="auto"/>
-          </w:tcPr>
-          <w:p/>
-        </w:tc>
-      </w:tr>
-      <w:tr>
-        <w:tc>
-          <w:tcPr>
-            <w:tcW w:w="0" w:type="auto"/>
-          </w:tcPr>
-          <w:p>
-            <w:r>
-              <w:t>Based on self-consistency</w:t>
-            </w:r>
-          </w:p>
-        </w:tc>
-        <w:tc>
-          <w:tcPr>
-            <w:tcW w:w="0" w:type="auto"/>
-          </w:tcPr>
-          <w:p>
-            <w:r>
-              <w:t>No</w:t>
-            </w:r>
-          </w:p>
-        </w:tc>
-        <w:tc>
-          <w:tcPr>
-            <w:tcW w:w="0" w:type="auto"/>
-          </w:tcPr>
-          <w:p/>
-        </w:tc>
-        <w:tc>
-          <w:tcPr>
-            <w:tcW w:w="0" w:type="auto"/>
-          </w:tcPr>
-          <w:p/>
-        </w:tc>
-      </w:tr>
-      <w:tr>
-        <w:tc>
-          <w:tcPr>
-            <w:tcW w:w="0" w:type="auto"/>
-          </w:tcPr>
-          <w:p>
-            <w:r>
-              <w:t>Z-Phi</w:t>
-            </w:r>
-          </w:p>
-        </w:tc>
-        <w:tc>
-          <w:tcPr>
-            <w:tcW w:w="0" w:type="auto"/>
-          </w:tcPr>
-          <w:p>
-            <w:r>
-              <w:t>Yes</w:t>
-            </w:r>
-          </w:p>
-        </w:tc>
-        <w:tc>
-          <w:tcPr>
-            <w:tcW w:w="0" w:type="auto"/>
-          </w:tcPr>
-          <w:p/>
-        </w:tc>
-        <w:tc>
-          <w:tcPr>
-            <w:tcW w:w="0" w:type="auto"/>
-          </w:tcPr>
-          <w:p/>
-        </w:tc>
-      </w:tr>
-      <w:tr>
-        <w:tc>
-          <w:tcPr>
-            <w:tcW w:w="0" w:type="auto"/>
-          </w:tcPr>
-          <w:p>
-            <w:r>
-              <w:t xml:space="preserve">Linear dependence with </w:t>
-            </w:r>
-            <w:proofErr w:type="spellStart"/>
-            <w:r>
-              <w:t>PhiDP</w:t>
-            </w:r>
-            <w:proofErr w:type="spellEnd"/>
-          </w:p>
-        </w:tc>
-        <w:tc>
-          <w:tcPr>
-            <w:tcW w:w="0" w:type="auto"/>
-          </w:tcPr>
-          <w:p>
-            <w:r>
-              <w:t>Yes</w:t>
-            </w:r>
-          </w:p>
-        </w:tc>
-        <w:tc>
-          <w:tcPr>
-            <w:tcW w:w="0" w:type="auto"/>
-          </w:tcPr>
-          <w:p>
-            <w:r>
-              <w:t xml:space="preserve">Yes (from </w:t>
-            </w:r>
-            <w:proofErr w:type="spellStart"/>
-            <w:r>
-              <w:t>Kdp</w:t>
-            </w:r>
-            <w:proofErr w:type="spellEnd"/>
-            <w:r>
-              <w:t>)</w:t>
-            </w:r>
-          </w:p>
-        </w:tc>
-        <w:tc>
-          <w:tcPr>
-            <w:tcW w:w="0" w:type="auto"/>
-          </w:tcPr>
-          <w:p/>
-        </w:tc>
-      </w:tr>
-      <w:tr>
-        <w:tc>
-          <w:tcPr>
-            <w:tcW w:w="0" w:type="auto"/>
-          </w:tcPr>
-          <w:p>
-            <w:pPr>
-              <w:rPr>
-                <w:b/>
-              </w:rPr>
-            </w:pPr>
-            <w:r>
-              <w:rPr>
-                <w:b/>
-              </w:rPr>
-              <w:t>Hydrometeor classification:</w:t>
-            </w:r>
-          </w:p>
-        </w:tc>
-        <w:tc>
-          <w:tcPr>
-            <w:tcW w:w="0" w:type="auto"/>
-          </w:tcPr>
-          <w:p/>
-        </w:tc>
-        <w:tc>
-          <w:tcPr>
-            <w:tcW w:w="0" w:type="auto"/>
-          </w:tcPr>
-          <w:p/>
-        </w:tc>
-        <w:tc>
-          <w:tcPr>
-            <w:tcW w:w="0" w:type="auto"/>
-          </w:tcPr>
-          <w:p/>
-        </w:tc>
-      </w:tr>
-      <w:tr>
-        <w:tc>
-          <w:tcPr>
-            <w:tcW w:w="0" w:type="auto"/>
-          </w:tcPr>
-          <w:p>
-            <w:r>
-              <w:t>Fuzzy logic based on Dolan et al 2009</w:t>
-            </w:r>
-          </w:p>
-        </w:tc>
-        <w:tc>
-          <w:tcPr>
-            <w:tcW w:w="0" w:type="auto"/>
-          </w:tcPr>
-          <w:p>
-            <w:r>
-              <w:t>No</w:t>
-            </w:r>
-          </w:p>
-        </w:tc>
-        <w:tc>
-          <w:tcPr>
-            <w:tcW w:w="0" w:type="auto"/>
-          </w:tcPr>
-          <w:p/>
-        </w:tc>
-        <w:tc>
-          <w:tcPr>
-            <w:tcW w:w="0" w:type="auto"/>
-          </w:tcPr>
-          <w:p>
-            <w:r>
-              <w:t>CSU radar tools</w:t>
-            </w:r>
-          </w:p>
-        </w:tc>
-      </w:tr>
-      <w:tr>
-        <w:tc>
-          <w:tcPr>
-            <w:tcW w:w="0" w:type="auto"/>
-          </w:tcPr>
-          <w:p>
-            <w:r>
-              <w:t xml:space="preserve">Fuzzy logic developed by </w:t>
-            </w:r>
-            <w:proofErr w:type="spellStart"/>
-            <w:r>
-              <w:t>fvj</w:t>
-            </w:r>
-            <w:proofErr w:type="spellEnd"/>
-          </w:p>
-        </w:tc>
-        <w:tc>
-          <w:tcPr>
-            <w:tcW w:w="0" w:type="auto"/>
-          </w:tcPr>
-          <w:p>
-            <w:r>
-              <w:t>No</w:t>
-            </w:r>
-          </w:p>
-        </w:tc>
-        <w:tc>
-          <w:tcPr>
-            <w:tcW w:w="0" w:type="auto"/>
-          </w:tcPr>
-          <w:p/>
-        </w:tc>
-        <w:tc>
-          <w:tcPr>
-            <w:tcW w:w="0" w:type="auto"/>
-          </w:tcPr>
-          <w:p/>
-        </w:tc>
-      </w:tr>
-      <w:tr>
-        <w:tc>
-          <w:tcPr>
-            <w:tcW w:w="0" w:type="auto"/>
-          </w:tcPr>
-          <w:p>
-            <w:r>
-              <w:t>Unsupervised by Jacopo Grazioli</w:t>
-            </w:r>
-          </w:p>
-        </w:tc>
-        <w:tc>
-          <w:tcPr>
-            <w:tcW w:w="0" w:type="auto"/>
-          </w:tcPr>
-          <w:p>
-            <w:r>
-              <w:t>No</w:t>
-            </w:r>
-          </w:p>
-        </w:tc>
-        <w:tc>
-          <w:tcPr>
-            <w:tcW w:w="0" w:type="auto"/>
-          </w:tcPr>
-          <w:p/>
-        </w:tc>
-        <w:tc>
-          <w:tcPr>
-            <w:tcW w:w="0" w:type="auto"/>
-          </w:tcPr>
-          <w:p/>
-        </w:tc>
-      </w:tr>
-      <w:tr>
-        <w:tc>
-          <w:tcPr>
-            <w:tcW w:w="0" w:type="auto"/>
-          </w:tcPr>
-          <w:p>
-            <w:r>
-              <w:t>Semi-supervised by Nikola Besic (with ice crystals)</w:t>
-            </w:r>
-          </w:p>
-        </w:tc>
-        <w:tc>
-          <w:tcPr>
-            <w:tcW w:w="0" w:type="auto"/>
-          </w:tcPr>
-          <w:p>
-            <w:r>
-              <w:t>Yes</w:t>
-            </w:r>
-          </w:p>
-        </w:tc>
-        <w:tc>
-          <w:tcPr>
-            <w:tcW w:w="0" w:type="auto"/>
-          </w:tcPr>
-          <w:p/>
-        </w:tc>
-        <w:tc>
-          <w:tcPr>
-            <w:tcW w:w="0" w:type="auto"/>
-          </w:tcPr>
-          <w:p/>
-        </w:tc>
-      </w:tr>
-      <w:tr>
-        <w:tc>
-          <w:tcPr>
-            <w:tcW w:w="0" w:type="auto"/>
-          </w:tcPr>
-          <w:p>
-            <w:r>
-              <w:t>Semi-supervised by Nikola Besic (without ice crystals)</w:t>
-            </w:r>
-          </w:p>
-        </w:tc>
-        <w:tc>
-          <w:tcPr>
-            <w:tcW w:w="0" w:type="auto"/>
-          </w:tcPr>
-          <w:p>
-            <w:r>
-              <w:t>No</w:t>
-            </w:r>
-          </w:p>
-        </w:tc>
-        <w:tc>
-          <w:tcPr>
-            <w:tcW w:w="0" w:type="auto"/>
-          </w:tcPr>
-          <w:p/>
-        </w:tc>
-        <w:tc>
-          <w:tcPr>
-            <w:tcW w:w="0" w:type="auto"/>
-          </w:tcPr>
-          <w:p/>
-        </w:tc>
-      </w:tr>
-      <w:tr>
-        <w:tc>
-          <w:tcPr>
-            <w:tcW w:w="0" w:type="auto"/>
-          </w:tcPr>
-          <w:p>
-            <w:pPr>
-              <w:rPr>
-                <w:b/>
-              </w:rPr>
-            </w:pPr>
-            <w:r>
-              <w:rPr>
-                <w:b/>
-              </w:rPr>
-              <w:t>Precipitation rate estimation</w:t>
-            </w:r>
-            <w:r>
-              <w:rPr>
-                <w:b/>
-              </w:rPr>
-              <w:t>:</w:t>
-            </w:r>
-          </w:p>
-        </w:tc>
-        <w:tc>
-          <w:tcPr>
-            <w:tcW w:w="0" w:type="auto"/>
-          </w:tcPr>
-          <w:p/>
-        </w:tc>
-        <w:tc>
-          <w:tcPr>
-            <w:tcW w:w="0" w:type="auto"/>
-          </w:tcPr>
-          <w:p/>
-        </w:tc>
-        <w:tc>
-          <w:tcPr>
-            <w:tcW w:w="0" w:type="auto"/>
-          </w:tcPr>
-          <w:p/>
-        </w:tc>
-      </w:tr>
-      <w:tr>
-        <w:tc>
-          <w:tcPr>
-            <w:tcW w:w="0" w:type="auto"/>
-          </w:tcPr>
-          <w:p>
-            <w:r>
-              <w:t>Simple Z-R relation</w:t>
-            </w:r>
-          </w:p>
-        </w:tc>
-        <w:tc>
-          <w:tcPr>
-            <w:tcW w:w="0" w:type="auto"/>
-          </w:tcPr>
-          <w:p>
-            <w:r>
-              <w:t>Yes</w:t>
-            </w:r>
-          </w:p>
-        </w:tc>
-        <w:tc>
-          <w:tcPr>
-            <w:tcW w:w="0" w:type="auto"/>
-          </w:tcPr>
-          <w:p>
-            <w:r>
-              <w:t>Yes</w:t>
-            </w:r>
-          </w:p>
-        </w:tc>
-        <w:tc>
-          <w:tcPr>
-            <w:tcW w:w="0" w:type="auto"/>
-          </w:tcPr>
-          <w:p/>
-        </w:tc>
-      </w:tr>
-      <w:tr>
-        <w:tc>
-          <w:tcPr>
-            <w:tcW w:w="0" w:type="auto"/>
-          </w:tcPr>
-          <w:p>
-            <w:proofErr w:type="spellStart"/>
-            <w:r>
-              <w:t>Kdp</w:t>
-            </w:r>
-            <w:proofErr w:type="spellEnd"/>
-            <w:r>
-              <w:t>-R relation</w:t>
-            </w:r>
-          </w:p>
-        </w:tc>
-        <w:tc>
-          <w:tcPr>
-            <w:tcW w:w="0" w:type="auto"/>
-          </w:tcPr>
-          <w:p>
-            <w:r>
-              <w:t>Yes</w:t>
-            </w:r>
-          </w:p>
-        </w:tc>
-        <w:tc>
-          <w:tcPr>
-            <w:tcW w:w="0" w:type="auto"/>
-          </w:tcPr>
-          <w:p>
-            <w:r>
-              <w:t>Yes</w:t>
-            </w:r>
-          </w:p>
-        </w:tc>
-        <w:tc>
-          <w:tcPr>
-            <w:tcW w:w="0" w:type="auto"/>
-          </w:tcPr>
-          <w:p/>
-        </w:tc>
-      </w:tr>
-      <w:tr>
-        <w:tc>
-          <w:tcPr>
-            <w:tcW w:w="0" w:type="auto"/>
-          </w:tcPr>
-          <w:p>
-            <w:r>
-              <w:t>Ah-R relation</w:t>
-            </w:r>
-          </w:p>
-        </w:tc>
-        <w:tc>
-          <w:tcPr>
-            <w:tcW w:w="0" w:type="auto"/>
-          </w:tcPr>
-          <w:p>
-            <w:r>
-              <w:t>Yes</w:t>
-            </w:r>
-          </w:p>
-        </w:tc>
-        <w:tc>
-          <w:tcPr>
-            <w:tcW w:w="0" w:type="auto"/>
-          </w:tcPr>
-          <w:p>
-            <w:r>
-              <w:t>No</w:t>
-            </w:r>
-          </w:p>
-        </w:tc>
-        <w:tc>
-          <w:tcPr>
-            <w:tcW w:w="0" w:type="auto"/>
-          </w:tcPr>
-          <w:p/>
-        </w:tc>
-      </w:tr>
-      <w:tr>
-        <w:tc>
-          <w:tcPr>
-            <w:tcW w:w="0" w:type="auto"/>
-          </w:tcPr>
-          <w:p>
-            <w:r>
-              <w:t>variable Z-R according to position respect to melting layer</w:t>
-            </w:r>
-          </w:p>
-        </w:tc>
-        <w:tc>
-          <w:tcPr>
-            <w:tcW w:w="0" w:type="auto"/>
-          </w:tcPr>
-          <w:p>
-            <w:r>
-              <w:t>Not as such</w:t>
-            </w:r>
-          </w:p>
-        </w:tc>
-        <w:tc>
-          <w:tcPr>
-            <w:tcW w:w="0" w:type="auto"/>
-          </w:tcPr>
-          <w:p>
-            <w:r>
-              <w:t>No</w:t>
-            </w:r>
-          </w:p>
-        </w:tc>
-        <w:tc>
-          <w:tcPr>
-            <w:tcW w:w="0" w:type="auto"/>
-          </w:tcPr>
-          <w:p/>
-        </w:tc>
-      </w:tr>
-      <w:tr>
-        <w:tc>
-          <w:tcPr>
-            <w:tcW w:w="0" w:type="auto"/>
-          </w:tcPr>
-          <w:p>
-            <w:r>
-              <w:t>Variable Z-R according to position respect to melting layer</w:t>
-            </w:r>
-          </w:p>
-          <w:p>
-            <w:r>
-              <w:t>Ah-R, Z-R combination below the melting layer</w:t>
-            </w:r>
-          </w:p>
-        </w:tc>
-        <w:tc>
-          <w:tcPr>
-            <w:tcW w:w="0" w:type="auto"/>
-          </w:tcPr>
-          <w:p>
-            <w:r>
-              <w:t>Not as such</w:t>
-            </w:r>
-          </w:p>
-        </w:tc>
-        <w:tc>
-          <w:tcPr>
-            <w:tcW w:w="0" w:type="auto"/>
-          </w:tcPr>
-          <w:p>
-            <w:r>
-              <w:t>No</w:t>
-            </w:r>
-          </w:p>
-        </w:tc>
-        <w:tc>
-          <w:tcPr>
-            <w:tcW w:w="0" w:type="auto"/>
-          </w:tcPr>
-          <w:p/>
-        </w:tc>
-      </w:tr>
-      <w:tr>
-        <w:tc>
-          <w:tcPr>
-            <w:tcW w:w="0" w:type="auto"/>
-          </w:tcPr>
-          <w:p>
-            <w:pPr>
-              <w:rPr>
-                <w:b/>
-              </w:rPr>
-            </w:pPr>
-            <w:r>
-              <w:rPr>
-                <w:b/>
-              </w:rPr>
-              <w:t>Vertical Wind shear estimation</w:t>
-            </w:r>
-          </w:p>
-        </w:tc>
-        <w:tc>
-          <w:tcPr>
-            <w:tcW w:w="0" w:type="auto"/>
-          </w:tcPr>
-          <w:p>
-            <w:r>
-              <w:t>Not as such</w:t>
-            </w:r>
-          </w:p>
-        </w:tc>
-        <w:tc>
-          <w:tcPr>
-            <w:tcW w:w="0" w:type="auto"/>
-          </w:tcPr>
-          <w:p/>
-        </w:tc>
-        <w:tc>
-          <w:tcPr>
-            <w:tcW w:w="0" w:type="auto"/>
-          </w:tcPr>
-          <w:p/>
-        </w:tc>
-      </w:tr>
-      <w:tr>
-        <w:tc>
-          <w:tcPr>
-            <w:tcW w:w="0" w:type="auto"/>
-          </w:tcPr>
-          <w:p>
-            <w:pPr>
-              <w:rPr>
-                <w:b/>
-              </w:rPr>
-            </w:pPr>
-            <w:r>
-              <w:rPr>
-                <w:b/>
-              </w:rPr>
-              <w:t>Backscatter cross-section from reflectivity values</w:t>
-            </w:r>
-          </w:p>
-        </w:tc>
-        <w:tc>
-          <w:tcPr>
-            <w:tcW w:w="0" w:type="auto"/>
-          </w:tcPr>
-          <w:p>
-            <w:r>
-              <w:t>Not as such</w:t>
-            </w:r>
-          </w:p>
-        </w:tc>
-        <w:tc>
-          <w:tcPr>
-            <w:tcW w:w="0" w:type="auto"/>
-          </w:tcPr>
-          <w:p/>
-        </w:tc>
-        <w:tc>
-          <w:tcPr>
-            <w:tcW w:w="0" w:type="auto"/>
-          </w:tcPr>
-          <w:p/>
-        </w:tc>
-      </w:tr>
-      <w:tr>
-        <w:tc>
-          <w:tcPr>
-            <w:tcW w:w="0" w:type="auto"/>
-          </w:tcPr>
-          <w:p>
-            <w:pPr>
-              <w:rPr>
-                <w:b/>
-              </w:rPr>
-            </w:pPr>
-            <w:r>
-              <w:rPr>
-                <w:b/>
-              </w:rPr>
-              <w:t>Data quality monitoring:</w:t>
-            </w:r>
-          </w:p>
-        </w:tc>
-        <w:tc>
-          <w:tcPr>
-            <w:tcW w:w="0" w:type="auto"/>
-          </w:tcPr>
-          <w:p/>
-        </w:tc>
-        <w:tc>
-          <w:tcPr>
-            <w:tcW w:w="0" w:type="auto"/>
-          </w:tcPr>
-          <w:p/>
-        </w:tc>
-        <w:tc>
-          <w:tcPr>
-            <w:tcW w:w="0" w:type="auto"/>
-          </w:tcPr>
-          <w:p/>
-        </w:tc>
-      </w:tr>
-      <w:tr>
-        <w:tc>
-          <w:tcPr>
-            <w:tcW w:w="0" w:type="auto"/>
-          </w:tcPr>
-          <w:p>
-            <w:proofErr w:type="spellStart"/>
-            <w:r>
-              <w:t>XvsC</w:t>
-            </w:r>
-            <w:proofErr w:type="spellEnd"/>
-            <w:r>
-              <w:t xml:space="preserve"> Position: Search for suitable range bins for radar inter-comparison</w:t>
-            </w:r>
-          </w:p>
-        </w:tc>
-        <w:tc>
-          <w:tcPr>
-            <w:tcW w:w="0" w:type="auto"/>
-          </w:tcPr>
-          <w:p>
-            <w:r>
-              <w:t>Not as such</w:t>
-            </w:r>
-          </w:p>
-        </w:tc>
-        <w:tc>
-          <w:tcPr>
-            <w:tcW w:w="0" w:type="auto"/>
-          </w:tcPr>
-          <w:p/>
-        </w:tc>
-        <w:tc>
-          <w:tcPr>
-            <w:tcW w:w="0" w:type="auto"/>
-          </w:tcPr>
-          <w:p/>
-        </w:tc>
-      </w:tr>
-      <w:tr>
-        <w:tc>
-          <w:tcPr>
-            <w:tcW w:w="0" w:type="auto"/>
-          </w:tcPr>
-          <w:p>
-            <w:proofErr w:type="spellStart"/>
-            <w:r>
-              <w:t>meanZ</w:t>
-            </w:r>
-            <w:proofErr w:type="spellEnd"/>
-            <w:r>
-              <w:t xml:space="preserve">: Compute the hourly-averaged reflectivity, </w:t>
-            </w:r>
-            <w:proofErr w:type="spellStart"/>
-            <w:r>
-              <w:t>phidp</w:t>
-            </w:r>
-            <w:proofErr w:type="spellEnd"/>
-            <w:r>
-              <w:t>, and flag matrix of data quality</w:t>
-            </w:r>
-          </w:p>
-        </w:tc>
-        <w:tc>
-          <w:tcPr>
-            <w:tcW w:w="0" w:type="auto"/>
-          </w:tcPr>
-          <w:p>
-            <w:r>
-              <w:t>Not as such</w:t>
-            </w:r>
-          </w:p>
-        </w:tc>
-        <w:tc>
-          <w:tcPr>
-            <w:tcW w:w="0" w:type="auto"/>
-          </w:tcPr>
-          <w:p/>
-        </w:tc>
-        <w:tc>
-          <w:tcPr>
-            <w:tcW w:w="0" w:type="auto"/>
-          </w:tcPr>
-          <w:p/>
-        </w:tc>
-      </w:tr>
-      <w:tr>
-        <w:tc>
-          <w:tcPr>
-            <w:tcW w:w="0" w:type="auto"/>
-          </w:tcPr>
-          <w:p>
-            <w:proofErr w:type="spellStart"/>
-            <w:r>
-              <w:t>XvsC</w:t>
-            </w:r>
-            <w:proofErr w:type="spellEnd"/>
-            <w:r>
-              <w:t>: comparison of the averaged reflectivity of two radars at collocated points</w:t>
-            </w:r>
-          </w:p>
-        </w:tc>
-        <w:tc>
-          <w:tcPr>
-            <w:tcW w:w="0" w:type="auto"/>
-          </w:tcPr>
-          <w:p>
-            <w:r>
-              <w:t>Not as such</w:t>
-            </w:r>
-          </w:p>
-        </w:tc>
-        <w:tc>
-          <w:tcPr>
-            <w:tcW w:w="0" w:type="auto"/>
-          </w:tcPr>
-          <w:p/>
-        </w:tc>
-        <w:tc>
-          <w:tcPr>
-            <w:tcW w:w="0" w:type="auto"/>
-          </w:tcPr>
-          <w:p/>
-        </w:tc>
-      </w:tr>
-      <w:tr>
-        <w:tc>
-          <w:tcPr>
-            <w:tcW w:w="0" w:type="auto"/>
-          </w:tcPr>
-          <w:p>
-            <w:proofErr w:type="spellStart"/>
-            <w:r>
-              <w:t>Intercomp</w:t>
-            </w:r>
-            <w:proofErr w:type="spellEnd"/>
-            <w:r>
-              <w:t xml:space="preserve">: comparison of the instantaneous values of the </w:t>
-            </w:r>
-            <w:proofErr w:type="spellStart"/>
-            <w:r>
-              <w:t>polarimetric</w:t>
-            </w:r>
-            <w:proofErr w:type="spellEnd"/>
-            <w:r>
-              <w:t xml:space="preserve"> variables of two radars at collocated points</w:t>
-            </w:r>
-          </w:p>
-        </w:tc>
-        <w:tc>
-          <w:tcPr>
-            <w:tcW w:w="0" w:type="auto"/>
-          </w:tcPr>
-          <w:p>
-            <w:r>
-              <w:t>Not as such</w:t>
-            </w:r>
-          </w:p>
-        </w:tc>
-        <w:tc>
-          <w:tcPr>
-            <w:tcW w:w="0" w:type="auto"/>
-          </w:tcPr>
-          <w:p/>
-        </w:tc>
-        <w:tc>
-          <w:tcPr>
-            <w:tcW w:w="0" w:type="auto"/>
-          </w:tcPr>
-          <w:p/>
-        </w:tc>
-      </w:tr>
-      <w:tr>
-        <w:tc>
-          <w:tcPr>
-            <w:tcW w:w="0" w:type="auto"/>
-          </w:tcPr>
-          <w:p>
-            <w:r>
-              <w:t xml:space="preserve">Histogram: 1D and 2D histograms of </w:t>
-            </w:r>
-            <w:proofErr w:type="spellStart"/>
-            <w:r>
-              <w:t>polarimetric</w:t>
-            </w:r>
-            <w:proofErr w:type="spellEnd"/>
-            <w:r>
-              <w:t xml:space="preserve"> variables according to various criteria </w:t>
-            </w:r>
-          </w:p>
-        </w:tc>
-        <w:tc>
-          <w:tcPr>
-            <w:tcW w:w="0" w:type="auto"/>
-          </w:tcPr>
-          <w:p>
-            <w:r>
-              <w:t>Not as such</w:t>
-            </w:r>
-          </w:p>
-        </w:tc>
-        <w:tc>
-          <w:tcPr>
-            <w:tcW w:w="0" w:type="auto"/>
-          </w:tcPr>
-          <w:p/>
-        </w:tc>
-        <w:tc>
-          <w:tcPr>
-            <w:tcW w:w="0" w:type="auto"/>
-          </w:tcPr>
-          <w:p/>
-        </w:tc>
-      </w:tr>
-      <w:tr>
-        <w:tc>
-          <w:tcPr>
-            <w:tcW w:w="0" w:type="auto"/>
-          </w:tcPr>
-          <w:p>
-            <w:r>
-              <w:t>Sun monitoring: radar receiver monitoring using sun hits obtained during normal radar operations</w:t>
-            </w:r>
-          </w:p>
-        </w:tc>
-        <w:tc>
-          <w:tcPr>
-            <w:tcW w:w="0" w:type="auto"/>
-          </w:tcPr>
-          <w:p>
-            <w:r>
-              <w:t>Yes</w:t>
-            </w:r>
-          </w:p>
-        </w:tc>
-        <w:tc>
-          <w:tcPr>
-            <w:tcW w:w="0" w:type="auto"/>
-          </w:tcPr>
-          <w:p/>
-        </w:tc>
-        <w:tc>
-          <w:tcPr>
-            <w:tcW w:w="0" w:type="auto"/>
-          </w:tcPr>
-          <w:p/>
-        </w:tc>
-      </w:tr>
-      <w:tr>
-        <w:tc>
-          <w:tcPr>
-            <w:tcW w:w="0" w:type="auto"/>
-          </w:tcPr>
-          <w:p>
-            <w:r>
-              <w:t xml:space="preserve">Monitoring: monitoring of the </w:t>
-            </w:r>
-            <w:proofErr w:type="spellStart"/>
-            <w:r>
-              <w:t>Zdr</w:t>
-            </w:r>
-            <w:proofErr w:type="spellEnd"/>
-            <w:r>
-              <w:t xml:space="preserve"> in moderate rain, </w:t>
-            </w:r>
-            <w:proofErr w:type="spellStart"/>
-            <w:r>
-              <w:t>RhoHV</w:t>
-            </w:r>
-            <w:proofErr w:type="spellEnd"/>
-            <w:r>
-              <w:t xml:space="preserve"> in rain, the system </w:t>
-            </w:r>
-            <w:proofErr w:type="spellStart"/>
-            <w:r>
-              <w:t>PhiDP</w:t>
-            </w:r>
-            <w:proofErr w:type="spellEnd"/>
-            <w:r>
-              <w:t xml:space="preserve"> offset and the reflectivity bias according to the self-consistency algorithm</w:t>
-            </w:r>
-          </w:p>
-        </w:tc>
-        <w:tc>
-          <w:tcPr>
-            <w:tcW w:w="0" w:type="auto"/>
-          </w:tcPr>
-          <w:p>
-            <w:bookmarkStart w:id="0" w:name="_GoBack"/>
-            <w:bookmarkEnd w:id="0"/>
-            <w:r>
+              <w:t>the reflectivity bias according to the self-consistency algorithm</w:t>
+            </w:r>
+          </w:p>
+        </w:tc>
+        <w:tc>
+          <w:tcPr>
+            <w:tcW w:w="0" w:type="auto"/>
+          </w:tcPr>
+          <w:p>
+            <w:r>
+              <w:lastRenderedPageBreak/>
               <w:t>Yes</w:t>
             </w:r>
           </w:p>
@@ -2381,7 +2387,7 @@
           </w:tcPr>
           <w:p>
             <w:r>
-              <w:t>Not as such</w:t>
+              <w:t>Yes</w:t>
             </w:r>
           </w:p>
         </w:tc>
@@ -5079,7 +5085,7 @@
 </file>
 
 <file path=customXml/itemProps1.xml><?xml version="1.0" encoding="utf-8"?>
-<ds:datastoreItem xmlns:ds="http://schemas.openxmlformats.org/officeDocument/2006/customXml" ds:itemID="{3387597E-712D-46F9-B626-868D926F8AA8}">
+<ds:datastoreItem xmlns:ds="http://schemas.openxmlformats.org/officeDocument/2006/customXml" ds:itemID="{78DBC6E0-D713-425B-B0E3-491C2192B2BD}">
   <ds:schemaRefs>
     <ds:schemaRef ds:uri="http://schemas.openxmlformats.org/officeDocument/2006/bibliography"/>
   </ds:schemaRefs>

</xml_diff>

<commit_message>
added function to accumulate rainfall rate and make a scatter plot with the comparison with a sensor
</commit_message>
<xml_diff>
--- a/doc/20160624_fvj_malsgit-open_source_relations.docx
+++ b/doc/20160624_fvj_malsgit-open_source_relations.docx
@@ -24,8 +24,6 @@
       <w:r>
         <w:t>Last modified: 2017.02.27</w:t>
       </w:r>
-      <w:bookmarkStart w:id="0" w:name="_GoBack"/>
-      <w:bookmarkEnd w:id="0"/>
     </w:p>
     <w:p/>
     <w:p>
@@ -421,6 +419,9 @@
           </w:tcPr>
           <w:p>
             <w:r>
+              <w:rPr>
+                <w:color w:val="FF0000"/>
+              </w:rPr>
               <w:t>No</w:t>
             </w:r>
           </w:p>
@@ -724,6 +725,9 @@
           </w:tcPr>
           <w:p>
             <w:r>
+              <w:rPr>
+                <w:color w:val="FF0000"/>
+              </w:rPr>
               <w:t>No</w:t>
             </w:r>
           </w:p>
@@ -834,6 +838,9 @@
           </w:tcPr>
           <w:p>
             <w:r>
+              <w:rPr>
+                <w:color w:val="FF0000"/>
+              </w:rPr>
               <w:t>No</w:t>
             </w:r>
           </w:p>
@@ -880,6 +887,9 @@
           </w:tcPr>
           <w:p>
             <w:r>
+              <w:rPr>
+                <w:color w:val="FF0000"/>
+              </w:rPr>
               <w:t>Not as such</w:t>
             </w:r>
           </w:p>
@@ -963,7 +973,15 @@
             <w:tcW w:w="0" w:type="auto"/>
           </w:tcPr>
           <w:p>
-            <w:r>
+            <w:pPr>
+              <w:rPr>
+                <w:color w:val="FF0000"/>
+              </w:rPr>
+            </w:pPr>
+            <w:r>
+              <w:rPr>
+                <w:color w:val="FF0000"/>
+              </w:rPr>
               <w:t>Not as such</w:t>
             </w:r>
           </w:p>
@@ -997,7 +1015,15 @@
             <w:tcW w:w="0" w:type="auto"/>
           </w:tcPr>
           <w:p>
-            <w:r>
+            <w:pPr>
+              <w:rPr>
+                <w:color w:val="FF0000"/>
+              </w:rPr>
+            </w:pPr>
+            <w:r>
+              <w:rPr>
+                <w:color w:val="FF0000"/>
+              </w:rPr>
               <w:t>Not as such</w:t>
             </w:r>
           </w:p>
@@ -1031,7 +1057,15 @@
             <w:tcW w:w="0" w:type="auto"/>
           </w:tcPr>
           <w:p>
-            <w:r>
+            <w:pPr>
+              <w:rPr>
+                <w:color w:val="FF0000"/>
+              </w:rPr>
+            </w:pPr>
+            <w:r>
+              <w:rPr>
+                <w:color w:val="FF0000"/>
+              </w:rPr>
               <w:t>Not as such</w:t>
             </w:r>
           </w:p>
@@ -1070,7 +1104,15 @@
             <w:tcW w:w="0" w:type="auto"/>
           </w:tcPr>
           <w:p>
-            <w:r>
+            <w:pPr>
+              <w:rPr>
+                <w:color w:val="FF0000"/>
+              </w:rPr>
+            </w:pPr>
+            <w:r>
+              <w:rPr>
+                <w:color w:val="FF0000"/>
+              </w:rPr>
               <w:t>Not as such</w:t>
             </w:r>
           </w:p>
@@ -1104,7 +1146,15 @@
             <w:tcW w:w="0" w:type="auto"/>
           </w:tcPr>
           <w:p>
-            <w:r>
+            <w:pPr>
+              <w:rPr>
+                <w:color w:val="FF0000"/>
+              </w:rPr>
+            </w:pPr>
+            <w:r>
+              <w:rPr>
+                <w:color w:val="FF0000"/>
+              </w:rPr>
               <w:t>Not as such</w:t>
             </w:r>
           </w:p>
@@ -1146,7 +1196,15 @@
             <w:tcW w:w="0" w:type="auto"/>
           </w:tcPr>
           <w:p>
-            <w:r>
+            <w:pPr>
+              <w:rPr>
+                <w:color w:val="FF0000"/>
+              </w:rPr>
+            </w:pPr>
+            <w:r>
+              <w:rPr>
+                <w:color w:val="FF0000"/>
+              </w:rPr>
               <w:t>Not as such</w:t>
             </w:r>
           </w:p>
@@ -1259,6 +1317,9 @@
           </w:tcPr>
           <w:p>
             <w:r>
+              <w:rPr>
+                <w:color w:val="FF0000"/>
+              </w:rPr>
               <w:t>No</w:t>
             </w:r>
           </w:p>
@@ -1331,6 +1392,9 @@
           </w:tcPr>
           <w:p>
             <w:r>
+              <w:rPr>
+                <w:color w:val="FF0000"/>
+              </w:rPr>
               <w:t>No</w:t>
             </w:r>
           </w:p>
@@ -1487,7 +1551,15 @@
             <w:tcW w:w="0" w:type="auto"/>
           </w:tcPr>
           <w:p>
-            <w:r>
+            <w:pPr>
+              <w:rPr>
+                <w:color w:val="FF0000"/>
+              </w:rPr>
+            </w:pPr>
+            <w:r>
+              <w:rPr>
+                <w:color w:val="FF0000"/>
+              </w:rPr>
               <w:t>No</w:t>
             </w:r>
           </w:p>
@@ -1530,7 +1602,15 @@
             <w:tcW w:w="0" w:type="auto"/>
           </w:tcPr>
           <w:p>
-            <w:r>
+            <w:pPr>
+              <w:rPr>
+                <w:color w:val="FF0000"/>
+              </w:rPr>
+            </w:pPr>
+            <w:r>
+              <w:rPr>
+                <w:color w:val="FF0000"/>
+              </w:rPr>
               <w:t>No</w:t>
             </w:r>
           </w:p>
@@ -1564,7 +1644,15 @@
             <w:tcW w:w="0" w:type="auto"/>
           </w:tcPr>
           <w:p>
-            <w:r>
+            <w:pPr>
+              <w:rPr>
+                <w:color w:val="FF0000"/>
+              </w:rPr>
+            </w:pPr>
+            <w:r>
+              <w:rPr>
+                <w:color w:val="FF0000"/>
+              </w:rPr>
               <w:t>No</w:t>
             </w:r>
           </w:p>
@@ -1633,6 +1721,9 @@
           </w:tcPr>
           <w:p>
             <w:r>
+              <w:rPr>
+                <w:color w:val="FF0000"/>
+              </w:rPr>
               <w:t>No</w:t>
             </w:r>
           </w:p>
@@ -1829,7 +1920,15 @@
             <w:tcW w:w="0" w:type="auto"/>
           </w:tcPr>
           <w:p>
-            <w:r>
+            <w:pPr>
+              <w:rPr>
+                <w:color w:val="FF0000"/>
+              </w:rPr>
+            </w:pPr>
+            <w:r>
+              <w:rPr>
+                <w:color w:val="FF0000"/>
+              </w:rPr>
               <w:t>Not as such</w:t>
             </w:r>
           </w:p>
@@ -1872,7 +1971,15 @@
             <w:tcW w:w="0" w:type="auto"/>
           </w:tcPr>
           <w:p>
-            <w:r>
+            <w:pPr>
+              <w:rPr>
+                <w:color w:val="FF0000"/>
+              </w:rPr>
+            </w:pPr>
+            <w:r>
+              <w:rPr>
+                <w:color w:val="FF0000"/>
+              </w:rPr>
               <w:t>Not as such</w:t>
             </w:r>
           </w:p>
@@ -1961,6 +2068,9 @@
           </w:tcPr>
           <w:p>
             <w:r>
+              <w:rPr>
+                <w:color w:val="FF0000"/>
+              </w:rPr>
               <w:t>Not as such</w:t>
             </w:r>
           </w:p>
@@ -2429,6 +2539,9 @@
           </w:tcPr>
           <w:p>
             <w:r>
+              <w:rPr>
+                <w:color w:val="FF0000"/>
+              </w:rPr>
               <w:t>Not as such</w:t>
             </w:r>
           </w:p>
@@ -2471,8 +2584,10 @@
           </w:tcPr>
           <w:p>
             <w:r>
-              <w:t>No</w:t>
-            </w:r>
+              <w:t>Yes</w:t>
+            </w:r>
+            <w:bookmarkStart w:id="0" w:name="_GoBack"/>
+            <w:bookmarkEnd w:id="0"/>
           </w:p>
         </w:tc>
         <w:tc>
@@ -5085,7 +5200,7 @@
 </file>
 
 <file path=customXml/itemProps1.xml><?xml version="1.0" encoding="utf-8"?>
-<ds:datastoreItem xmlns:ds="http://schemas.openxmlformats.org/officeDocument/2006/customXml" ds:itemID="{78DBC6E0-D713-425B-B0E3-491C2192B2BD}">
+<ds:datastoreItem xmlns:ds="http://schemas.openxmlformats.org/officeDocument/2006/customXml" ds:itemID="{4795EC83-98DA-4952-8D02-C6D57CEB0C4F}">
   <ds:schemaRefs>
     <ds:schemaRef ds:uri="http://schemas.openxmlformats.org/officeDocument/2006/bibliography"/>
   </ds:schemaRefs>

</xml_diff>

<commit_message>
minor changes in src/pyrad_proc/pyrad/prod/process_product.py
</commit_message>
<xml_diff>
--- a/doc/20160624_fvj_malsgit-open_source_relations.docx
+++ b/doc/20160624_fvj_malsgit-open_source_relations.docx
@@ -725,10 +725,7 @@
           </w:tcPr>
           <w:p>
             <w:r>
-              <w:rPr>
-                <w:color w:val="FF0000"/>
-              </w:rPr>
-              <w:t>No</w:t>
+              <w:t>Yes</w:t>
             </w:r>
           </w:p>
         </w:tc>
@@ -838,10 +835,7 @@
           </w:tcPr>
           <w:p>
             <w:r>
-              <w:rPr>
-                <w:color w:val="FF0000"/>
-              </w:rPr>
-              <w:t>No</w:t>
+              <w:t>Yes</w:t>
             </w:r>
           </w:p>
         </w:tc>
@@ -1202,19 +1196,6 @@
               </w:rPr>
             </w:pPr>
             <w:r>
-              <w:rPr>
-                <w:color w:val="FF0000"/>
-              </w:rPr>
-              <w:t>Not as such</w:t>
-            </w:r>
-          </w:p>
-        </w:tc>
-        <w:tc>
-          <w:tcPr>
-            <w:tcW w:w="0" w:type="auto"/>
-          </w:tcPr>
-          <w:p>
-            <w:r>
               <w:t>Yes</w:t>
             </w:r>
           </w:p>
@@ -1223,6 +1204,16 @@
           <w:tcPr>
             <w:tcW w:w="0" w:type="auto"/>
           </w:tcPr>
+          <w:p>
+            <w:r>
+              <w:t>Yes</w:t>
+            </w:r>
+          </w:p>
+        </w:tc>
+        <w:tc>
+          <w:tcPr>
+            <w:tcW w:w="0" w:type="auto"/>
+          </w:tcPr>
           <w:p/>
         </w:tc>
       </w:tr>
@@ -1317,11 +1308,10 @@
           </w:tcPr>
           <w:p>
             <w:r>
-              <w:rPr>
-                <w:color w:val="FF0000"/>
-              </w:rPr>
-              <w:t>No</w:t>
-            </w:r>
+              <w:t>Yes</w:t>
+            </w:r>
+            <w:bookmarkStart w:id="0" w:name="_GoBack"/>
+            <w:bookmarkEnd w:id="0"/>
           </w:p>
         </w:tc>
         <w:tc>
@@ -2586,8 +2576,6 @@
             <w:r>
               <w:t>Yes</w:t>
             </w:r>
-            <w:bookmarkStart w:id="0" w:name="_GoBack"/>
-            <w:bookmarkEnd w:id="0"/>
           </w:p>
         </w:tc>
         <w:tc>
@@ -5200,7 +5188,7 @@
 </file>
 
 <file path=customXml/itemProps1.xml><?xml version="1.0" encoding="utf-8"?>
-<ds:datastoreItem xmlns:ds="http://schemas.openxmlformats.org/officeDocument/2006/customXml" ds:itemID="{4795EC83-98DA-4952-8D02-C6D57CEB0C4F}">
+<ds:datastoreItem xmlns:ds="http://schemas.openxmlformats.org/officeDocument/2006/customXml" ds:itemID="{1CAF6773-5EEA-497D-9E9C-A1205D41EC5C}">
   <ds:schemaRefs>
     <ds:schemaRef ds:uri="http://schemas.openxmlformats.org/officeDocument/2006/bibliography"/>
   </ds:schemaRefs>

</xml_diff>

<commit_message>
added generation of product height relative to iso0 and possibility to use it in the attenuation correction and hydrometeor classification
</commit_message>
<xml_diff>
--- a/doc/20160624_fvj_malsgit-open_source_relations.docx
+++ b/doc/20160624_fvj_malsgit-open_source_relations.docx
@@ -1310,8 +1310,6 @@
             <w:r>
               <w:t>Yes</w:t>
             </w:r>
-            <w:bookmarkStart w:id="0" w:name="_GoBack"/>
-            <w:bookmarkEnd w:id="0"/>
           </w:p>
         </w:tc>
         <w:tc>
@@ -2529,10 +2527,7 @@
           </w:tcPr>
           <w:p>
             <w:r>
-              <w:rPr>
-                <w:color w:val="FF0000"/>
-              </w:rPr>
-              <w:t>Not as such</w:t>
+              <w:t>Yes</w:t>
             </w:r>
           </w:p>
         </w:tc>
@@ -2592,7 +2587,10 @@
         </w:tc>
       </w:tr>
     </w:tbl>
-    <w:p/>
+    <w:p>
+      <w:bookmarkStart w:id="0" w:name="_GoBack"/>
+      <w:bookmarkEnd w:id="0"/>
+    </w:p>
     <w:p>
       <w:r>
         <w:br w:type="page"/>
@@ -5188,7 +5186,7 @@
 </file>
 
 <file path=customXml/itemProps1.xml><?xml version="1.0" encoding="utf-8"?>
-<ds:datastoreItem xmlns:ds="http://schemas.openxmlformats.org/officeDocument/2006/customXml" ds:itemID="{1CAF6773-5EEA-497D-9E9C-A1205D41EC5C}">
+<ds:datastoreItem xmlns:ds="http://schemas.openxmlformats.org/officeDocument/2006/customXml" ds:itemID="{3B2F83CE-E0F6-4ECA-AEB7-68A3D16491DD}">
   <ds:schemaRefs>
     <ds:schemaRef ds:uri="http://schemas.openxmlformats.org/officeDocument/2006/bibliography"/>
   </ds:schemaRefs>

</xml_diff>